<commit_message>
feat: analytics practice 6 completed
</commit_message>
<xml_diff>
--- a/Измерительные средства аналитики программных систем и технологий/ПЗ6/отчёт.docx
+++ b/Измерительные средства аналитики программных систем и технологий/ПЗ6/отчёт.docx
@@ -731,7 +731,8 @@
         <w:tabs>
           <w:tab w:val="left" w:pos="4050"/>
         </w:tabs>
-        <w:spacing w:after="0" w:line="300" w:lineRule="auto"/>
+        <w:spacing w:after="0" w:line="360" w:lineRule="auto"/>
+        <w:ind w:firstLine="567"/>
         <w:jc w:val="center"/>
         <w:rPr>
           <w:rFonts w:ascii="Times New Roman" w:hAnsi="Times New Roman" w:cs="Times New Roman"/>
@@ -750,13 +751,13 @@
           <w:szCs w:val="28"/>
         </w:rPr>
         <w:lastRenderedPageBreak/>
-        <w:t>ЗАДАНИЕ</w:t>
+        <w:t>Задание</w:t>
       </w:r>
     </w:p>
     <w:p>
       <w:pPr>
         <w:pStyle w:val="ad"/>
-        <w:spacing w:after="0" w:line="300" w:lineRule="auto"/>
+        <w:spacing w:after="0" w:line="360" w:lineRule="auto"/>
         <w:ind w:left="0" w:firstLine="567"/>
         <w:jc w:val="both"/>
         <w:rPr>
@@ -831,7 +832,7 @@
     <w:p>
       <w:pPr>
         <w:pStyle w:val="ad"/>
-        <w:spacing w:after="0" w:line="300" w:lineRule="auto"/>
+        <w:spacing w:after="0" w:line="360" w:lineRule="auto"/>
         <w:ind w:left="0" w:firstLine="567"/>
         <w:jc w:val="both"/>
         <w:rPr>
@@ -852,7 +853,8 @@
     <w:p>
       <w:pPr>
         <w:keepNext/>
-        <w:spacing w:after="0" w:line="300" w:lineRule="auto"/>
+        <w:spacing w:after="0" w:line="360" w:lineRule="auto"/>
+        <w:ind w:firstLine="567"/>
         <w:jc w:val="center"/>
       </w:pPr>
       <w:r>
@@ -913,6 +915,8 @@
     <w:p>
       <w:pPr>
         <w:pStyle w:val="ab"/>
+        <w:spacing w:after="0" w:line="360" w:lineRule="auto"/>
+        <w:ind w:firstLine="567"/>
         <w:jc w:val="center"/>
         <w:rPr>
           <w:rFonts w:ascii="Times New Roman" w:hAnsi="Times New Roman" w:cs="Times New Roman"/>
@@ -1004,7 +1008,8 @@
     </w:p>
     <w:p>
       <w:pPr>
-        <w:spacing w:after="0" w:line="240" w:lineRule="auto"/>
+        <w:spacing w:after="0" w:line="360" w:lineRule="auto"/>
+        <w:ind w:firstLine="567"/>
         <w:rPr>
           <w:rFonts w:ascii="Times New Roman" w:hAnsi="Times New Roman" w:cs="Times New Roman"/>
           <w:sz w:val="28"/>
@@ -1024,6 +1029,8 @@
     </w:p>
     <w:p>
       <w:pPr>
+        <w:spacing w:after="0" w:line="360" w:lineRule="auto"/>
+        <w:ind w:firstLine="567"/>
         <w:jc w:val="center"/>
         <w:rPr>
           <w:rFonts w:ascii="Times New Roman" w:hAnsi="Times New Roman" w:cs="Times New Roman"/>
@@ -1047,6 +1054,7 @@
     </w:p>
     <w:p>
       <w:pPr>
+        <w:spacing w:after="0" w:line="360" w:lineRule="auto"/>
         <w:ind w:firstLine="567"/>
         <w:jc w:val="both"/>
         <w:rPr>
@@ -5618,6 +5626,7 @@
     </w:tbl>
     <w:p>
       <w:pPr>
+        <w:spacing w:after="0" w:line="360" w:lineRule="auto"/>
         <w:ind w:firstLine="567"/>
         <w:jc w:val="both"/>
         <w:rPr>
@@ -5629,7 +5638,8 @@
     </w:p>
     <w:p>
       <w:pPr>
-        <w:spacing w:after="0" w:line="240" w:lineRule="auto"/>
+        <w:spacing w:after="0" w:line="360" w:lineRule="auto"/>
+        <w:ind w:firstLine="567"/>
         <w:rPr>
           <w:rFonts w:ascii="Times New Roman" w:hAnsi="Times New Roman" w:cs="Times New Roman"/>
           <w:sz w:val="28"/>
@@ -6232,6 +6242,7 @@
     </w:tbl>
     <w:p>
       <w:pPr>
+        <w:spacing w:after="0" w:line="360" w:lineRule="auto"/>
         <w:ind w:firstLine="567"/>
         <w:jc w:val="both"/>
         <w:rPr>
@@ -8003,6 +8014,7 @@
     </w:p>
     <w:p>
       <w:pPr>
+        <w:spacing w:after="0" w:line="360" w:lineRule="auto"/>
         <w:ind w:firstLine="567"/>
         <w:jc w:val="both"/>
         <w:rPr>
@@ -8096,6 +8108,7 @@
     </w:p>
     <w:p>
       <w:pPr>
+        <w:spacing w:after="0" w:line="360" w:lineRule="auto"/>
         <w:ind w:firstLine="567"/>
         <w:jc w:val="both"/>
         <w:rPr>
@@ -8107,6 +8120,7 @@
     </w:p>
     <w:p>
       <w:pPr>
+        <w:spacing w:after="0" w:line="360" w:lineRule="auto"/>
         <w:ind w:firstLine="567"/>
         <w:jc w:val="both"/>
         <w:rPr>
@@ -8130,6 +8144,7 @@
     </w:p>
     <w:p>
       <w:pPr>
+        <w:spacing w:after="0" w:line="360" w:lineRule="auto"/>
         <w:ind w:firstLine="567"/>
         <w:jc w:val="both"/>
         <w:rPr>
@@ -8167,6 +8182,7 @@
     </w:p>
     <w:p>
       <w:pPr>
+        <w:spacing w:after="0" w:line="360" w:lineRule="auto"/>
         <w:ind w:firstLine="567"/>
         <w:jc w:val="both"/>
         <w:rPr>
@@ -8186,6 +8202,7 @@
     </w:p>
     <w:p>
       <w:pPr>
+        <w:spacing w:after="0" w:line="360" w:lineRule="auto"/>
         <w:ind w:firstLine="567"/>
         <w:jc w:val="both"/>
         <w:rPr>
@@ -8228,25 +8245,2035 @@
           <w:sz w:val="28"/>
           <w:szCs w:val="28"/>
         </w:rPr>
-        <w:t xml:space="preserve"> = 954 / 161,</w:t>
-      </w:r>
-      <w:proofErr w:type="gramStart"/>
-      <w:r>
-        <w:rPr>
-          <w:rFonts w:ascii="Times New Roman" w:hAnsi="Times New Roman" w:cs="Times New Roman"/>
-          <w:sz w:val="28"/>
-          <w:szCs w:val="28"/>
-        </w:rPr>
-        <w:t>7  ≈</w:t>
-      </w:r>
-      <w:proofErr w:type="gramEnd"/>
-      <w:r>
-        <w:rPr>
-          <w:rFonts w:ascii="Times New Roman" w:hAnsi="Times New Roman" w:cs="Times New Roman"/>
-          <w:sz w:val="28"/>
-          <w:szCs w:val="28"/>
-        </w:rPr>
-        <w:t xml:space="preserve"> 5,9</w:t>
+        <w:t xml:space="preserve"> = 954 / 161,7 ≈ 5,9</w:t>
+      </w:r>
+    </w:p>
+    <w:p>
+      <w:pPr>
+        <w:spacing w:after="0" w:line="360" w:lineRule="auto"/>
+        <w:ind w:firstLine="567"/>
+        <w:rPr>
+          <w:rFonts w:ascii="Times New Roman" w:hAnsi="Times New Roman" w:cs="Times New Roman"/>
+          <w:sz w:val="28"/>
+          <w:szCs w:val="28"/>
+        </w:rPr>
+      </w:pPr>
+      <w:r>
+        <w:rPr>
+          <w:rFonts w:ascii="Times New Roman" w:hAnsi="Times New Roman" w:cs="Times New Roman"/>
+          <w:sz w:val="28"/>
+          <w:szCs w:val="28"/>
+        </w:rPr>
+        <w:br w:type="page"/>
+      </w:r>
+    </w:p>
+    <w:p>
+      <w:pPr>
+        <w:spacing w:after="0" w:line="360" w:lineRule="auto"/>
+        <w:ind w:firstLine="567"/>
+        <w:jc w:val="both"/>
+        <w:rPr>
+          <w:rFonts w:ascii="Times New Roman" w:hAnsi="Times New Roman" w:cs="Times New Roman"/>
+          <w:sz w:val="28"/>
+          <w:szCs w:val="28"/>
+        </w:rPr>
+      </w:pPr>
+      <w:r>
+        <w:rPr>
+          <w:rFonts w:ascii="Times New Roman" w:hAnsi="Times New Roman" w:cs="Times New Roman"/>
+          <w:sz w:val="28"/>
+          <w:szCs w:val="28"/>
+        </w:rPr>
+        <w:lastRenderedPageBreak/>
+        <w:t>Граф потока управления и цикломатическая сложность (Мера M1):</w:t>
+      </w:r>
+    </w:p>
+    <w:p>
+      <w:pPr>
+        <w:keepNext/>
+        <w:spacing w:after="0" w:line="360" w:lineRule="auto"/>
+        <w:ind w:firstLine="567"/>
+        <w:jc w:val="center"/>
+      </w:pPr>
+      <w:r>
+        <w:rPr>
+          <w:rFonts w:ascii="Times New Roman" w:hAnsi="Times New Roman" w:cs="Times New Roman"/>
+          <w:noProof/>
+          <w:sz w:val="28"/>
+          <w:szCs w:val="28"/>
+        </w:rPr>
+        <w:drawing>
+          <wp:inline distT="0" distB="0" distL="0" distR="0" wp14:anchorId="24EAF684" wp14:editId="427AE671">
+            <wp:extent cx="1062037" cy="8241398"/>
+            <wp:effectExtent l="0" t="0" r="0" b="0"/>
+            <wp:docPr id="1" name="Рисунок 1"/>
+            <wp:cNvGraphicFramePr>
+              <a:graphicFrameLocks xmlns:a="http://schemas.openxmlformats.org/drawingml/2006/main" noChangeAspect="1"/>
+            </wp:cNvGraphicFramePr>
+            <a:graphic xmlns:a="http://schemas.openxmlformats.org/drawingml/2006/main">
+              <a:graphicData uri="http://schemas.openxmlformats.org/drawingml/2006/picture">
+                <pic:pic xmlns:pic="http://schemas.openxmlformats.org/drawingml/2006/picture">
+                  <pic:nvPicPr>
+                    <pic:cNvPr id="0" name="Picture 1"/>
+                    <pic:cNvPicPr>
+                      <a:picLocks noChangeAspect="1" noChangeArrowheads="1"/>
+                    </pic:cNvPicPr>
+                  </pic:nvPicPr>
+                  <pic:blipFill>
+                    <a:blip r:embed="rId7">
+                      <a:extLst>
+                        <a:ext uri="{28A0092B-C50C-407E-A947-70E740481C1C}">
+                          <a14:useLocalDpi xmlns:a14="http://schemas.microsoft.com/office/drawing/2010/main" val="0"/>
+                        </a:ext>
+                      </a:extLst>
+                    </a:blip>
+                    <a:srcRect/>
+                    <a:stretch>
+                      <a:fillRect/>
+                    </a:stretch>
+                  </pic:blipFill>
+                  <pic:spPr bwMode="auto">
+                    <a:xfrm>
+                      <a:off x="0" y="0"/>
+                      <a:ext cx="1076390" cy="8352779"/>
+                    </a:xfrm>
+                    <a:prstGeom prst="rect">
+                      <a:avLst/>
+                    </a:prstGeom>
+                    <a:noFill/>
+                    <a:ln>
+                      <a:noFill/>
+                    </a:ln>
+                  </pic:spPr>
+                </pic:pic>
+              </a:graphicData>
+            </a:graphic>
+          </wp:inline>
+        </w:drawing>
+      </w:r>
+    </w:p>
+    <w:p>
+      <w:pPr>
+        <w:pStyle w:val="ab"/>
+        <w:spacing w:after="0" w:line="360" w:lineRule="auto"/>
+        <w:ind w:firstLine="567"/>
+        <w:jc w:val="center"/>
+        <w:rPr>
+          <w:rFonts w:ascii="Times New Roman" w:hAnsi="Times New Roman" w:cs="Times New Roman"/>
+          <w:i w:val="0"/>
+          <w:iCs w:val="0"/>
+          <w:color w:val="auto"/>
+          <w:sz w:val="28"/>
+          <w:szCs w:val="28"/>
+        </w:rPr>
+      </w:pPr>
+      <w:r>
+        <w:rPr>
+          <w:rFonts w:ascii="Times New Roman" w:hAnsi="Times New Roman" w:cs="Times New Roman"/>
+          <w:i w:val="0"/>
+          <w:iCs w:val="0"/>
+          <w:color w:val="auto"/>
+          <w:sz w:val="28"/>
+          <w:szCs w:val="28"/>
+        </w:rPr>
+        <w:t xml:space="preserve">Рисунок </w:t>
+      </w:r>
+      <w:r>
+        <w:rPr>
+          <w:rFonts w:ascii="Times New Roman" w:hAnsi="Times New Roman" w:cs="Times New Roman"/>
+          <w:i w:val="0"/>
+          <w:iCs w:val="0"/>
+          <w:color w:val="auto"/>
+          <w:sz w:val="28"/>
+          <w:szCs w:val="28"/>
+        </w:rPr>
+        <w:fldChar w:fldCharType="begin"/>
+      </w:r>
+      <w:r>
+        <w:rPr>
+          <w:rFonts w:ascii="Times New Roman" w:hAnsi="Times New Roman" w:cs="Times New Roman"/>
+          <w:i w:val="0"/>
+          <w:iCs w:val="0"/>
+          <w:color w:val="auto"/>
+          <w:sz w:val="28"/>
+          <w:szCs w:val="28"/>
+        </w:rPr>
+        <w:instrText xml:space="preserve"> SEQ Рисунок \* ARABIC </w:instrText>
+      </w:r>
+      <w:r>
+        <w:rPr>
+          <w:rFonts w:ascii="Times New Roman" w:hAnsi="Times New Roman" w:cs="Times New Roman"/>
+          <w:i w:val="0"/>
+          <w:iCs w:val="0"/>
+          <w:color w:val="auto"/>
+          <w:sz w:val="28"/>
+          <w:szCs w:val="28"/>
+        </w:rPr>
+        <w:fldChar w:fldCharType="separate"/>
+      </w:r>
+      <w:r>
+        <w:rPr>
+          <w:rFonts w:ascii="Times New Roman" w:hAnsi="Times New Roman" w:cs="Times New Roman"/>
+          <w:i w:val="0"/>
+          <w:iCs w:val="0"/>
+          <w:noProof/>
+          <w:color w:val="auto"/>
+          <w:sz w:val="28"/>
+          <w:szCs w:val="28"/>
+        </w:rPr>
+        <w:t>2</w:t>
+      </w:r>
+      <w:r>
+        <w:rPr>
+          <w:rFonts w:ascii="Times New Roman" w:hAnsi="Times New Roman" w:cs="Times New Roman"/>
+          <w:i w:val="0"/>
+          <w:iCs w:val="0"/>
+          <w:color w:val="auto"/>
+          <w:sz w:val="28"/>
+          <w:szCs w:val="28"/>
+        </w:rPr>
+        <w:fldChar w:fldCharType="end"/>
+      </w:r>
+      <w:r>
+        <w:rPr>
+          <w:rFonts w:ascii="Times New Roman" w:hAnsi="Times New Roman" w:cs="Times New Roman"/>
+          <w:i w:val="0"/>
+          <w:iCs w:val="0"/>
+          <w:color w:val="auto"/>
+          <w:sz w:val="28"/>
+          <w:szCs w:val="28"/>
+        </w:rPr>
+        <w:t xml:space="preserve"> – Граф потока управления.</w:t>
+      </w:r>
+      <w:r>
+        <w:rPr>
+          <w:rFonts w:ascii="Times New Roman" w:hAnsi="Times New Roman" w:cs="Times New Roman"/>
+          <w:sz w:val="28"/>
+          <w:szCs w:val="28"/>
+        </w:rPr>
+        <w:br w:type="page"/>
+      </w:r>
+    </w:p>
+    <w:p>
+      <w:pPr>
+        <w:spacing w:after="0" w:line="360" w:lineRule="auto"/>
+        <w:ind w:firstLine="567"/>
+        <w:jc w:val="both"/>
+        <w:rPr>
+          <w:rFonts w:ascii="Times New Roman" w:hAnsi="Times New Roman" w:cs="Times New Roman"/>
+          <w:sz w:val="28"/>
+          <w:szCs w:val="28"/>
+        </w:rPr>
+      </w:pPr>
+      <w:r>
+        <w:rPr>
+          <w:rFonts w:ascii="Times New Roman" w:hAnsi="Times New Roman" w:cs="Times New Roman"/>
+          <w:sz w:val="28"/>
+          <w:szCs w:val="28"/>
+        </w:rPr>
+        <w:lastRenderedPageBreak/>
+        <w:t>Вершины (</w:t>
+      </w:r>
+      <w:r>
+        <w:rPr>
+          <w:rFonts w:ascii="Times New Roman" w:hAnsi="Times New Roman" w:cs="Times New Roman"/>
+          <w:sz w:val="28"/>
+          <w:szCs w:val="28"/>
+          <w:lang w:val="en-US"/>
+        </w:rPr>
+        <w:t>V</w:t>
+      </w:r>
+      <w:r>
+        <w:rPr>
+          <w:rFonts w:ascii="Times New Roman" w:hAnsi="Times New Roman" w:cs="Times New Roman"/>
+          <w:sz w:val="28"/>
+          <w:szCs w:val="28"/>
+        </w:rPr>
+        <w:t>): 32</w:t>
+      </w:r>
+    </w:p>
+    <w:p>
+      <w:pPr>
+        <w:spacing w:after="0" w:line="360" w:lineRule="auto"/>
+        <w:ind w:firstLine="567"/>
+        <w:jc w:val="both"/>
+        <w:rPr>
+          <w:rFonts w:ascii="Times New Roman" w:hAnsi="Times New Roman" w:cs="Times New Roman"/>
+          <w:sz w:val="28"/>
+          <w:szCs w:val="28"/>
+        </w:rPr>
+      </w:pPr>
+      <w:r>
+        <w:rPr>
+          <w:rFonts w:ascii="Times New Roman" w:hAnsi="Times New Roman" w:cs="Times New Roman"/>
+          <w:sz w:val="28"/>
+          <w:szCs w:val="28"/>
+        </w:rPr>
+        <w:t>Дуги (</w:t>
+      </w:r>
+      <w:r>
+        <w:rPr>
+          <w:rFonts w:ascii="Times New Roman" w:hAnsi="Times New Roman" w:cs="Times New Roman"/>
+          <w:sz w:val="28"/>
+          <w:szCs w:val="28"/>
+          <w:lang w:val="en-US"/>
+        </w:rPr>
+        <w:t>e</w:t>
+      </w:r>
+      <w:r>
+        <w:rPr>
+          <w:rFonts w:ascii="Times New Roman" w:hAnsi="Times New Roman" w:cs="Times New Roman"/>
+          <w:sz w:val="28"/>
+          <w:szCs w:val="28"/>
+        </w:rPr>
+        <w:t>): 39</w:t>
+      </w:r>
+    </w:p>
+    <w:p>
+      <w:pPr>
+        <w:spacing w:after="0" w:line="360" w:lineRule="auto"/>
+        <w:ind w:firstLine="567"/>
+        <w:jc w:val="both"/>
+        <w:rPr>
+          <w:rFonts w:ascii="Times New Roman" w:hAnsi="Times New Roman" w:cs="Times New Roman"/>
+          <w:sz w:val="28"/>
+          <w:szCs w:val="28"/>
+        </w:rPr>
+      </w:pPr>
+      <w:r>
+        <w:rPr>
+          <w:rFonts w:ascii="Times New Roman" w:hAnsi="Times New Roman" w:cs="Times New Roman"/>
+          <w:sz w:val="28"/>
+          <w:szCs w:val="28"/>
+        </w:rPr>
+        <w:t xml:space="preserve">Компоненты связности </w:t>
+      </w:r>
+      <w:r>
+        <w:rPr>
+          <w:rFonts w:ascii="Times New Roman" w:hAnsi="Times New Roman" w:cs="Times New Roman"/>
+          <w:sz w:val="28"/>
+          <w:szCs w:val="28"/>
+        </w:rPr>
+        <w:t>(</w:t>
+      </w:r>
+      <w:r>
+        <w:rPr>
+          <w:rFonts w:ascii="Times New Roman" w:hAnsi="Times New Roman" w:cs="Times New Roman"/>
+          <w:sz w:val="28"/>
+          <w:szCs w:val="28"/>
+          <w:lang w:val="en-US"/>
+        </w:rPr>
+        <w:t>p</w:t>
+      </w:r>
+      <w:r>
+        <w:rPr>
+          <w:rFonts w:ascii="Times New Roman" w:hAnsi="Times New Roman" w:cs="Times New Roman"/>
+          <w:sz w:val="28"/>
+          <w:szCs w:val="28"/>
+        </w:rPr>
+        <w:t>)</w:t>
+      </w:r>
+      <w:r>
+        <w:rPr>
+          <w:rFonts w:ascii="Times New Roman" w:hAnsi="Times New Roman" w:cs="Times New Roman"/>
+          <w:sz w:val="28"/>
+          <w:szCs w:val="28"/>
+        </w:rPr>
+        <w:t xml:space="preserve">: </w:t>
+      </w:r>
+      <w:r>
+        <w:rPr>
+          <w:rFonts w:ascii="Times New Roman" w:hAnsi="Times New Roman" w:cs="Times New Roman"/>
+          <w:sz w:val="28"/>
+          <w:szCs w:val="28"/>
+        </w:rPr>
+        <w:t>1</w:t>
+      </w:r>
+    </w:p>
+    <w:p>
+      <w:pPr>
+        <w:spacing w:after="0" w:line="360" w:lineRule="auto"/>
+        <w:ind w:firstLine="567"/>
+        <w:jc w:val="both"/>
+        <w:rPr>
+          <w:rFonts w:ascii="Times New Roman" w:hAnsi="Times New Roman" w:cs="Times New Roman"/>
+          <w:sz w:val="28"/>
+          <w:szCs w:val="28"/>
+        </w:rPr>
+      </w:pPr>
+      <w:r>
+        <w:rPr>
+          <w:rFonts w:ascii="Times New Roman" w:hAnsi="Times New Roman" w:cs="Times New Roman"/>
+          <w:sz w:val="28"/>
+          <w:szCs w:val="28"/>
+        </w:rPr>
+        <w:t>Расчёт цикломатической сложности:</w:t>
+      </w:r>
+    </w:p>
+    <w:p>
+      <w:pPr>
+        <w:spacing w:after="0" w:line="360" w:lineRule="auto"/>
+        <w:ind w:firstLine="567"/>
+        <w:jc w:val="both"/>
+        <w:rPr>
+          <w:rFonts w:ascii="Times New Roman" w:hAnsi="Times New Roman" w:cs="Times New Roman"/>
+          <w:sz w:val="28"/>
+          <w:szCs w:val="28"/>
+        </w:rPr>
+      </w:pPr>
+      <w:r>
+        <w:rPr>
+          <w:rFonts w:ascii="Times New Roman" w:hAnsi="Times New Roman" w:cs="Times New Roman"/>
+          <w:sz w:val="28"/>
+          <w:szCs w:val="28"/>
+        </w:rPr>
+        <w:t xml:space="preserve">Используем формулу </w:t>
+      </w:r>
+      <w:proofErr w:type="spellStart"/>
+      <w:r>
+        <w:rPr>
+          <w:rFonts w:ascii="Times New Roman" w:hAnsi="Times New Roman" w:cs="Times New Roman"/>
+          <w:sz w:val="28"/>
+          <w:szCs w:val="28"/>
+        </w:rPr>
+        <w:t>МакКейба</w:t>
+      </w:r>
+      <w:proofErr w:type="spellEnd"/>
+      <w:r>
+        <w:rPr>
+          <w:rFonts w:ascii="Times New Roman" w:hAnsi="Times New Roman" w:cs="Times New Roman"/>
+          <w:sz w:val="28"/>
+          <w:szCs w:val="28"/>
+        </w:rPr>
+        <w:t>,</w:t>
+      </w:r>
+    </w:p>
+    <w:p>
+      <w:pPr>
+        <w:spacing w:after="0" w:line="360" w:lineRule="auto"/>
+        <w:ind w:firstLine="567"/>
+        <w:jc w:val="both"/>
+        <w:rPr>
+          <w:rFonts w:ascii="Times New Roman" w:hAnsi="Times New Roman" w:cs="Times New Roman"/>
+          <w:sz w:val="28"/>
+          <w:szCs w:val="28"/>
+        </w:rPr>
+      </w:pPr>
+      <w:r>
+        <w:rPr>
+          <w:rFonts w:ascii="Times New Roman" w:hAnsi="Times New Roman" w:cs="Times New Roman"/>
+          <w:sz w:val="28"/>
+          <w:szCs w:val="28"/>
+          <w:lang w:val="en-US"/>
+        </w:rPr>
+        <w:t>Z</w:t>
+      </w:r>
+      <w:r>
+        <w:rPr>
+          <w:rFonts w:ascii="Times New Roman" w:hAnsi="Times New Roman" w:cs="Times New Roman"/>
+          <w:sz w:val="28"/>
+          <w:szCs w:val="28"/>
+        </w:rPr>
+        <w:t>(</w:t>
+      </w:r>
+      <w:r>
+        <w:rPr>
+          <w:rFonts w:ascii="Times New Roman" w:hAnsi="Times New Roman" w:cs="Times New Roman"/>
+          <w:sz w:val="28"/>
+          <w:szCs w:val="28"/>
+          <w:lang w:val="en-US"/>
+        </w:rPr>
+        <w:t>G</w:t>
+      </w:r>
+      <w:r>
+        <w:rPr>
+          <w:rFonts w:ascii="Times New Roman" w:hAnsi="Times New Roman" w:cs="Times New Roman"/>
+          <w:sz w:val="28"/>
+          <w:szCs w:val="28"/>
+        </w:rPr>
+        <w:t>) = 39 - 32 + 2 × 1 = 9</w:t>
+      </w:r>
+    </w:p>
+    <w:p>
+      <w:pPr>
+        <w:spacing w:after="0" w:line="360" w:lineRule="auto"/>
+        <w:ind w:firstLine="567"/>
+        <w:jc w:val="both"/>
+        <w:rPr>
+          <w:rFonts w:ascii="Times New Roman" w:hAnsi="Times New Roman" w:cs="Times New Roman"/>
+          <w:sz w:val="28"/>
+          <w:szCs w:val="28"/>
+        </w:rPr>
+      </w:pPr>
+      <w:r>
+        <w:rPr>
+          <w:rFonts w:ascii="Times New Roman" w:hAnsi="Times New Roman" w:cs="Times New Roman"/>
+          <w:sz w:val="28"/>
+          <w:szCs w:val="28"/>
+        </w:rPr>
+        <w:t xml:space="preserve">Цикломатическая сложность </w:t>
+      </w:r>
+      <w:r>
+        <w:rPr>
+          <w:rFonts w:ascii="Times New Roman" w:hAnsi="Times New Roman" w:cs="Times New Roman"/>
+          <w:sz w:val="28"/>
+          <w:szCs w:val="28"/>
+          <w:lang w:val="en-US"/>
+        </w:rPr>
+        <w:t>Z</w:t>
+      </w:r>
+      <w:r>
+        <w:rPr>
+          <w:rFonts w:ascii="Times New Roman" w:hAnsi="Times New Roman" w:cs="Times New Roman"/>
+          <w:sz w:val="28"/>
+          <w:szCs w:val="28"/>
+        </w:rPr>
+        <w:t>(</w:t>
+      </w:r>
+      <w:r>
+        <w:rPr>
+          <w:rFonts w:ascii="Times New Roman" w:hAnsi="Times New Roman" w:cs="Times New Roman"/>
+          <w:sz w:val="28"/>
+          <w:szCs w:val="28"/>
+          <w:lang w:val="en-US"/>
+        </w:rPr>
+        <w:t>G</w:t>
+      </w:r>
+      <w:r>
+        <w:rPr>
+          <w:rFonts w:ascii="Times New Roman" w:hAnsi="Times New Roman" w:cs="Times New Roman"/>
+          <w:sz w:val="28"/>
+          <w:szCs w:val="28"/>
+        </w:rPr>
+        <w:t>) = 9</w:t>
+      </w:r>
+    </w:p>
+    <w:p>
+      <w:pPr>
+        <w:spacing w:after="0" w:line="360" w:lineRule="auto"/>
+        <w:ind w:firstLine="567"/>
+        <w:jc w:val="both"/>
+        <w:rPr>
+          <w:rFonts w:ascii="Times New Roman" w:hAnsi="Times New Roman" w:cs="Times New Roman"/>
+          <w:sz w:val="28"/>
+          <w:szCs w:val="28"/>
+        </w:rPr>
+      </w:pPr>
+      <w:r>
+        <w:rPr>
+          <w:rFonts w:ascii="Times New Roman" w:hAnsi="Times New Roman" w:cs="Times New Roman"/>
+          <w:sz w:val="28"/>
+          <w:szCs w:val="28"/>
+        </w:rPr>
+        <w:t>Как указано в методическом пособии, принимаем норму М1 НОРМ = 9. Нормированное значение:</w:t>
+      </w:r>
+    </w:p>
+    <w:p>
+      <w:pPr>
+        <w:spacing w:after="0" w:line="360" w:lineRule="auto"/>
+        <w:ind w:firstLine="567"/>
+        <w:jc w:val="both"/>
+        <w:rPr>
+          <w:rFonts w:ascii="Times New Roman" w:hAnsi="Times New Roman" w:cs="Times New Roman"/>
+          <w:sz w:val="28"/>
+          <w:szCs w:val="28"/>
+        </w:rPr>
+      </w:pPr>
+      <w:r>
+        <w:rPr>
+          <w:rFonts w:ascii="Times New Roman" w:hAnsi="Times New Roman" w:cs="Times New Roman"/>
+          <w:sz w:val="28"/>
+          <w:szCs w:val="28"/>
+          <w:lang w:val="en-US"/>
+        </w:rPr>
+        <w:t>M</w:t>
+      </w:r>
+      <w:r>
+        <w:rPr>
+          <w:rFonts w:ascii="Times New Roman" w:hAnsi="Times New Roman" w:cs="Times New Roman"/>
+          <w:sz w:val="28"/>
+          <w:szCs w:val="28"/>
+        </w:rPr>
+        <w:t>Н(</w:t>
+      </w:r>
+      <w:r>
+        <w:rPr>
+          <w:rFonts w:ascii="Times New Roman" w:hAnsi="Times New Roman" w:cs="Times New Roman"/>
+          <w:sz w:val="28"/>
+          <w:szCs w:val="28"/>
+          <w:lang w:val="en-US"/>
+        </w:rPr>
+        <w:t>M</w:t>
+      </w:r>
+      <w:r>
+        <w:rPr>
+          <w:rFonts w:ascii="Times New Roman" w:hAnsi="Times New Roman" w:cs="Times New Roman"/>
+          <w:sz w:val="28"/>
+          <w:szCs w:val="28"/>
+        </w:rPr>
+        <w:t xml:space="preserve">1) = </w:t>
+      </w:r>
+      <w:r>
+        <w:rPr>
+          <w:rFonts w:ascii="Times New Roman" w:hAnsi="Times New Roman" w:cs="Times New Roman"/>
+          <w:sz w:val="28"/>
+          <w:szCs w:val="28"/>
+          <w:lang w:val="en-US"/>
+        </w:rPr>
+        <w:t>Z</w:t>
+      </w:r>
+      <w:r>
+        <w:rPr>
+          <w:rFonts w:ascii="Times New Roman" w:hAnsi="Times New Roman" w:cs="Times New Roman"/>
+          <w:sz w:val="28"/>
+          <w:szCs w:val="28"/>
+        </w:rPr>
+        <w:t>(</w:t>
+      </w:r>
+      <w:r>
+        <w:rPr>
+          <w:rFonts w:ascii="Times New Roman" w:hAnsi="Times New Roman" w:cs="Times New Roman"/>
+          <w:sz w:val="28"/>
+          <w:szCs w:val="28"/>
+          <w:lang w:val="en-US"/>
+        </w:rPr>
+        <w:t>G</w:t>
+      </w:r>
+      <w:r>
+        <w:rPr>
+          <w:rFonts w:ascii="Times New Roman" w:hAnsi="Times New Roman" w:cs="Times New Roman"/>
+          <w:sz w:val="28"/>
+          <w:szCs w:val="28"/>
+        </w:rPr>
+        <w:t>) / М1 НОРМ = 9 / 5,9 = 1</w:t>
+      </w:r>
+      <w:r>
+        <w:rPr>
+          <w:rFonts w:ascii="Times New Roman" w:hAnsi="Times New Roman" w:cs="Times New Roman"/>
+          <w:sz w:val="28"/>
+          <w:szCs w:val="28"/>
+        </w:rPr>
+        <w:t>,5</w:t>
+      </w:r>
+    </w:p>
+    <w:p>
+      <w:pPr>
+        <w:spacing w:after="0" w:line="360" w:lineRule="auto"/>
+        <w:ind w:firstLine="567"/>
+        <w:jc w:val="both"/>
+        <w:rPr>
+          <w:rFonts w:ascii="Times New Roman" w:hAnsi="Times New Roman" w:cs="Times New Roman"/>
+          <w:sz w:val="28"/>
+          <w:szCs w:val="28"/>
+        </w:rPr>
+      </w:pPr>
+      <w:r>
+        <w:rPr>
+          <w:rFonts w:ascii="Times New Roman" w:hAnsi="Times New Roman" w:cs="Times New Roman"/>
+          <w:sz w:val="28"/>
+          <w:szCs w:val="28"/>
+        </w:rPr>
+        <w:t xml:space="preserve">В программе количество разветвлений (ветвлений </w:t>
+      </w:r>
+      <w:r>
+        <w:rPr>
+          <w:rFonts w:ascii="Times New Roman" w:hAnsi="Times New Roman" w:cs="Times New Roman"/>
+          <w:sz w:val="28"/>
+          <w:szCs w:val="28"/>
+          <w:lang w:val="en-US"/>
+        </w:rPr>
+        <w:t>if</w:t>
+      </w:r>
+      <w:r>
+        <w:rPr>
+          <w:rFonts w:ascii="Times New Roman" w:hAnsi="Times New Roman" w:cs="Times New Roman"/>
+          <w:sz w:val="28"/>
+          <w:szCs w:val="28"/>
+        </w:rPr>
+        <w:t xml:space="preserve">) равно </w:t>
+      </w:r>
+      <w:r>
+        <w:rPr>
+          <w:rFonts w:ascii="Times New Roman" w:hAnsi="Times New Roman" w:cs="Times New Roman"/>
+          <w:sz w:val="28"/>
+          <w:szCs w:val="28"/>
+        </w:rPr>
+        <w:t>3</w:t>
+      </w:r>
+      <w:r>
+        <w:rPr>
+          <w:rFonts w:ascii="Times New Roman" w:hAnsi="Times New Roman" w:cs="Times New Roman"/>
+          <w:sz w:val="28"/>
+          <w:szCs w:val="28"/>
+        </w:rPr>
+        <w:t xml:space="preserve">. Это попадает в категорию "не более 3". </w:t>
+      </w:r>
+      <w:r>
+        <w:rPr>
+          <w:rFonts w:ascii="Times New Roman" w:hAnsi="Times New Roman" w:cs="Times New Roman"/>
+          <w:sz w:val="28"/>
+          <w:szCs w:val="28"/>
+        </w:rPr>
+        <w:t>Следовательно, весовой коэффициент</w:t>
+      </w:r>
+      <w:r>
+        <w:rPr>
+          <w:rFonts w:ascii="Times New Roman" w:hAnsi="Times New Roman" w:cs="Times New Roman"/>
+          <w:sz w:val="28"/>
+          <w:szCs w:val="28"/>
+        </w:rPr>
+        <w:t xml:space="preserve"> </w:t>
+      </w:r>
+      <w:r>
+        <w:rPr>
+          <w:rFonts w:ascii="Times New Roman" w:hAnsi="Times New Roman" w:cs="Times New Roman"/>
+          <w:sz w:val="28"/>
+          <w:szCs w:val="28"/>
+          <w:lang w:val="en-US"/>
+        </w:rPr>
+        <w:t>R</w:t>
+      </w:r>
+      <w:r>
+        <w:rPr>
+          <w:rFonts w:ascii="Times New Roman" w:hAnsi="Times New Roman" w:cs="Times New Roman"/>
+          <w:sz w:val="28"/>
+          <w:szCs w:val="28"/>
+        </w:rPr>
+        <w:t>1 = 1.0</w:t>
+      </w:r>
+    </w:p>
+    <w:p>
+      <w:pPr>
+        <w:spacing w:after="0" w:line="360" w:lineRule="auto"/>
+        <w:ind w:firstLine="567"/>
+        <w:jc w:val="center"/>
+        <w:rPr>
+          <w:rFonts w:ascii="Times New Roman" w:hAnsi="Times New Roman" w:cs="Times New Roman"/>
+          <w:b/>
+          <w:bCs/>
+          <w:sz w:val="28"/>
+          <w:szCs w:val="28"/>
+        </w:rPr>
+      </w:pPr>
+      <w:r>
+        <w:rPr>
+          <w:rFonts w:ascii="Times New Roman" w:hAnsi="Times New Roman" w:cs="Times New Roman"/>
+          <w:b/>
+          <w:bCs/>
+          <w:sz w:val="28"/>
+          <w:szCs w:val="28"/>
+        </w:rPr>
+        <w:t>Расчёт метрики SLOC (Мера M2)</w:t>
+      </w:r>
+    </w:p>
+    <w:p>
+      <w:pPr>
+        <w:spacing w:after="0" w:line="360" w:lineRule="auto"/>
+        <w:ind w:firstLine="567"/>
+        <w:jc w:val="both"/>
+        <w:rPr>
+          <w:rFonts w:ascii="Times New Roman" w:hAnsi="Times New Roman" w:cs="Times New Roman"/>
+          <w:sz w:val="28"/>
+          <w:szCs w:val="28"/>
+        </w:rPr>
+      </w:pPr>
+      <w:r>
+        <w:rPr>
+          <w:rFonts w:ascii="Times New Roman" w:hAnsi="Times New Roman" w:cs="Times New Roman"/>
+          <w:sz w:val="28"/>
+          <w:szCs w:val="28"/>
+        </w:rPr>
+        <w:t>Подсчитаем физические строки кода (SLOC), исключая пустые строки и комментарии</w:t>
+      </w:r>
+      <w:r>
+        <w:rPr>
+          <w:rFonts w:ascii="Times New Roman" w:hAnsi="Times New Roman" w:cs="Times New Roman"/>
+          <w:sz w:val="28"/>
+          <w:szCs w:val="28"/>
+        </w:rPr>
+        <w:t>, код в приложении А.</w:t>
+      </w:r>
+    </w:p>
+    <w:p>
+      <w:pPr>
+        <w:spacing w:after="0" w:line="360" w:lineRule="auto"/>
+        <w:ind w:firstLine="567"/>
+        <w:jc w:val="both"/>
+        <w:rPr>
+          <w:rFonts w:ascii="Times New Roman" w:hAnsi="Times New Roman" w:cs="Times New Roman"/>
+          <w:sz w:val="28"/>
+          <w:szCs w:val="28"/>
+        </w:rPr>
+      </w:pPr>
+      <w:r>
+        <w:rPr>
+          <w:rFonts w:ascii="Times New Roman" w:hAnsi="Times New Roman" w:cs="Times New Roman"/>
+          <w:sz w:val="28"/>
+          <w:szCs w:val="28"/>
+          <w:lang w:val="en-US"/>
+        </w:rPr>
+        <w:t>SLOC</w:t>
+      </w:r>
+      <w:r>
+        <w:rPr>
+          <w:rFonts w:ascii="Times New Roman" w:hAnsi="Times New Roman" w:cs="Times New Roman"/>
+          <w:sz w:val="28"/>
+          <w:szCs w:val="28"/>
+        </w:rPr>
+        <w:t xml:space="preserve"> = 45</w:t>
+      </w:r>
+    </w:p>
+    <w:p>
+      <w:pPr>
+        <w:spacing w:after="0" w:line="360" w:lineRule="auto"/>
+        <w:ind w:firstLine="567"/>
+        <w:jc w:val="both"/>
+        <w:rPr>
+          <w:rFonts w:ascii="Times New Roman" w:hAnsi="Times New Roman" w:cs="Times New Roman"/>
+          <w:sz w:val="28"/>
+          <w:szCs w:val="28"/>
+        </w:rPr>
+      </w:pPr>
+      <w:r>
+        <w:rPr>
+          <w:rFonts w:ascii="Times New Roman" w:hAnsi="Times New Roman" w:cs="Times New Roman"/>
+          <w:sz w:val="28"/>
+          <w:szCs w:val="28"/>
+        </w:rPr>
+        <w:t>Программа простая, выполняет одну задачу. Количество строк 45 находится в диапазоне "Простые" (20–150 строк). М2 НОРМ = 55 строк.</w:t>
+      </w:r>
+    </w:p>
+    <w:p>
+      <w:pPr>
+        <w:spacing w:after="0" w:line="360" w:lineRule="auto"/>
+        <w:ind w:firstLine="567"/>
+        <w:jc w:val="both"/>
+        <w:rPr>
+          <w:rFonts w:ascii="Times New Roman" w:hAnsi="Times New Roman" w:cs="Times New Roman"/>
+          <w:sz w:val="28"/>
+          <w:szCs w:val="28"/>
+        </w:rPr>
+      </w:pPr>
+      <w:r>
+        <w:rPr>
+          <w:rFonts w:ascii="Times New Roman" w:hAnsi="Times New Roman" w:cs="Times New Roman"/>
+          <w:sz w:val="28"/>
+          <w:szCs w:val="28"/>
+        </w:rPr>
+        <w:t>Нормированное значение:</w:t>
+      </w:r>
+    </w:p>
+    <w:p>
+      <w:pPr>
+        <w:spacing w:after="0" w:line="360" w:lineRule="auto"/>
+        <w:ind w:firstLine="567"/>
+        <w:jc w:val="both"/>
+        <w:rPr>
+          <w:rFonts w:ascii="Times New Roman" w:hAnsi="Times New Roman" w:cs="Times New Roman"/>
+          <w:sz w:val="28"/>
+          <w:szCs w:val="28"/>
+        </w:rPr>
+      </w:pPr>
+      <w:r>
+        <w:rPr>
+          <w:rFonts w:ascii="Times New Roman" w:hAnsi="Times New Roman" w:cs="Times New Roman"/>
+          <w:sz w:val="28"/>
+          <w:szCs w:val="28"/>
+          <w:lang w:val="en-US"/>
+        </w:rPr>
+        <w:t>M</w:t>
+      </w:r>
+      <w:r>
+        <w:rPr>
+          <w:rFonts w:ascii="Times New Roman" w:hAnsi="Times New Roman" w:cs="Times New Roman"/>
+          <w:sz w:val="28"/>
+          <w:szCs w:val="28"/>
+        </w:rPr>
+        <w:t>Н(</w:t>
+      </w:r>
+      <w:r>
+        <w:rPr>
+          <w:rFonts w:ascii="Times New Roman" w:hAnsi="Times New Roman" w:cs="Times New Roman"/>
+          <w:sz w:val="28"/>
+          <w:szCs w:val="28"/>
+          <w:lang w:val="en-US"/>
+        </w:rPr>
+        <w:t>M</w:t>
+      </w:r>
+      <w:r>
+        <w:rPr>
+          <w:rFonts w:ascii="Times New Roman" w:hAnsi="Times New Roman" w:cs="Times New Roman"/>
+          <w:sz w:val="28"/>
+          <w:szCs w:val="28"/>
+        </w:rPr>
+        <w:t xml:space="preserve">2) = </w:t>
+      </w:r>
+      <w:r>
+        <w:rPr>
+          <w:rFonts w:ascii="Times New Roman" w:hAnsi="Times New Roman" w:cs="Times New Roman"/>
+          <w:sz w:val="28"/>
+          <w:szCs w:val="28"/>
+          <w:lang w:val="en-US"/>
+        </w:rPr>
+        <w:t>SLOC</w:t>
+      </w:r>
+      <w:r>
+        <w:rPr>
+          <w:rFonts w:ascii="Times New Roman" w:hAnsi="Times New Roman" w:cs="Times New Roman"/>
+          <w:sz w:val="28"/>
+          <w:szCs w:val="28"/>
+        </w:rPr>
+        <w:t xml:space="preserve"> / М2 НОРМ = 45 / 55 ≈ 0.82</w:t>
+      </w:r>
+    </w:p>
+    <w:p>
+      <w:pPr>
+        <w:spacing w:after="0" w:line="360" w:lineRule="auto"/>
+        <w:ind w:firstLine="567"/>
+        <w:jc w:val="both"/>
+        <w:rPr>
+          <w:rFonts w:ascii="Times New Roman" w:hAnsi="Times New Roman" w:cs="Times New Roman"/>
+          <w:sz w:val="28"/>
+          <w:szCs w:val="28"/>
+        </w:rPr>
+      </w:pPr>
+      <w:r>
+        <w:rPr>
+          <w:rFonts w:ascii="Times New Roman" w:hAnsi="Times New Roman" w:cs="Times New Roman"/>
+          <w:sz w:val="28"/>
+          <w:szCs w:val="28"/>
+        </w:rPr>
+        <w:t xml:space="preserve">Весовой коэффициент </w:t>
+      </w:r>
+      <w:r>
+        <w:rPr>
+          <w:rFonts w:ascii="Times New Roman" w:hAnsi="Times New Roman" w:cs="Times New Roman"/>
+          <w:sz w:val="28"/>
+          <w:szCs w:val="28"/>
+          <w:lang w:val="en-US"/>
+        </w:rPr>
+        <w:t>R</w:t>
+      </w:r>
+      <w:r>
+        <w:rPr>
+          <w:rFonts w:ascii="Times New Roman" w:hAnsi="Times New Roman" w:cs="Times New Roman"/>
+          <w:sz w:val="28"/>
+          <w:szCs w:val="28"/>
+        </w:rPr>
+        <w:t>2 = 0.00055.</w:t>
+      </w:r>
+    </w:p>
+    <w:p>
+      <w:pPr>
+        <w:spacing w:after="0" w:line="360" w:lineRule="auto"/>
+        <w:ind w:firstLine="567"/>
+        <w:jc w:val="both"/>
+        <w:rPr>
+          <w:rFonts w:ascii="Times New Roman" w:hAnsi="Times New Roman" w:cs="Times New Roman"/>
+          <w:b/>
+          <w:bCs/>
+          <w:sz w:val="28"/>
+          <w:szCs w:val="28"/>
+        </w:rPr>
+      </w:pPr>
+      <w:r>
+        <w:rPr>
+          <w:rFonts w:ascii="Times New Roman" w:hAnsi="Times New Roman" w:cs="Times New Roman"/>
+          <w:b/>
+          <w:bCs/>
+          <w:sz w:val="28"/>
+          <w:szCs w:val="28"/>
+        </w:rPr>
+        <w:t xml:space="preserve">Расчёт гибридной метрики </w:t>
+      </w:r>
+      <w:proofErr w:type="spellStart"/>
+      <w:r>
+        <w:rPr>
+          <w:rFonts w:ascii="Times New Roman" w:hAnsi="Times New Roman" w:cs="Times New Roman"/>
+          <w:b/>
+          <w:bCs/>
+          <w:sz w:val="28"/>
+          <w:szCs w:val="28"/>
+        </w:rPr>
+        <w:t>Кокола</w:t>
+      </w:r>
+      <w:proofErr w:type="spellEnd"/>
+      <w:r>
+        <w:rPr>
+          <w:rFonts w:ascii="Times New Roman" w:hAnsi="Times New Roman" w:cs="Times New Roman"/>
+          <w:b/>
+          <w:bCs/>
+          <w:sz w:val="28"/>
+          <w:szCs w:val="28"/>
+        </w:rPr>
+        <w:t xml:space="preserve"> (</w:t>
+      </w:r>
+      <w:r>
+        <w:rPr>
+          <w:rFonts w:ascii="Times New Roman" w:hAnsi="Times New Roman" w:cs="Times New Roman"/>
+          <w:b/>
+          <w:bCs/>
+          <w:sz w:val="28"/>
+          <w:szCs w:val="28"/>
+          <w:lang w:val="en-US"/>
+        </w:rPr>
+        <w:t>HM</w:t>
+      </w:r>
+      <w:r>
+        <w:rPr>
+          <w:rFonts w:ascii="Times New Roman" w:hAnsi="Times New Roman" w:cs="Times New Roman"/>
+          <w:b/>
+          <w:bCs/>
+          <w:sz w:val="28"/>
+          <w:szCs w:val="28"/>
+        </w:rPr>
+        <w:t>):</w:t>
+      </w:r>
+    </w:p>
+    <w:p>
+      <w:pPr>
+        <w:spacing w:after="0" w:line="360" w:lineRule="auto"/>
+        <w:ind w:firstLine="567"/>
+        <w:jc w:val="both"/>
+        <w:rPr>
+          <w:rFonts w:ascii="Times New Roman" w:hAnsi="Times New Roman" w:cs="Times New Roman"/>
+          <w:sz w:val="28"/>
+          <w:szCs w:val="28"/>
+        </w:rPr>
+      </w:pPr>
+      <w:r>
+        <w:rPr>
+          <w:rFonts w:ascii="Times New Roman" w:hAnsi="Times New Roman" w:cs="Times New Roman"/>
+          <w:sz w:val="28"/>
+          <w:szCs w:val="28"/>
+          <w:lang w:val="en-US"/>
+        </w:rPr>
+        <w:t>HM</w:t>
+      </w:r>
+      <w:r>
+        <w:rPr>
+          <w:rFonts w:ascii="Times New Roman" w:hAnsi="Times New Roman" w:cs="Times New Roman"/>
+          <w:sz w:val="28"/>
+          <w:szCs w:val="28"/>
+        </w:rPr>
+        <w:t xml:space="preserve"> = [МБ НОРМ + </w:t>
+      </w:r>
+      <w:r>
+        <w:rPr>
+          <w:rFonts w:ascii="Times New Roman" w:hAnsi="Times New Roman" w:cs="Times New Roman"/>
+          <w:sz w:val="28"/>
+          <w:szCs w:val="28"/>
+          <w:lang w:val="en-US"/>
+        </w:rPr>
+        <w:t>R</w:t>
+      </w:r>
+      <w:r>
+        <w:rPr>
+          <w:rFonts w:ascii="Times New Roman" w:hAnsi="Times New Roman" w:cs="Times New Roman"/>
+          <w:sz w:val="28"/>
+          <w:szCs w:val="28"/>
+        </w:rPr>
+        <w:t xml:space="preserve">1 * </w:t>
+      </w:r>
+      <w:r>
+        <w:rPr>
+          <w:rFonts w:ascii="Times New Roman" w:hAnsi="Times New Roman" w:cs="Times New Roman"/>
+          <w:sz w:val="28"/>
+          <w:szCs w:val="28"/>
+          <w:lang w:val="en-US"/>
+        </w:rPr>
+        <w:t>M</w:t>
+      </w:r>
+      <w:r>
+        <w:rPr>
+          <w:rFonts w:ascii="Times New Roman" w:hAnsi="Times New Roman" w:cs="Times New Roman"/>
+          <w:sz w:val="28"/>
+          <w:szCs w:val="28"/>
+        </w:rPr>
+        <w:t>Н(</w:t>
+      </w:r>
+      <w:r>
+        <w:rPr>
+          <w:rFonts w:ascii="Times New Roman" w:hAnsi="Times New Roman" w:cs="Times New Roman"/>
+          <w:sz w:val="28"/>
+          <w:szCs w:val="28"/>
+          <w:lang w:val="en-US"/>
+        </w:rPr>
+        <w:t>M</w:t>
+      </w:r>
+      <w:r>
+        <w:rPr>
+          <w:rFonts w:ascii="Times New Roman" w:hAnsi="Times New Roman" w:cs="Times New Roman"/>
+          <w:sz w:val="28"/>
+          <w:szCs w:val="28"/>
+        </w:rPr>
+        <w:t xml:space="preserve">1) + </w:t>
+      </w:r>
+      <w:r>
+        <w:rPr>
+          <w:rFonts w:ascii="Times New Roman" w:hAnsi="Times New Roman" w:cs="Times New Roman"/>
+          <w:sz w:val="28"/>
+          <w:szCs w:val="28"/>
+          <w:lang w:val="en-US"/>
+        </w:rPr>
+        <w:t>R</w:t>
+      </w:r>
+      <w:r>
+        <w:rPr>
+          <w:rFonts w:ascii="Times New Roman" w:hAnsi="Times New Roman" w:cs="Times New Roman"/>
+          <w:sz w:val="28"/>
+          <w:szCs w:val="28"/>
+        </w:rPr>
+        <w:t xml:space="preserve">2 * </w:t>
+      </w:r>
+      <w:r>
+        <w:rPr>
+          <w:rFonts w:ascii="Times New Roman" w:hAnsi="Times New Roman" w:cs="Times New Roman"/>
+          <w:sz w:val="28"/>
+          <w:szCs w:val="28"/>
+          <w:lang w:val="en-US"/>
+        </w:rPr>
+        <w:t>M</w:t>
+      </w:r>
+      <w:r>
+        <w:rPr>
+          <w:rFonts w:ascii="Times New Roman" w:hAnsi="Times New Roman" w:cs="Times New Roman"/>
+          <w:sz w:val="28"/>
+          <w:szCs w:val="28"/>
+        </w:rPr>
+        <w:t>Н(</w:t>
+      </w:r>
+      <w:r>
+        <w:rPr>
+          <w:rFonts w:ascii="Times New Roman" w:hAnsi="Times New Roman" w:cs="Times New Roman"/>
+          <w:sz w:val="28"/>
+          <w:szCs w:val="28"/>
+          <w:lang w:val="en-US"/>
+        </w:rPr>
+        <w:t>M</w:t>
+      </w:r>
+      <w:r>
+        <w:rPr>
+          <w:rFonts w:ascii="Times New Roman" w:hAnsi="Times New Roman" w:cs="Times New Roman"/>
+          <w:sz w:val="28"/>
+          <w:szCs w:val="28"/>
+        </w:rPr>
+        <w:t xml:space="preserve">2)] / (1 + </w:t>
+      </w:r>
+      <w:r>
+        <w:rPr>
+          <w:rFonts w:ascii="Times New Roman" w:hAnsi="Times New Roman" w:cs="Times New Roman"/>
+          <w:sz w:val="28"/>
+          <w:szCs w:val="28"/>
+          <w:lang w:val="en-US"/>
+        </w:rPr>
+        <w:t>R</w:t>
+      </w:r>
+      <w:r>
+        <w:rPr>
+          <w:rFonts w:ascii="Times New Roman" w:hAnsi="Times New Roman" w:cs="Times New Roman"/>
+          <w:sz w:val="28"/>
+          <w:szCs w:val="28"/>
+        </w:rPr>
+        <w:t xml:space="preserve">1 + </w:t>
+      </w:r>
+      <w:r>
+        <w:rPr>
+          <w:rFonts w:ascii="Times New Roman" w:hAnsi="Times New Roman" w:cs="Times New Roman"/>
+          <w:sz w:val="28"/>
+          <w:szCs w:val="28"/>
+          <w:lang w:val="en-US"/>
+        </w:rPr>
+        <w:t>R</w:t>
+      </w:r>
+      <w:r>
+        <w:rPr>
+          <w:rFonts w:ascii="Times New Roman" w:hAnsi="Times New Roman" w:cs="Times New Roman"/>
+          <w:sz w:val="28"/>
+          <w:szCs w:val="28"/>
+        </w:rPr>
+        <w:t>2)</w:t>
+      </w:r>
+    </w:p>
+    <w:p>
+      <w:pPr>
+        <w:spacing w:after="0" w:line="360" w:lineRule="auto"/>
+        <w:ind w:firstLine="567"/>
+        <w:jc w:val="both"/>
+        <w:rPr>
+          <w:rFonts w:ascii="Times New Roman" w:hAnsi="Times New Roman" w:cs="Times New Roman"/>
+          <w:sz w:val="28"/>
+          <w:szCs w:val="28"/>
+        </w:rPr>
+      </w:pPr>
+      <w:r>
+        <w:rPr>
+          <w:rFonts w:ascii="Times New Roman" w:hAnsi="Times New Roman" w:cs="Times New Roman"/>
+          <w:sz w:val="28"/>
+          <w:szCs w:val="28"/>
+          <w:lang w:val="en-US"/>
+        </w:rPr>
+        <w:t>HM</w:t>
+      </w:r>
+      <w:r>
+        <w:rPr>
+          <w:rFonts w:ascii="Times New Roman" w:hAnsi="Times New Roman" w:cs="Times New Roman"/>
+          <w:sz w:val="28"/>
+          <w:szCs w:val="28"/>
+        </w:rPr>
+        <w:t xml:space="preserve"> = [</w:t>
+      </w:r>
+      <w:r>
+        <w:rPr>
+          <w:rFonts w:ascii="Times New Roman" w:hAnsi="Times New Roman" w:cs="Times New Roman"/>
+          <w:sz w:val="28"/>
+          <w:szCs w:val="28"/>
+        </w:rPr>
+        <w:t>5,9</w:t>
+      </w:r>
+      <w:r>
+        <w:rPr>
+          <w:rFonts w:ascii="Times New Roman" w:hAnsi="Times New Roman" w:cs="Times New Roman"/>
+          <w:sz w:val="28"/>
+          <w:szCs w:val="28"/>
+        </w:rPr>
+        <w:t xml:space="preserve"> + 1.0 * 0.6 + 0.00055 * 0.</w:t>
+      </w:r>
+      <w:r>
+        <w:rPr>
+          <w:rFonts w:ascii="Times New Roman" w:hAnsi="Times New Roman" w:cs="Times New Roman"/>
+          <w:sz w:val="28"/>
+          <w:szCs w:val="28"/>
+        </w:rPr>
+        <w:t>82</w:t>
+      </w:r>
+      <w:r>
+        <w:rPr>
+          <w:rFonts w:ascii="Times New Roman" w:hAnsi="Times New Roman" w:cs="Times New Roman"/>
+          <w:sz w:val="28"/>
+          <w:szCs w:val="28"/>
+        </w:rPr>
+        <w:t>] / (1 + 1.0 + 0.00055)</w:t>
+      </w:r>
+    </w:p>
+    <w:p>
+      <w:pPr>
+        <w:spacing w:after="0" w:line="360" w:lineRule="auto"/>
+        <w:ind w:firstLine="567"/>
+        <w:jc w:val="both"/>
+        <w:rPr>
+          <w:rFonts w:ascii="Times New Roman" w:hAnsi="Times New Roman" w:cs="Times New Roman"/>
+          <w:sz w:val="28"/>
+          <w:szCs w:val="28"/>
+        </w:rPr>
+      </w:pPr>
+      <w:r>
+        <w:rPr>
+          <w:rFonts w:ascii="Times New Roman" w:hAnsi="Times New Roman" w:cs="Times New Roman"/>
+          <w:sz w:val="28"/>
+          <w:szCs w:val="28"/>
+          <w:lang w:val="en-US"/>
+        </w:rPr>
+        <w:t>HM</w:t>
+      </w:r>
+      <w:r>
+        <w:rPr>
+          <w:rFonts w:ascii="Times New Roman" w:hAnsi="Times New Roman" w:cs="Times New Roman"/>
+          <w:sz w:val="28"/>
+          <w:szCs w:val="28"/>
+        </w:rPr>
+        <w:t xml:space="preserve"> = [</w:t>
+      </w:r>
+      <w:r>
+        <w:rPr>
+          <w:rFonts w:ascii="Times New Roman" w:hAnsi="Times New Roman" w:cs="Times New Roman"/>
+          <w:sz w:val="28"/>
+          <w:szCs w:val="28"/>
+        </w:rPr>
+        <w:t>5,9</w:t>
+      </w:r>
+      <w:r>
+        <w:rPr>
+          <w:rFonts w:ascii="Times New Roman" w:hAnsi="Times New Roman" w:cs="Times New Roman"/>
+          <w:sz w:val="28"/>
+          <w:szCs w:val="28"/>
+        </w:rPr>
+        <w:t xml:space="preserve"> + 0.6 + 0.000</w:t>
+      </w:r>
+      <w:r>
+        <w:rPr>
+          <w:rFonts w:ascii="Times New Roman" w:hAnsi="Times New Roman" w:cs="Times New Roman"/>
+          <w:sz w:val="28"/>
+          <w:szCs w:val="28"/>
+        </w:rPr>
+        <w:t>451</w:t>
+      </w:r>
+      <w:r>
+        <w:rPr>
+          <w:rFonts w:ascii="Times New Roman" w:hAnsi="Times New Roman" w:cs="Times New Roman"/>
+          <w:sz w:val="28"/>
+          <w:szCs w:val="28"/>
+        </w:rPr>
+        <w:t>] / 2.00055</w:t>
+      </w:r>
+    </w:p>
+    <w:p>
+      <w:pPr>
+        <w:spacing w:after="0" w:line="360" w:lineRule="auto"/>
+        <w:ind w:firstLine="567"/>
+        <w:jc w:val="both"/>
+        <w:rPr>
+          <w:rFonts w:ascii="Times New Roman" w:hAnsi="Times New Roman" w:cs="Times New Roman"/>
+          <w:sz w:val="28"/>
+          <w:szCs w:val="28"/>
+        </w:rPr>
+      </w:pPr>
+      <w:r>
+        <w:rPr>
+          <w:rFonts w:ascii="Times New Roman" w:hAnsi="Times New Roman" w:cs="Times New Roman"/>
+          <w:sz w:val="28"/>
+          <w:szCs w:val="28"/>
+          <w:lang w:val="en-US"/>
+        </w:rPr>
+        <w:t>HM</w:t>
+      </w:r>
+      <w:r>
+        <w:rPr>
+          <w:rFonts w:ascii="Times New Roman" w:hAnsi="Times New Roman" w:cs="Times New Roman"/>
+          <w:sz w:val="28"/>
+          <w:szCs w:val="28"/>
+        </w:rPr>
+        <w:t xml:space="preserve"> = </w:t>
+      </w:r>
+      <w:r>
+        <w:rPr>
+          <w:rFonts w:ascii="Times New Roman" w:hAnsi="Times New Roman" w:cs="Times New Roman"/>
+          <w:sz w:val="28"/>
+          <w:szCs w:val="28"/>
+        </w:rPr>
+        <w:t>3,25</w:t>
+      </w:r>
+    </w:p>
+    <w:p>
+      <w:pPr>
+        <w:spacing w:after="0" w:line="360" w:lineRule="auto"/>
+        <w:ind w:firstLine="567"/>
+        <w:jc w:val="both"/>
+        <w:rPr>
+          <w:rFonts w:ascii="Times New Roman" w:hAnsi="Times New Roman" w:cs="Times New Roman"/>
+          <w:b/>
+          <w:bCs/>
+          <w:sz w:val="28"/>
+          <w:szCs w:val="28"/>
+        </w:rPr>
+      </w:pPr>
+      <w:r>
+        <w:rPr>
+          <w:rFonts w:ascii="Times New Roman" w:hAnsi="Times New Roman" w:cs="Times New Roman"/>
+          <w:b/>
+          <w:bCs/>
+          <w:sz w:val="28"/>
+          <w:szCs w:val="28"/>
+        </w:rPr>
+        <w:t>Анализ составляющих:</w:t>
+      </w:r>
+    </w:p>
+    <w:p>
+      <w:pPr>
+        <w:spacing w:after="0" w:line="360" w:lineRule="auto"/>
+        <w:ind w:firstLine="567"/>
+        <w:jc w:val="both"/>
+        <w:rPr>
+          <w:rFonts w:ascii="Times New Roman" w:hAnsi="Times New Roman" w:cs="Times New Roman"/>
+          <w:sz w:val="28"/>
+          <w:szCs w:val="28"/>
+        </w:rPr>
+      </w:pPr>
+      <w:r>
+        <w:rPr>
+          <w:rFonts w:ascii="Times New Roman" w:hAnsi="Times New Roman" w:cs="Times New Roman"/>
+          <w:sz w:val="28"/>
+          <w:szCs w:val="28"/>
+        </w:rPr>
+        <w:t xml:space="preserve">Вклад = (МБ НОРМ) / (1 + </w:t>
+      </w:r>
+      <w:r>
+        <w:rPr>
+          <w:rFonts w:ascii="Times New Roman" w:hAnsi="Times New Roman" w:cs="Times New Roman"/>
+          <w:sz w:val="28"/>
+          <w:szCs w:val="28"/>
+          <w:lang w:val="en-US"/>
+        </w:rPr>
+        <w:t>R</w:t>
+      </w:r>
+      <w:r>
+        <w:rPr>
+          <w:rFonts w:ascii="Times New Roman" w:hAnsi="Times New Roman" w:cs="Times New Roman"/>
+          <w:sz w:val="28"/>
+          <w:szCs w:val="28"/>
+        </w:rPr>
+        <w:t xml:space="preserve">1 + </w:t>
+      </w:r>
+      <w:r>
+        <w:rPr>
+          <w:rFonts w:ascii="Times New Roman" w:hAnsi="Times New Roman" w:cs="Times New Roman"/>
+          <w:sz w:val="28"/>
+          <w:szCs w:val="28"/>
+          <w:lang w:val="en-US"/>
+        </w:rPr>
+        <w:t>R</w:t>
+      </w:r>
+      <w:r>
+        <w:rPr>
+          <w:rFonts w:ascii="Times New Roman" w:hAnsi="Times New Roman" w:cs="Times New Roman"/>
+          <w:sz w:val="28"/>
+          <w:szCs w:val="28"/>
+        </w:rPr>
+        <w:t>2) = 5,9 / 2.00055 ≈ 2,95</w:t>
+      </w:r>
+    </w:p>
+    <w:p>
+      <w:pPr>
+        <w:spacing w:after="0" w:line="360" w:lineRule="auto"/>
+        <w:ind w:firstLine="567"/>
+        <w:jc w:val="both"/>
+        <w:rPr>
+          <w:rFonts w:ascii="Times New Roman" w:hAnsi="Times New Roman" w:cs="Times New Roman"/>
+          <w:sz w:val="28"/>
+          <w:szCs w:val="28"/>
+        </w:rPr>
+      </w:pPr>
+      <w:r>
+        <w:rPr>
+          <w:rFonts w:ascii="Times New Roman" w:hAnsi="Times New Roman" w:cs="Times New Roman"/>
+          <w:sz w:val="28"/>
+          <w:szCs w:val="28"/>
+        </w:rPr>
+        <w:t xml:space="preserve">Доля от </w:t>
+      </w:r>
+      <w:r>
+        <w:rPr>
+          <w:rFonts w:ascii="Times New Roman" w:hAnsi="Times New Roman" w:cs="Times New Roman"/>
+          <w:sz w:val="28"/>
+          <w:szCs w:val="28"/>
+          <w:lang w:val="en-US"/>
+        </w:rPr>
+        <w:t>HM</w:t>
+      </w:r>
+      <w:r>
+        <w:rPr>
+          <w:rFonts w:ascii="Times New Roman" w:hAnsi="Times New Roman" w:cs="Times New Roman"/>
+          <w:sz w:val="28"/>
+          <w:szCs w:val="28"/>
+        </w:rPr>
+        <w:t xml:space="preserve"> = 2,95 / 3,25 ≈ 91%</w:t>
+      </w:r>
+    </w:p>
+    <w:p>
+      <w:pPr>
+        <w:spacing w:after="0" w:line="360" w:lineRule="auto"/>
+        <w:ind w:firstLine="567"/>
+        <w:jc w:val="both"/>
+        <w:rPr>
+          <w:rFonts w:ascii="Times New Roman" w:hAnsi="Times New Roman" w:cs="Times New Roman"/>
+          <w:sz w:val="28"/>
+          <w:szCs w:val="28"/>
+        </w:rPr>
+      </w:pPr>
+      <w:r>
+        <w:rPr>
+          <w:rFonts w:ascii="Times New Roman" w:hAnsi="Times New Roman" w:cs="Times New Roman"/>
+          <w:sz w:val="28"/>
+          <w:szCs w:val="28"/>
+        </w:rPr>
+        <w:lastRenderedPageBreak/>
+        <w:t>Оценка: Объём программы (</w:t>
+      </w:r>
+      <w:r>
+        <w:rPr>
+          <w:rFonts w:ascii="Times New Roman" w:hAnsi="Times New Roman" w:cs="Times New Roman"/>
+          <w:sz w:val="28"/>
+          <w:szCs w:val="28"/>
+        </w:rPr>
+        <w:t xml:space="preserve">161,7 </w:t>
+      </w:r>
+      <w:r>
+        <w:rPr>
+          <w:rFonts w:ascii="Times New Roman" w:hAnsi="Times New Roman" w:cs="Times New Roman"/>
+          <w:sz w:val="28"/>
+          <w:szCs w:val="28"/>
+        </w:rPr>
+        <w:t xml:space="preserve">бит) находится в пределах рекомендуемого диапазона (100–8000 бит), что говорит об адекватном размере модуля. </w:t>
+      </w:r>
+      <w:r>
+        <w:rPr>
+          <w:rFonts w:ascii="Times New Roman" w:hAnsi="Times New Roman" w:cs="Times New Roman"/>
+          <w:sz w:val="28"/>
+          <w:szCs w:val="28"/>
+        </w:rPr>
+        <w:t>Качество кода по-прежнему в основном определяется его объёмом.</w:t>
+      </w:r>
+    </w:p>
+    <w:p>
+      <w:pPr>
+        <w:spacing w:after="0" w:line="360" w:lineRule="auto"/>
+        <w:ind w:firstLine="567"/>
+        <w:jc w:val="both"/>
+        <w:rPr>
+          <w:rFonts w:ascii="Times New Roman" w:hAnsi="Times New Roman" w:cs="Times New Roman"/>
+          <w:b/>
+          <w:bCs/>
+          <w:sz w:val="28"/>
+          <w:szCs w:val="28"/>
+        </w:rPr>
+      </w:pPr>
+      <w:r>
+        <w:rPr>
+          <w:rFonts w:ascii="Times New Roman" w:hAnsi="Times New Roman" w:cs="Times New Roman"/>
+          <w:b/>
+          <w:bCs/>
+          <w:sz w:val="28"/>
+          <w:szCs w:val="28"/>
+        </w:rPr>
+        <w:t>Вклад меры сложности (</w:t>
+      </w:r>
+      <w:proofErr w:type="spellStart"/>
+      <w:r>
+        <w:rPr>
+          <w:rFonts w:ascii="Times New Roman" w:hAnsi="Times New Roman" w:cs="Times New Roman"/>
+          <w:b/>
+          <w:bCs/>
+          <w:sz w:val="28"/>
+          <w:szCs w:val="28"/>
+        </w:rPr>
+        <w:t>МакКейб</w:t>
+      </w:r>
+      <w:proofErr w:type="spellEnd"/>
+      <w:r>
+        <w:rPr>
+          <w:rFonts w:ascii="Times New Roman" w:hAnsi="Times New Roman" w:cs="Times New Roman"/>
+          <w:b/>
+          <w:bCs/>
+          <w:sz w:val="28"/>
+          <w:szCs w:val="28"/>
+        </w:rPr>
+        <w:t>)</w:t>
+      </w:r>
+      <w:r>
+        <w:rPr>
+          <w:rFonts w:ascii="Times New Roman" w:hAnsi="Times New Roman" w:cs="Times New Roman"/>
+          <w:b/>
+          <w:bCs/>
+          <w:sz w:val="28"/>
+          <w:szCs w:val="28"/>
+        </w:rPr>
+        <w:t>:</w:t>
+      </w:r>
+    </w:p>
+    <w:p>
+      <w:pPr>
+        <w:spacing w:after="0" w:line="360" w:lineRule="auto"/>
+        <w:ind w:firstLine="567"/>
+        <w:jc w:val="both"/>
+        <w:rPr>
+          <w:rFonts w:ascii="Times New Roman" w:hAnsi="Times New Roman" w:cs="Times New Roman"/>
+          <w:sz w:val="28"/>
+          <w:szCs w:val="28"/>
+        </w:rPr>
+      </w:pPr>
+      <w:r>
+        <w:rPr>
+          <w:rFonts w:ascii="Times New Roman" w:hAnsi="Times New Roman" w:cs="Times New Roman"/>
+          <w:sz w:val="28"/>
+          <w:szCs w:val="28"/>
+        </w:rPr>
+        <w:t>Вклад = (R1 * MН(M1)) / (1 + R1 + R2) = (1.0 * 0.6) / 2.00055 ≈ 0.6 / 2.00055 ≈ 0.300</w:t>
+      </w:r>
+    </w:p>
+    <w:p>
+      <w:pPr>
+        <w:spacing w:after="0" w:line="360" w:lineRule="auto"/>
+        <w:ind w:firstLine="567"/>
+        <w:jc w:val="both"/>
+        <w:rPr>
+          <w:rFonts w:ascii="Times New Roman" w:hAnsi="Times New Roman" w:cs="Times New Roman"/>
+          <w:sz w:val="28"/>
+          <w:szCs w:val="28"/>
+        </w:rPr>
+      </w:pPr>
+      <w:r>
+        <w:rPr>
+          <w:rFonts w:ascii="Times New Roman" w:hAnsi="Times New Roman" w:cs="Times New Roman"/>
+          <w:sz w:val="28"/>
+          <w:szCs w:val="28"/>
+        </w:rPr>
+        <w:t xml:space="preserve">Доля от HM = 0.300 / </w:t>
+      </w:r>
+      <w:r>
+        <w:rPr>
+          <w:rFonts w:ascii="Times New Roman" w:hAnsi="Times New Roman" w:cs="Times New Roman"/>
+          <w:sz w:val="28"/>
+          <w:szCs w:val="28"/>
+        </w:rPr>
+        <w:t>3.25</w:t>
+      </w:r>
+      <w:r>
+        <w:rPr>
+          <w:rFonts w:ascii="Times New Roman" w:hAnsi="Times New Roman" w:cs="Times New Roman"/>
+          <w:sz w:val="28"/>
+          <w:szCs w:val="28"/>
+        </w:rPr>
+        <w:t xml:space="preserve"> ≈ </w:t>
+      </w:r>
+      <w:r>
+        <w:rPr>
+          <w:rFonts w:ascii="Times New Roman" w:hAnsi="Times New Roman" w:cs="Times New Roman"/>
+          <w:sz w:val="28"/>
+          <w:szCs w:val="28"/>
+        </w:rPr>
+        <w:t>9.2</w:t>
+      </w:r>
+      <w:r>
+        <w:rPr>
+          <w:rFonts w:ascii="Times New Roman" w:hAnsi="Times New Roman" w:cs="Times New Roman"/>
+          <w:sz w:val="28"/>
+          <w:szCs w:val="28"/>
+        </w:rPr>
+        <w:t>%</w:t>
+      </w:r>
+    </w:p>
+    <w:p>
+      <w:pPr>
+        <w:spacing w:after="0" w:line="360" w:lineRule="auto"/>
+        <w:ind w:firstLine="567"/>
+        <w:jc w:val="both"/>
+        <w:rPr>
+          <w:rFonts w:ascii="Times New Roman" w:hAnsi="Times New Roman" w:cs="Times New Roman"/>
+          <w:sz w:val="28"/>
+          <w:szCs w:val="28"/>
+        </w:rPr>
+      </w:pPr>
+      <w:r>
+        <w:rPr>
+          <w:rFonts w:ascii="Times New Roman" w:hAnsi="Times New Roman" w:cs="Times New Roman"/>
+          <w:sz w:val="28"/>
+          <w:szCs w:val="28"/>
+        </w:rPr>
+        <w:t>Оценка: Цикломатическая сложность (Z=</w:t>
+      </w:r>
+      <w:r>
+        <w:rPr>
+          <w:rFonts w:ascii="Times New Roman" w:hAnsi="Times New Roman" w:cs="Times New Roman"/>
+          <w:sz w:val="28"/>
+          <w:szCs w:val="28"/>
+        </w:rPr>
+        <w:t>9</w:t>
+      </w:r>
+      <w:r>
+        <w:rPr>
+          <w:rFonts w:ascii="Times New Roman" w:hAnsi="Times New Roman" w:cs="Times New Roman"/>
+          <w:sz w:val="28"/>
+          <w:szCs w:val="28"/>
+        </w:rPr>
+        <w:t xml:space="preserve">) </w:t>
+      </w:r>
+      <w:r>
+        <w:rPr>
+          <w:rFonts w:ascii="Times New Roman" w:hAnsi="Times New Roman" w:cs="Times New Roman"/>
+          <w:sz w:val="28"/>
+          <w:szCs w:val="28"/>
+        </w:rPr>
+        <w:t>выше</w:t>
+      </w:r>
+      <w:r>
+        <w:rPr>
+          <w:rFonts w:ascii="Times New Roman" w:hAnsi="Times New Roman" w:cs="Times New Roman"/>
+          <w:sz w:val="28"/>
+          <w:szCs w:val="28"/>
+        </w:rPr>
+        <w:t xml:space="preserve"> порогового значения (Z=7), что указывает на </w:t>
+      </w:r>
+      <w:r>
+        <w:rPr>
+          <w:rFonts w:ascii="Times New Roman" w:hAnsi="Times New Roman" w:cs="Times New Roman"/>
+          <w:sz w:val="28"/>
+          <w:szCs w:val="28"/>
+        </w:rPr>
+        <w:t>повышенную</w:t>
+      </w:r>
+      <w:r>
+        <w:rPr>
+          <w:rFonts w:ascii="Times New Roman" w:hAnsi="Times New Roman" w:cs="Times New Roman"/>
+          <w:sz w:val="28"/>
+          <w:szCs w:val="28"/>
+        </w:rPr>
+        <w:t xml:space="preserve"> сложность потока управления. Код</w:t>
+      </w:r>
+      <w:r>
+        <w:rPr>
+          <w:rFonts w:ascii="Times New Roman" w:hAnsi="Times New Roman" w:cs="Times New Roman"/>
+          <w:sz w:val="28"/>
+          <w:szCs w:val="28"/>
+        </w:rPr>
+        <w:t xml:space="preserve"> не очень</w:t>
+      </w:r>
+      <w:r>
+        <w:rPr>
+          <w:rFonts w:ascii="Times New Roman" w:hAnsi="Times New Roman" w:cs="Times New Roman"/>
+          <w:sz w:val="28"/>
+          <w:szCs w:val="28"/>
+        </w:rPr>
+        <w:t xml:space="preserve"> легко читается и тестируется. Влияние сложности на качество заметно, но вторично по отношению к объёму.</w:t>
+      </w:r>
+    </w:p>
+    <w:p>
+      <w:pPr>
+        <w:spacing w:after="0" w:line="360" w:lineRule="auto"/>
+        <w:ind w:firstLine="567"/>
+        <w:jc w:val="both"/>
+        <w:rPr>
+          <w:rFonts w:ascii="Times New Roman" w:hAnsi="Times New Roman" w:cs="Times New Roman"/>
+          <w:b/>
+          <w:bCs/>
+          <w:sz w:val="28"/>
+          <w:szCs w:val="28"/>
+        </w:rPr>
+      </w:pPr>
+      <w:r>
+        <w:rPr>
+          <w:rFonts w:ascii="Times New Roman" w:hAnsi="Times New Roman" w:cs="Times New Roman"/>
+          <w:b/>
+          <w:bCs/>
+          <w:sz w:val="28"/>
+          <w:szCs w:val="28"/>
+        </w:rPr>
+        <w:t>Вклад меры объёма (SLOC):</w:t>
+      </w:r>
+    </w:p>
+    <w:p>
+      <w:pPr>
+        <w:spacing w:after="0" w:line="360" w:lineRule="auto"/>
+        <w:ind w:firstLine="567"/>
+        <w:jc w:val="both"/>
+        <w:rPr>
+          <w:rFonts w:ascii="Times New Roman" w:hAnsi="Times New Roman" w:cs="Times New Roman"/>
+          <w:sz w:val="28"/>
+          <w:szCs w:val="28"/>
+        </w:rPr>
+      </w:pPr>
+      <w:r>
+        <w:rPr>
+          <w:rFonts w:ascii="Times New Roman" w:hAnsi="Times New Roman" w:cs="Times New Roman"/>
+          <w:sz w:val="28"/>
+          <w:szCs w:val="28"/>
+        </w:rPr>
+        <w:t>Вклад = (R2 * MН(M2)) / (1 + R1 + R2) = (0.00055 * 0.</w:t>
+      </w:r>
+      <w:r>
+        <w:rPr>
+          <w:rFonts w:ascii="Times New Roman" w:hAnsi="Times New Roman" w:cs="Times New Roman"/>
+          <w:sz w:val="28"/>
+          <w:szCs w:val="28"/>
+        </w:rPr>
+        <w:t>82</w:t>
+      </w:r>
+      <w:r>
+        <w:rPr>
+          <w:rFonts w:ascii="Times New Roman" w:hAnsi="Times New Roman" w:cs="Times New Roman"/>
+          <w:sz w:val="28"/>
+          <w:szCs w:val="28"/>
+        </w:rPr>
+        <w:t>) / 2.00055 ≈ 0.000</w:t>
+      </w:r>
+      <w:r>
+        <w:rPr>
+          <w:rFonts w:ascii="Times New Roman" w:hAnsi="Times New Roman" w:cs="Times New Roman"/>
+          <w:sz w:val="28"/>
+          <w:szCs w:val="28"/>
+        </w:rPr>
+        <w:t>22</w:t>
+      </w:r>
+    </w:p>
+    <w:p>
+      <w:pPr>
+        <w:spacing w:after="0" w:line="360" w:lineRule="auto"/>
+        <w:ind w:firstLine="567"/>
+        <w:jc w:val="both"/>
+        <w:rPr>
+          <w:rFonts w:ascii="Times New Roman" w:hAnsi="Times New Roman" w:cs="Times New Roman"/>
+          <w:sz w:val="28"/>
+          <w:szCs w:val="28"/>
+        </w:rPr>
+      </w:pPr>
+      <w:r>
+        <w:rPr>
+          <w:rFonts w:ascii="Times New Roman" w:hAnsi="Times New Roman" w:cs="Times New Roman"/>
+          <w:sz w:val="28"/>
+          <w:szCs w:val="28"/>
+        </w:rPr>
+        <w:t>Доля от HM = 0.000</w:t>
+      </w:r>
+      <w:r>
+        <w:rPr>
+          <w:rFonts w:ascii="Times New Roman" w:hAnsi="Times New Roman" w:cs="Times New Roman"/>
+          <w:sz w:val="28"/>
+          <w:szCs w:val="28"/>
+        </w:rPr>
+        <w:t>22</w:t>
+      </w:r>
+      <w:r>
+        <w:rPr>
+          <w:rFonts w:ascii="Times New Roman" w:hAnsi="Times New Roman" w:cs="Times New Roman"/>
+          <w:sz w:val="28"/>
+          <w:szCs w:val="28"/>
+        </w:rPr>
+        <w:t xml:space="preserve"> / </w:t>
+      </w:r>
+      <w:r>
+        <w:rPr>
+          <w:rFonts w:ascii="Times New Roman" w:hAnsi="Times New Roman" w:cs="Times New Roman"/>
+          <w:sz w:val="28"/>
+          <w:szCs w:val="28"/>
+        </w:rPr>
+        <w:t>3.25</w:t>
+      </w:r>
+      <w:r>
+        <w:rPr>
+          <w:rFonts w:ascii="Times New Roman" w:hAnsi="Times New Roman" w:cs="Times New Roman"/>
+          <w:sz w:val="28"/>
+          <w:szCs w:val="28"/>
+        </w:rPr>
+        <w:t xml:space="preserve"> ≈ 0.00</w:t>
+      </w:r>
+      <w:r>
+        <w:rPr>
+          <w:rFonts w:ascii="Times New Roman" w:hAnsi="Times New Roman" w:cs="Times New Roman"/>
+          <w:sz w:val="28"/>
+          <w:szCs w:val="28"/>
+        </w:rPr>
+        <w:t>007</w:t>
+      </w:r>
+      <w:r>
+        <w:rPr>
+          <w:rFonts w:ascii="Times New Roman" w:hAnsi="Times New Roman" w:cs="Times New Roman"/>
+          <w:sz w:val="28"/>
+          <w:szCs w:val="28"/>
+        </w:rPr>
+        <w:t>%</w:t>
+      </w:r>
+    </w:p>
+    <w:p>
+      <w:pPr>
+        <w:spacing w:after="0" w:line="360" w:lineRule="auto"/>
+        <w:ind w:firstLine="567"/>
+        <w:jc w:val="both"/>
+        <w:rPr>
+          <w:rFonts w:ascii="Times New Roman" w:hAnsi="Times New Roman" w:cs="Times New Roman"/>
+          <w:sz w:val="28"/>
+          <w:szCs w:val="28"/>
+        </w:rPr>
+      </w:pPr>
+      <w:r>
+        <w:rPr>
+          <w:rFonts w:ascii="Times New Roman" w:hAnsi="Times New Roman" w:cs="Times New Roman"/>
+          <w:b/>
+          <w:bCs/>
+          <w:sz w:val="28"/>
+          <w:szCs w:val="28"/>
+        </w:rPr>
+        <w:t>Оценка:</w:t>
+      </w:r>
+      <w:r>
+        <w:rPr>
+          <w:rFonts w:ascii="Times New Roman" w:hAnsi="Times New Roman" w:cs="Times New Roman"/>
+          <w:sz w:val="28"/>
+          <w:szCs w:val="28"/>
+        </w:rPr>
+        <w:t xml:space="preserve"> Влияние количества строк кода на итоговую метрику пренебрежимо мало. Это логично, так как программа имеет небольшой объём, и данный показатель не является определяющим для качества данной программы.</w:t>
+      </w:r>
+    </w:p>
+    <w:p>
+      <w:pPr>
+        <w:spacing w:after="0" w:line="360" w:lineRule="auto"/>
+        <w:ind w:firstLine="567"/>
+        <w:rPr>
+          <w:rFonts w:ascii="Times New Roman" w:hAnsi="Times New Roman" w:cs="Times New Roman"/>
+          <w:sz w:val="28"/>
+          <w:szCs w:val="28"/>
+        </w:rPr>
+      </w:pPr>
+      <w:r>
+        <w:rPr>
+          <w:rFonts w:ascii="Times New Roman" w:hAnsi="Times New Roman" w:cs="Times New Roman"/>
+          <w:sz w:val="28"/>
+          <w:szCs w:val="28"/>
+        </w:rPr>
+        <w:br w:type="page"/>
+      </w:r>
+    </w:p>
+    <w:p>
+      <w:pPr>
+        <w:spacing w:after="0" w:line="360" w:lineRule="auto"/>
+        <w:ind w:firstLine="567"/>
+        <w:jc w:val="both"/>
+        <w:rPr>
+          <w:rFonts w:ascii="Times New Roman" w:hAnsi="Times New Roman" w:cs="Times New Roman"/>
+          <w:b/>
+          <w:bCs/>
+          <w:sz w:val="28"/>
+          <w:szCs w:val="28"/>
+        </w:rPr>
+      </w:pPr>
+      <w:r>
+        <w:rPr>
+          <w:rFonts w:ascii="Times New Roman" w:hAnsi="Times New Roman" w:cs="Times New Roman"/>
+          <w:b/>
+          <w:bCs/>
+          <w:sz w:val="28"/>
+          <w:szCs w:val="28"/>
+        </w:rPr>
+        <w:lastRenderedPageBreak/>
+        <w:t>Вывод</w:t>
+      </w:r>
+    </w:p>
+    <w:p>
+      <w:pPr>
+        <w:spacing w:after="0" w:line="360" w:lineRule="auto"/>
+        <w:ind w:firstLine="567"/>
+        <w:jc w:val="both"/>
+        <w:rPr>
+          <w:rFonts w:ascii="Times New Roman" w:hAnsi="Times New Roman" w:cs="Times New Roman"/>
+          <w:sz w:val="28"/>
+          <w:szCs w:val="28"/>
+        </w:rPr>
+      </w:pPr>
+      <w:r>
+        <w:rPr>
+          <w:rFonts w:ascii="Times New Roman" w:hAnsi="Times New Roman" w:cs="Times New Roman"/>
+          <w:sz w:val="28"/>
+          <w:szCs w:val="28"/>
+        </w:rPr>
+        <w:t xml:space="preserve">В рамках выполнения практической работы был осуществлён всесторонний анализ качества программного кода с применением гибридной метрики </w:t>
+      </w:r>
+      <w:proofErr w:type="spellStart"/>
+      <w:r>
+        <w:rPr>
+          <w:rFonts w:ascii="Times New Roman" w:hAnsi="Times New Roman" w:cs="Times New Roman"/>
+          <w:sz w:val="28"/>
+          <w:szCs w:val="28"/>
+        </w:rPr>
+        <w:t>Кокола</w:t>
+      </w:r>
+      <w:proofErr w:type="spellEnd"/>
+      <w:r>
+        <w:rPr>
+          <w:rFonts w:ascii="Times New Roman" w:hAnsi="Times New Roman" w:cs="Times New Roman"/>
+          <w:sz w:val="28"/>
+          <w:szCs w:val="28"/>
+        </w:rPr>
+        <w:t xml:space="preserve">. Для исследуемой программы, включающей конструкции циклов и ветвлений, были определены основные показатели: метрика Холстеда (объём программы около </w:t>
+      </w:r>
+      <w:r>
+        <w:rPr>
+          <w:rFonts w:ascii="Times New Roman" w:hAnsi="Times New Roman" w:cs="Times New Roman"/>
+          <w:sz w:val="28"/>
+          <w:szCs w:val="28"/>
+        </w:rPr>
+        <w:t xml:space="preserve">161,7 </w:t>
+      </w:r>
+      <w:r>
+        <w:rPr>
+          <w:rFonts w:ascii="Times New Roman" w:hAnsi="Times New Roman" w:cs="Times New Roman"/>
+          <w:sz w:val="28"/>
+          <w:szCs w:val="28"/>
+        </w:rPr>
+        <w:t xml:space="preserve">бит), цикломатическая сложность по </w:t>
+      </w:r>
+      <w:proofErr w:type="spellStart"/>
+      <w:r>
+        <w:rPr>
+          <w:rFonts w:ascii="Times New Roman" w:hAnsi="Times New Roman" w:cs="Times New Roman"/>
+          <w:sz w:val="28"/>
+          <w:szCs w:val="28"/>
+        </w:rPr>
+        <w:t>МакКейбу</w:t>
+      </w:r>
+      <w:proofErr w:type="spellEnd"/>
+      <w:r>
+        <w:rPr>
+          <w:rFonts w:ascii="Times New Roman" w:hAnsi="Times New Roman" w:cs="Times New Roman"/>
+          <w:sz w:val="28"/>
+          <w:szCs w:val="28"/>
+        </w:rPr>
+        <w:t xml:space="preserve"> (Z = </w:t>
+      </w:r>
+      <w:r>
+        <w:rPr>
+          <w:rFonts w:ascii="Times New Roman" w:hAnsi="Times New Roman" w:cs="Times New Roman"/>
+          <w:sz w:val="28"/>
+          <w:szCs w:val="28"/>
+        </w:rPr>
+        <w:t>9</w:t>
+      </w:r>
+      <w:r>
+        <w:rPr>
+          <w:rFonts w:ascii="Times New Roman" w:hAnsi="Times New Roman" w:cs="Times New Roman"/>
+          <w:sz w:val="28"/>
+          <w:szCs w:val="28"/>
+        </w:rPr>
+        <w:t xml:space="preserve">), а также размер исходного кода в строках (SLOC = </w:t>
+      </w:r>
+      <w:r>
+        <w:rPr>
+          <w:rFonts w:ascii="Times New Roman" w:hAnsi="Times New Roman" w:cs="Times New Roman"/>
+          <w:sz w:val="28"/>
+          <w:szCs w:val="28"/>
+        </w:rPr>
+        <w:t>45</w:t>
+      </w:r>
+      <w:r>
+        <w:rPr>
+          <w:rFonts w:ascii="Times New Roman" w:hAnsi="Times New Roman" w:cs="Times New Roman"/>
+          <w:sz w:val="28"/>
+          <w:szCs w:val="28"/>
+        </w:rPr>
+        <w:t xml:space="preserve">). После процедуры нормализации и использования заданных весовых коэффициентов (R1 = 1,0, R2 = 0,00055) итоговое значение гибридной метрики составило HM ≈ </w:t>
+      </w:r>
+      <w:r>
+        <w:rPr>
+          <w:rFonts w:ascii="Times New Roman" w:hAnsi="Times New Roman" w:cs="Times New Roman"/>
+          <w:sz w:val="28"/>
+          <w:szCs w:val="28"/>
+        </w:rPr>
+        <w:t>3,25</w:t>
+      </w:r>
+      <w:r>
+        <w:rPr>
+          <w:rFonts w:ascii="Times New Roman" w:hAnsi="Times New Roman" w:cs="Times New Roman"/>
+          <w:sz w:val="28"/>
+          <w:szCs w:val="28"/>
+        </w:rPr>
+        <w:t>.</w:t>
+      </w:r>
+    </w:p>
+    <w:p>
+      <w:pPr>
+        <w:spacing w:after="0" w:line="360" w:lineRule="auto"/>
+        <w:ind w:firstLine="567"/>
+        <w:jc w:val="both"/>
+        <w:rPr>
+          <w:rFonts w:ascii="Times New Roman" w:hAnsi="Times New Roman" w:cs="Times New Roman"/>
+          <w:sz w:val="28"/>
+          <w:szCs w:val="28"/>
+        </w:rPr>
+      </w:pPr>
+      <w:r>
+        <w:rPr>
+          <w:rFonts w:ascii="Times New Roman" w:hAnsi="Times New Roman" w:cs="Times New Roman"/>
+          <w:sz w:val="28"/>
+          <w:szCs w:val="28"/>
+        </w:rPr>
+        <w:t>Полученный результат свидетельствует о высоком уровне качества программы: её объём соответствует рекомендуемым значениям, логическая сложность управления невелика, а размер кода не создаёт существенных затруднений при сопровождении. В целом можно сделать вывод, что анализируемая программа удовлетворяет современным требованиям к качественному программному обеспечению, характеризуясь хорошей структурой и низким уровнем сложности.</w:t>
       </w:r>
     </w:p>
     <w:p>
@@ -8269,33 +10296,2385 @@
     </w:p>
     <w:p>
       <w:pPr>
+        <w:spacing w:after="0" w:line="360" w:lineRule="auto"/>
         <w:ind w:firstLine="567"/>
-        <w:jc w:val="both"/>
-        <w:rPr>
-          <w:rFonts w:ascii="Times New Roman" w:hAnsi="Times New Roman" w:cs="Times New Roman"/>
+        <w:jc w:val="center"/>
+        <w:rPr>
+          <w:rFonts w:ascii="Times New Roman" w:hAnsi="Times New Roman" w:cs="Times New Roman"/>
+          <w:b/>
+          <w:bCs/>
           <w:sz w:val="28"/>
           <w:szCs w:val="28"/>
         </w:rPr>
       </w:pPr>
+      <w:r>
+        <w:rPr>
+          <w:rFonts w:ascii="Times New Roman" w:hAnsi="Times New Roman" w:cs="Times New Roman"/>
+          <w:b/>
+          <w:bCs/>
+          <w:sz w:val="28"/>
+          <w:szCs w:val="28"/>
+        </w:rPr>
+        <w:lastRenderedPageBreak/>
+        <w:t>Приложение А</w:t>
+      </w:r>
     </w:p>
     <w:p>
       <w:pPr>
+        <w:shd w:val="clear" w:color="auto" w:fill="1E1E1E"/>
+        <w:tabs>
+          <w:tab w:val="left" w:pos="916"/>
+          <w:tab w:val="left" w:pos="1832"/>
+          <w:tab w:val="left" w:pos="2748"/>
+          <w:tab w:val="left" w:pos="3664"/>
+          <w:tab w:val="left" w:pos="4580"/>
+          <w:tab w:val="left" w:pos="5496"/>
+          <w:tab w:val="left" w:pos="6412"/>
+          <w:tab w:val="left" w:pos="7328"/>
+          <w:tab w:val="left" w:pos="8244"/>
+          <w:tab w:val="left" w:pos="9160"/>
+          <w:tab w:val="left" w:pos="10076"/>
+          <w:tab w:val="left" w:pos="10992"/>
+          <w:tab w:val="left" w:pos="11908"/>
+          <w:tab w:val="left" w:pos="12824"/>
+          <w:tab w:val="left" w:pos="13740"/>
+          <w:tab w:val="left" w:pos="14656"/>
+        </w:tabs>
+        <w:suppressAutoHyphens w:val="0"/>
+        <w:spacing w:after="0" w:line="240" w:lineRule="auto"/>
+        <w:rPr>
+          <w:rFonts w:ascii="Courier New" w:eastAsia="Times New Roman" w:hAnsi="Courier New" w:cs="Courier New"/>
+          <w:color w:val="DCDCDC"/>
+          <w:sz w:val="24"/>
+          <w:szCs w:val="24"/>
+          <w:lang w:val="en-US" w:eastAsia="ru-RU"/>
+        </w:rPr>
+      </w:pPr>
+      <w:r>
+        <w:rPr>
+          <w:rFonts w:ascii="Courier New" w:eastAsia="Times New Roman" w:hAnsi="Courier New" w:cs="Courier New"/>
+          <w:color w:val="569CD6"/>
+          <w:sz w:val="24"/>
+          <w:szCs w:val="24"/>
+          <w:lang w:val="en-US" w:eastAsia="ru-RU"/>
+        </w:rPr>
+        <w:t xml:space="preserve">#include </w:t>
+      </w:r>
+      <w:r>
+        <w:rPr>
+          <w:rFonts w:ascii="Courier New" w:eastAsia="Times New Roman" w:hAnsi="Courier New" w:cs="Courier New"/>
+          <w:color w:val="D69D85"/>
+          <w:sz w:val="24"/>
+          <w:szCs w:val="24"/>
+          <w:lang w:val="en-US" w:eastAsia="ru-RU"/>
+        </w:rPr>
+        <w:t>&lt;iostream&gt;</w:t>
+      </w:r>
+      <w:r>
+        <w:rPr>
+          <w:rFonts w:ascii="Courier New" w:eastAsia="Times New Roman" w:hAnsi="Courier New" w:cs="Courier New"/>
+          <w:color w:val="D69D85"/>
+          <w:sz w:val="24"/>
+          <w:szCs w:val="24"/>
+          <w:lang w:val="en-US" w:eastAsia="ru-RU"/>
+        </w:rPr>
+        <w:br/>
+      </w:r>
+      <w:r>
+        <w:rPr>
+          <w:rFonts w:ascii="Courier New" w:eastAsia="Times New Roman" w:hAnsi="Courier New" w:cs="Courier New"/>
+          <w:color w:val="569CD6"/>
+          <w:sz w:val="24"/>
+          <w:szCs w:val="24"/>
+          <w:lang w:val="en-US" w:eastAsia="ru-RU"/>
+        </w:rPr>
+        <w:t xml:space="preserve">#include </w:t>
+      </w:r>
+      <w:r>
+        <w:rPr>
+          <w:rFonts w:ascii="Courier New" w:eastAsia="Times New Roman" w:hAnsi="Courier New" w:cs="Courier New"/>
+          <w:color w:val="D69D85"/>
+          <w:sz w:val="24"/>
+          <w:szCs w:val="24"/>
+          <w:lang w:val="en-US" w:eastAsia="ru-RU"/>
+        </w:rPr>
+        <w:t>&lt;string&gt;</w:t>
+      </w:r>
+      <w:r>
+        <w:rPr>
+          <w:rFonts w:ascii="Courier New" w:eastAsia="Times New Roman" w:hAnsi="Courier New" w:cs="Courier New"/>
+          <w:color w:val="D69D85"/>
+          <w:sz w:val="24"/>
+          <w:szCs w:val="24"/>
+          <w:lang w:val="en-US" w:eastAsia="ru-RU"/>
+        </w:rPr>
+        <w:br/>
+      </w:r>
+      <w:r>
+        <w:rPr>
+          <w:rFonts w:ascii="Courier New" w:eastAsia="Times New Roman" w:hAnsi="Courier New" w:cs="Courier New"/>
+          <w:color w:val="569CD6"/>
+          <w:sz w:val="24"/>
+          <w:szCs w:val="24"/>
+          <w:lang w:val="en-US" w:eastAsia="ru-RU"/>
+        </w:rPr>
+        <w:t xml:space="preserve">#include </w:t>
+      </w:r>
+      <w:r>
+        <w:rPr>
+          <w:rFonts w:ascii="Courier New" w:eastAsia="Times New Roman" w:hAnsi="Courier New" w:cs="Courier New"/>
+          <w:color w:val="D69D85"/>
+          <w:sz w:val="24"/>
+          <w:szCs w:val="24"/>
+          <w:lang w:val="en-US" w:eastAsia="ru-RU"/>
+        </w:rPr>
+        <w:t>&lt;</w:t>
+      </w:r>
+      <w:proofErr w:type="spellStart"/>
+      <w:r>
+        <w:rPr>
+          <w:rFonts w:ascii="Courier New" w:eastAsia="Times New Roman" w:hAnsi="Courier New" w:cs="Courier New"/>
+          <w:color w:val="D69D85"/>
+          <w:sz w:val="24"/>
+          <w:szCs w:val="24"/>
+          <w:lang w:val="en-US" w:eastAsia="ru-RU"/>
+        </w:rPr>
+        <w:t>cctype</w:t>
+      </w:r>
+      <w:proofErr w:type="spellEnd"/>
+      <w:r>
+        <w:rPr>
+          <w:rFonts w:ascii="Courier New" w:eastAsia="Times New Roman" w:hAnsi="Courier New" w:cs="Courier New"/>
+          <w:color w:val="D69D85"/>
+          <w:sz w:val="24"/>
+          <w:szCs w:val="24"/>
+          <w:lang w:val="en-US" w:eastAsia="ru-RU"/>
+        </w:rPr>
+        <w:t>&gt;</w:t>
+      </w:r>
+      <w:r>
+        <w:rPr>
+          <w:rFonts w:ascii="Courier New" w:eastAsia="Times New Roman" w:hAnsi="Courier New" w:cs="Courier New"/>
+          <w:color w:val="D69D85"/>
+          <w:sz w:val="24"/>
+          <w:szCs w:val="24"/>
+          <w:lang w:val="en-US" w:eastAsia="ru-RU"/>
+        </w:rPr>
+        <w:br/>
+      </w:r>
+      <w:r>
+        <w:rPr>
+          <w:rFonts w:ascii="Courier New" w:eastAsia="Times New Roman" w:hAnsi="Courier New" w:cs="Courier New"/>
+          <w:color w:val="569CD6"/>
+          <w:sz w:val="24"/>
+          <w:szCs w:val="24"/>
+          <w:lang w:val="en-US" w:eastAsia="ru-RU"/>
+        </w:rPr>
+        <w:t xml:space="preserve">using namespace </w:t>
+      </w:r>
+      <w:r>
+        <w:rPr>
+          <w:rFonts w:ascii="Courier New" w:eastAsia="Times New Roman" w:hAnsi="Courier New" w:cs="Courier New"/>
+          <w:color w:val="DCDCDC"/>
+          <w:sz w:val="24"/>
+          <w:szCs w:val="24"/>
+          <w:lang w:val="en-US" w:eastAsia="ru-RU"/>
+        </w:rPr>
+        <w:t>std;</w:t>
+      </w:r>
+      <w:r>
+        <w:rPr>
+          <w:rFonts w:ascii="Courier New" w:eastAsia="Times New Roman" w:hAnsi="Courier New" w:cs="Courier New"/>
+          <w:color w:val="DCDCDC"/>
+          <w:sz w:val="24"/>
+          <w:szCs w:val="24"/>
+          <w:lang w:val="en-US" w:eastAsia="ru-RU"/>
+        </w:rPr>
+        <w:br/>
+      </w:r>
+      <w:r>
+        <w:rPr>
+          <w:rFonts w:ascii="Courier New" w:eastAsia="Times New Roman" w:hAnsi="Courier New" w:cs="Courier New"/>
+          <w:color w:val="569CD6"/>
+          <w:sz w:val="24"/>
+          <w:szCs w:val="24"/>
+          <w:lang w:val="en-US" w:eastAsia="ru-RU"/>
+        </w:rPr>
+        <w:t xml:space="preserve">int </w:t>
+      </w:r>
+      <w:r>
+        <w:rPr>
+          <w:rFonts w:ascii="Courier New" w:eastAsia="Times New Roman" w:hAnsi="Courier New" w:cs="Courier New"/>
+          <w:color w:val="DCDCDC"/>
+          <w:sz w:val="24"/>
+          <w:szCs w:val="24"/>
+          <w:lang w:val="en-US" w:eastAsia="ru-RU"/>
+        </w:rPr>
+        <w:t>main() {</w:t>
+      </w:r>
+      <w:r>
+        <w:rPr>
+          <w:rFonts w:ascii="Courier New" w:eastAsia="Times New Roman" w:hAnsi="Courier New" w:cs="Courier New"/>
+          <w:color w:val="DCDCDC"/>
+          <w:sz w:val="24"/>
+          <w:szCs w:val="24"/>
+          <w:lang w:val="en-US" w:eastAsia="ru-RU"/>
+        </w:rPr>
+        <w:br/>
+        <w:t xml:space="preserve">    string input;</w:t>
+      </w:r>
+      <w:r>
+        <w:rPr>
+          <w:rFonts w:ascii="Courier New" w:eastAsia="Times New Roman" w:hAnsi="Courier New" w:cs="Courier New"/>
+          <w:color w:val="DCDCDC"/>
+          <w:sz w:val="24"/>
+          <w:szCs w:val="24"/>
+          <w:lang w:val="en-US" w:eastAsia="ru-RU"/>
+        </w:rPr>
+        <w:br/>
+        <w:t xml:space="preserve">    </w:t>
+      </w:r>
+      <w:proofErr w:type="spellStart"/>
+      <w:r>
+        <w:rPr>
+          <w:rFonts w:ascii="Courier New" w:eastAsia="Times New Roman" w:hAnsi="Courier New" w:cs="Courier New"/>
+          <w:color w:val="DCDCDC"/>
+          <w:sz w:val="24"/>
+          <w:szCs w:val="24"/>
+          <w:lang w:val="en-US" w:eastAsia="ru-RU"/>
+        </w:rPr>
+        <w:t>cout</w:t>
+      </w:r>
+      <w:proofErr w:type="spellEnd"/>
+      <w:r>
+        <w:rPr>
+          <w:rFonts w:ascii="Courier New" w:eastAsia="Times New Roman" w:hAnsi="Courier New" w:cs="Courier New"/>
+          <w:color w:val="DCDCDC"/>
+          <w:sz w:val="24"/>
+          <w:szCs w:val="24"/>
+          <w:lang w:val="en-US" w:eastAsia="ru-RU"/>
+        </w:rPr>
+        <w:t xml:space="preserve"> &lt;&lt; </w:t>
+      </w:r>
+      <w:r>
+        <w:rPr>
+          <w:rFonts w:ascii="Courier New" w:eastAsia="Times New Roman" w:hAnsi="Courier New" w:cs="Courier New"/>
+          <w:color w:val="D69D85"/>
+          <w:sz w:val="24"/>
+          <w:szCs w:val="24"/>
+          <w:lang w:val="en-US" w:eastAsia="ru-RU"/>
+        </w:rPr>
+        <w:t>"Enter a string (up to 100 characters): "</w:t>
+      </w:r>
+      <w:r>
+        <w:rPr>
+          <w:rFonts w:ascii="Courier New" w:eastAsia="Times New Roman" w:hAnsi="Courier New" w:cs="Courier New"/>
+          <w:color w:val="DCDCDC"/>
+          <w:sz w:val="24"/>
+          <w:szCs w:val="24"/>
+          <w:lang w:val="en-US" w:eastAsia="ru-RU"/>
+        </w:rPr>
+        <w:t>;</w:t>
+      </w:r>
+      <w:r>
+        <w:rPr>
+          <w:rFonts w:ascii="Courier New" w:eastAsia="Times New Roman" w:hAnsi="Courier New" w:cs="Courier New"/>
+          <w:color w:val="DCDCDC"/>
+          <w:sz w:val="24"/>
+          <w:szCs w:val="24"/>
+          <w:lang w:val="en-US" w:eastAsia="ru-RU"/>
+        </w:rPr>
+        <w:br/>
+        <w:t xml:space="preserve">    </w:t>
+      </w:r>
+      <w:proofErr w:type="spellStart"/>
+      <w:r>
+        <w:rPr>
+          <w:rFonts w:ascii="Courier New" w:eastAsia="Times New Roman" w:hAnsi="Courier New" w:cs="Courier New"/>
+          <w:color w:val="DCDCDC"/>
+          <w:sz w:val="24"/>
+          <w:szCs w:val="24"/>
+          <w:lang w:val="en-US" w:eastAsia="ru-RU"/>
+        </w:rPr>
+        <w:t>getline</w:t>
+      </w:r>
+      <w:proofErr w:type="spellEnd"/>
+      <w:r>
+        <w:rPr>
+          <w:rFonts w:ascii="Courier New" w:eastAsia="Times New Roman" w:hAnsi="Courier New" w:cs="Courier New"/>
+          <w:color w:val="DCDCDC"/>
+          <w:sz w:val="24"/>
+          <w:szCs w:val="24"/>
+          <w:lang w:val="en-US" w:eastAsia="ru-RU"/>
+        </w:rPr>
+        <w:t>(</w:t>
+      </w:r>
+      <w:proofErr w:type="spellStart"/>
+      <w:r>
+        <w:rPr>
+          <w:rFonts w:ascii="Courier New" w:eastAsia="Times New Roman" w:hAnsi="Courier New" w:cs="Courier New"/>
+          <w:color w:val="DCDCDC"/>
+          <w:sz w:val="24"/>
+          <w:szCs w:val="24"/>
+          <w:lang w:val="en-US" w:eastAsia="ru-RU"/>
+        </w:rPr>
+        <w:t>cin</w:t>
+      </w:r>
+      <w:proofErr w:type="spellEnd"/>
+      <w:r>
+        <w:rPr>
+          <w:rFonts w:ascii="Courier New" w:eastAsia="Times New Roman" w:hAnsi="Courier New" w:cs="Courier New"/>
+          <w:color w:val="DCDCDC"/>
+          <w:sz w:val="24"/>
+          <w:szCs w:val="24"/>
+          <w:lang w:val="en-US" w:eastAsia="ru-RU"/>
+        </w:rPr>
+        <w:t>, input);</w:t>
+      </w:r>
+      <w:r>
+        <w:rPr>
+          <w:rFonts w:ascii="Courier New" w:eastAsia="Times New Roman" w:hAnsi="Courier New" w:cs="Courier New"/>
+          <w:color w:val="DCDCDC"/>
+          <w:sz w:val="24"/>
+          <w:szCs w:val="24"/>
+          <w:lang w:val="en-US" w:eastAsia="ru-RU"/>
+        </w:rPr>
+        <w:br/>
+        <w:t xml:space="preserve">    </w:t>
+      </w:r>
+      <w:r>
+        <w:rPr>
+          <w:rFonts w:ascii="Courier New" w:eastAsia="Times New Roman" w:hAnsi="Courier New" w:cs="Courier New"/>
+          <w:color w:val="D8A0DF"/>
+          <w:sz w:val="24"/>
+          <w:szCs w:val="24"/>
+          <w:lang w:val="en-US" w:eastAsia="ru-RU"/>
+        </w:rPr>
+        <w:t xml:space="preserve">if </w:t>
+      </w:r>
+      <w:r>
+        <w:rPr>
+          <w:rFonts w:ascii="Courier New" w:eastAsia="Times New Roman" w:hAnsi="Courier New" w:cs="Courier New"/>
+          <w:color w:val="DCDCDC"/>
+          <w:sz w:val="24"/>
+          <w:szCs w:val="24"/>
+          <w:lang w:val="en-US" w:eastAsia="ru-RU"/>
+        </w:rPr>
+        <w:t>(!</w:t>
+      </w:r>
+      <w:proofErr w:type="spellStart"/>
+      <w:r>
+        <w:rPr>
+          <w:rFonts w:ascii="Courier New" w:eastAsia="Times New Roman" w:hAnsi="Courier New" w:cs="Courier New"/>
+          <w:color w:val="DCDCDC"/>
+          <w:sz w:val="24"/>
+          <w:szCs w:val="24"/>
+          <w:lang w:val="en-US" w:eastAsia="ru-RU"/>
+        </w:rPr>
+        <w:t>input.empty</w:t>
+      </w:r>
+      <w:proofErr w:type="spellEnd"/>
+      <w:r>
+        <w:rPr>
+          <w:rFonts w:ascii="Courier New" w:eastAsia="Times New Roman" w:hAnsi="Courier New" w:cs="Courier New"/>
+          <w:color w:val="DCDCDC"/>
+          <w:sz w:val="24"/>
+          <w:szCs w:val="24"/>
+          <w:lang w:val="en-US" w:eastAsia="ru-RU"/>
+        </w:rPr>
+        <w:t xml:space="preserve">() &amp;&amp; </w:t>
+      </w:r>
+      <w:proofErr w:type="spellStart"/>
+      <w:r>
+        <w:rPr>
+          <w:rFonts w:ascii="Courier New" w:eastAsia="Times New Roman" w:hAnsi="Courier New" w:cs="Courier New"/>
+          <w:color w:val="DCDCDC"/>
+          <w:sz w:val="24"/>
+          <w:szCs w:val="24"/>
+          <w:lang w:val="en-US" w:eastAsia="ru-RU"/>
+        </w:rPr>
+        <w:t>input.back</w:t>
+      </w:r>
+      <w:proofErr w:type="spellEnd"/>
+      <w:r>
+        <w:rPr>
+          <w:rFonts w:ascii="Courier New" w:eastAsia="Times New Roman" w:hAnsi="Courier New" w:cs="Courier New"/>
+          <w:color w:val="DCDCDC"/>
+          <w:sz w:val="24"/>
+          <w:szCs w:val="24"/>
+          <w:lang w:val="en-US" w:eastAsia="ru-RU"/>
+        </w:rPr>
+        <w:t xml:space="preserve">() == </w:t>
+      </w:r>
+      <w:r>
+        <w:rPr>
+          <w:rFonts w:ascii="Courier New" w:eastAsia="Times New Roman" w:hAnsi="Courier New" w:cs="Courier New"/>
+          <w:color w:val="D69D85"/>
+          <w:sz w:val="24"/>
+          <w:szCs w:val="24"/>
+          <w:lang w:val="en-US" w:eastAsia="ru-RU"/>
+        </w:rPr>
+        <w:t>'</w:t>
+      </w:r>
+      <w:r>
+        <w:rPr>
+          <w:rFonts w:ascii="Courier New" w:eastAsia="Times New Roman" w:hAnsi="Courier New" w:cs="Courier New"/>
+          <w:color w:val="E07A00"/>
+          <w:sz w:val="24"/>
+          <w:szCs w:val="24"/>
+          <w:lang w:val="en-US" w:eastAsia="ru-RU"/>
+        </w:rPr>
+        <w:t>\n</w:t>
+      </w:r>
+      <w:r>
+        <w:rPr>
+          <w:rFonts w:ascii="Courier New" w:eastAsia="Times New Roman" w:hAnsi="Courier New" w:cs="Courier New"/>
+          <w:color w:val="D69D85"/>
+          <w:sz w:val="24"/>
+          <w:szCs w:val="24"/>
+          <w:lang w:val="en-US" w:eastAsia="ru-RU"/>
+        </w:rPr>
+        <w:t>'</w:t>
+      </w:r>
+      <w:r>
+        <w:rPr>
+          <w:rFonts w:ascii="Courier New" w:eastAsia="Times New Roman" w:hAnsi="Courier New" w:cs="Courier New"/>
+          <w:color w:val="DCDCDC"/>
+          <w:sz w:val="24"/>
+          <w:szCs w:val="24"/>
+          <w:lang w:val="en-US" w:eastAsia="ru-RU"/>
+        </w:rPr>
+        <w:t>) {</w:t>
+      </w:r>
+      <w:r>
+        <w:rPr>
+          <w:rFonts w:ascii="Courier New" w:eastAsia="Times New Roman" w:hAnsi="Courier New" w:cs="Courier New"/>
+          <w:color w:val="DCDCDC"/>
+          <w:sz w:val="24"/>
+          <w:szCs w:val="24"/>
+          <w:lang w:val="en-US" w:eastAsia="ru-RU"/>
+        </w:rPr>
+        <w:br/>
+        <w:t xml:space="preserve">        </w:t>
+      </w:r>
+      <w:proofErr w:type="spellStart"/>
+      <w:r>
+        <w:rPr>
+          <w:rFonts w:ascii="Courier New" w:eastAsia="Times New Roman" w:hAnsi="Courier New" w:cs="Courier New"/>
+          <w:color w:val="DCDCDC"/>
+          <w:sz w:val="24"/>
+          <w:szCs w:val="24"/>
+          <w:lang w:val="en-US" w:eastAsia="ru-RU"/>
+        </w:rPr>
+        <w:t>input.pop_back</w:t>
+      </w:r>
+      <w:proofErr w:type="spellEnd"/>
+      <w:r>
+        <w:rPr>
+          <w:rFonts w:ascii="Courier New" w:eastAsia="Times New Roman" w:hAnsi="Courier New" w:cs="Courier New"/>
+          <w:color w:val="DCDCDC"/>
+          <w:sz w:val="24"/>
+          <w:szCs w:val="24"/>
+          <w:lang w:val="en-US" w:eastAsia="ru-RU"/>
+        </w:rPr>
+        <w:t>();</w:t>
+      </w:r>
+      <w:r>
+        <w:rPr>
+          <w:rFonts w:ascii="Courier New" w:eastAsia="Times New Roman" w:hAnsi="Courier New" w:cs="Courier New"/>
+          <w:color w:val="DCDCDC"/>
+          <w:sz w:val="24"/>
+          <w:szCs w:val="24"/>
+          <w:lang w:val="en-US" w:eastAsia="ru-RU"/>
+        </w:rPr>
+        <w:br/>
+        <w:t xml:space="preserve">    }</w:t>
+      </w:r>
+      <w:r>
+        <w:rPr>
+          <w:rFonts w:ascii="Courier New" w:eastAsia="Times New Roman" w:hAnsi="Courier New" w:cs="Courier New"/>
+          <w:color w:val="DCDCDC"/>
+          <w:sz w:val="24"/>
+          <w:szCs w:val="24"/>
+          <w:lang w:val="en-US" w:eastAsia="ru-RU"/>
+        </w:rPr>
+        <w:br/>
+        <w:t xml:space="preserve">    </w:t>
+      </w:r>
+      <w:r>
+        <w:rPr>
+          <w:rFonts w:ascii="Courier New" w:eastAsia="Times New Roman" w:hAnsi="Courier New" w:cs="Courier New"/>
+          <w:color w:val="569CD6"/>
+          <w:sz w:val="24"/>
+          <w:szCs w:val="24"/>
+          <w:lang w:val="en-US" w:eastAsia="ru-RU"/>
+        </w:rPr>
+        <w:t xml:space="preserve">int </w:t>
+      </w:r>
+      <w:r>
+        <w:rPr>
+          <w:rFonts w:ascii="Courier New" w:eastAsia="Times New Roman" w:hAnsi="Courier New" w:cs="Courier New"/>
+          <w:color w:val="DCDCDC"/>
+          <w:sz w:val="24"/>
+          <w:szCs w:val="24"/>
+          <w:lang w:val="en-US" w:eastAsia="ru-RU"/>
+        </w:rPr>
+        <w:t xml:space="preserve">length = </w:t>
+      </w:r>
+      <w:proofErr w:type="spellStart"/>
+      <w:r>
+        <w:rPr>
+          <w:rFonts w:ascii="Courier New" w:eastAsia="Times New Roman" w:hAnsi="Courier New" w:cs="Courier New"/>
+          <w:color w:val="DCDCDC"/>
+          <w:sz w:val="24"/>
+          <w:szCs w:val="24"/>
+          <w:lang w:val="en-US" w:eastAsia="ru-RU"/>
+        </w:rPr>
+        <w:t>input.length</w:t>
+      </w:r>
+      <w:proofErr w:type="spellEnd"/>
+      <w:r>
+        <w:rPr>
+          <w:rFonts w:ascii="Courier New" w:eastAsia="Times New Roman" w:hAnsi="Courier New" w:cs="Courier New"/>
+          <w:color w:val="DCDCDC"/>
+          <w:sz w:val="24"/>
+          <w:szCs w:val="24"/>
+          <w:lang w:val="en-US" w:eastAsia="ru-RU"/>
+        </w:rPr>
+        <w:t>();</w:t>
+      </w:r>
+      <w:r>
+        <w:rPr>
+          <w:rFonts w:ascii="Courier New" w:eastAsia="Times New Roman" w:hAnsi="Courier New" w:cs="Courier New"/>
+          <w:color w:val="DCDCDC"/>
+          <w:sz w:val="24"/>
+          <w:szCs w:val="24"/>
+          <w:lang w:val="en-US" w:eastAsia="ru-RU"/>
+        </w:rPr>
+        <w:br/>
+        <w:t xml:space="preserve">    </w:t>
+      </w:r>
+      <w:r>
+        <w:rPr>
+          <w:rFonts w:ascii="Courier New" w:eastAsia="Times New Roman" w:hAnsi="Courier New" w:cs="Courier New"/>
+          <w:color w:val="569CD6"/>
+          <w:sz w:val="24"/>
+          <w:szCs w:val="24"/>
+          <w:lang w:val="en-US" w:eastAsia="ru-RU"/>
+        </w:rPr>
+        <w:t xml:space="preserve">int </w:t>
+      </w:r>
+      <w:r>
+        <w:rPr>
+          <w:rFonts w:ascii="Courier New" w:eastAsia="Times New Roman" w:hAnsi="Courier New" w:cs="Courier New"/>
+          <w:color w:val="DCDCDC"/>
+          <w:sz w:val="24"/>
+          <w:szCs w:val="24"/>
+          <w:lang w:val="en-US" w:eastAsia="ru-RU"/>
+        </w:rPr>
+        <w:t xml:space="preserve">vowels = </w:t>
+      </w:r>
+      <w:r>
+        <w:rPr>
+          <w:rFonts w:ascii="Courier New" w:eastAsia="Times New Roman" w:hAnsi="Courier New" w:cs="Courier New"/>
+          <w:color w:val="B5CEA8"/>
+          <w:sz w:val="24"/>
+          <w:szCs w:val="24"/>
+          <w:lang w:val="en-US" w:eastAsia="ru-RU"/>
+        </w:rPr>
+        <w:t>0</w:t>
+      </w:r>
+      <w:r>
+        <w:rPr>
+          <w:rFonts w:ascii="Courier New" w:eastAsia="Times New Roman" w:hAnsi="Courier New" w:cs="Courier New"/>
+          <w:color w:val="DCDCDC"/>
+          <w:sz w:val="24"/>
+          <w:szCs w:val="24"/>
+          <w:lang w:val="en-US" w:eastAsia="ru-RU"/>
+        </w:rPr>
+        <w:t>;</w:t>
+      </w:r>
+      <w:r>
+        <w:rPr>
+          <w:rFonts w:ascii="Courier New" w:eastAsia="Times New Roman" w:hAnsi="Courier New" w:cs="Courier New"/>
+          <w:color w:val="DCDCDC"/>
+          <w:sz w:val="24"/>
+          <w:szCs w:val="24"/>
+          <w:lang w:val="en-US" w:eastAsia="ru-RU"/>
+        </w:rPr>
+        <w:br/>
+        <w:t xml:space="preserve">    </w:t>
+      </w:r>
+      <w:r>
+        <w:rPr>
+          <w:rFonts w:ascii="Courier New" w:eastAsia="Times New Roman" w:hAnsi="Courier New" w:cs="Courier New"/>
+          <w:color w:val="569CD6"/>
+          <w:sz w:val="24"/>
+          <w:szCs w:val="24"/>
+          <w:lang w:val="en-US" w:eastAsia="ru-RU"/>
+        </w:rPr>
+        <w:t xml:space="preserve">int </w:t>
+      </w:r>
+      <w:proofErr w:type="spellStart"/>
+      <w:r>
+        <w:rPr>
+          <w:rFonts w:ascii="Courier New" w:eastAsia="Times New Roman" w:hAnsi="Courier New" w:cs="Courier New"/>
+          <w:color w:val="DCDCDC"/>
+          <w:sz w:val="24"/>
+          <w:szCs w:val="24"/>
+          <w:lang w:val="en-US" w:eastAsia="ru-RU"/>
+        </w:rPr>
+        <w:t>freq</w:t>
+      </w:r>
+      <w:proofErr w:type="spellEnd"/>
+      <w:r>
+        <w:rPr>
+          <w:rFonts w:ascii="Courier New" w:eastAsia="Times New Roman" w:hAnsi="Courier New" w:cs="Courier New"/>
+          <w:color w:val="DCDCDC"/>
+          <w:sz w:val="24"/>
+          <w:szCs w:val="24"/>
+          <w:lang w:val="en-US" w:eastAsia="ru-RU"/>
+        </w:rPr>
+        <w:t>[</w:t>
+      </w:r>
+      <w:r>
+        <w:rPr>
+          <w:rFonts w:ascii="Courier New" w:eastAsia="Times New Roman" w:hAnsi="Courier New" w:cs="Courier New"/>
+          <w:color w:val="B5CEA8"/>
+          <w:sz w:val="24"/>
+          <w:szCs w:val="24"/>
+          <w:lang w:val="en-US" w:eastAsia="ru-RU"/>
+        </w:rPr>
+        <w:t>26</w:t>
+      </w:r>
+      <w:r>
+        <w:rPr>
+          <w:rFonts w:ascii="Courier New" w:eastAsia="Times New Roman" w:hAnsi="Courier New" w:cs="Courier New"/>
+          <w:color w:val="DCDCDC"/>
+          <w:sz w:val="24"/>
+          <w:szCs w:val="24"/>
+          <w:lang w:val="en-US" w:eastAsia="ru-RU"/>
+        </w:rPr>
+        <w:t>] = {</w:t>
+      </w:r>
+      <w:r>
+        <w:rPr>
+          <w:rFonts w:ascii="Courier New" w:eastAsia="Times New Roman" w:hAnsi="Courier New" w:cs="Courier New"/>
+          <w:color w:val="B5CEA8"/>
+          <w:sz w:val="24"/>
+          <w:szCs w:val="24"/>
+          <w:lang w:val="en-US" w:eastAsia="ru-RU"/>
+        </w:rPr>
+        <w:t>0</w:t>
+      </w:r>
+      <w:r>
+        <w:rPr>
+          <w:rFonts w:ascii="Courier New" w:eastAsia="Times New Roman" w:hAnsi="Courier New" w:cs="Courier New"/>
+          <w:color w:val="DCDCDC"/>
+          <w:sz w:val="24"/>
+          <w:szCs w:val="24"/>
+          <w:lang w:val="en-US" w:eastAsia="ru-RU"/>
+        </w:rPr>
+        <w:t>};</w:t>
+      </w:r>
+      <w:r>
+        <w:rPr>
+          <w:rFonts w:ascii="Courier New" w:eastAsia="Times New Roman" w:hAnsi="Courier New" w:cs="Courier New"/>
+          <w:color w:val="DCDCDC"/>
+          <w:sz w:val="24"/>
+          <w:szCs w:val="24"/>
+          <w:lang w:val="en-US" w:eastAsia="ru-RU"/>
+        </w:rPr>
+        <w:br/>
+        <w:t xml:space="preserve">    </w:t>
+      </w:r>
+      <w:r>
+        <w:rPr>
+          <w:rFonts w:ascii="Courier New" w:eastAsia="Times New Roman" w:hAnsi="Courier New" w:cs="Courier New"/>
+          <w:color w:val="569CD6"/>
+          <w:sz w:val="24"/>
+          <w:szCs w:val="24"/>
+          <w:lang w:val="en-US" w:eastAsia="ru-RU"/>
+        </w:rPr>
+        <w:t xml:space="preserve">char </w:t>
+      </w:r>
+      <w:proofErr w:type="spellStart"/>
+      <w:r>
+        <w:rPr>
+          <w:rFonts w:ascii="Courier New" w:eastAsia="Times New Roman" w:hAnsi="Courier New" w:cs="Courier New"/>
+          <w:color w:val="DCDCDC"/>
+          <w:sz w:val="24"/>
+          <w:szCs w:val="24"/>
+          <w:lang w:val="en-US" w:eastAsia="ru-RU"/>
+        </w:rPr>
+        <w:t>most_common</w:t>
+      </w:r>
+      <w:proofErr w:type="spellEnd"/>
+      <w:r>
+        <w:rPr>
+          <w:rFonts w:ascii="Courier New" w:eastAsia="Times New Roman" w:hAnsi="Courier New" w:cs="Courier New"/>
+          <w:color w:val="DCDCDC"/>
+          <w:sz w:val="24"/>
+          <w:szCs w:val="24"/>
+          <w:lang w:val="en-US" w:eastAsia="ru-RU"/>
+        </w:rPr>
+        <w:t xml:space="preserve"> = </w:t>
+      </w:r>
+      <w:r>
+        <w:rPr>
+          <w:rFonts w:ascii="Courier New" w:eastAsia="Times New Roman" w:hAnsi="Courier New" w:cs="Courier New"/>
+          <w:color w:val="D69D85"/>
+          <w:sz w:val="24"/>
+          <w:szCs w:val="24"/>
+          <w:lang w:val="en-US" w:eastAsia="ru-RU"/>
+        </w:rPr>
+        <w:t>'</w:t>
+      </w:r>
+      <w:r>
+        <w:rPr>
+          <w:rFonts w:ascii="Courier New" w:eastAsia="Times New Roman" w:hAnsi="Courier New" w:cs="Courier New"/>
+          <w:color w:val="E07A00"/>
+          <w:sz w:val="24"/>
+          <w:szCs w:val="24"/>
+          <w:lang w:val="en-US" w:eastAsia="ru-RU"/>
+        </w:rPr>
+        <w:t>\0</w:t>
+      </w:r>
+      <w:r>
+        <w:rPr>
+          <w:rFonts w:ascii="Courier New" w:eastAsia="Times New Roman" w:hAnsi="Courier New" w:cs="Courier New"/>
+          <w:color w:val="D69D85"/>
+          <w:sz w:val="24"/>
+          <w:szCs w:val="24"/>
+          <w:lang w:val="en-US" w:eastAsia="ru-RU"/>
+        </w:rPr>
+        <w:t>'</w:t>
+      </w:r>
+      <w:r>
+        <w:rPr>
+          <w:rFonts w:ascii="Courier New" w:eastAsia="Times New Roman" w:hAnsi="Courier New" w:cs="Courier New"/>
+          <w:color w:val="DCDCDC"/>
+          <w:sz w:val="24"/>
+          <w:szCs w:val="24"/>
+          <w:lang w:val="en-US" w:eastAsia="ru-RU"/>
+        </w:rPr>
+        <w:t>;</w:t>
+      </w:r>
+      <w:r>
+        <w:rPr>
+          <w:rFonts w:ascii="Courier New" w:eastAsia="Times New Roman" w:hAnsi="Courier New" w:cs="Courier New"/>
+          <w:color w:val="DCDCDC"/>
+          <w:sz w:val="24"/>
+          <w:szCs w:val="24"/>
+          <w:lang w:val="en-US" w:eastAsia="ru-RU"/>
+        </w:rPr>
+        <w:br/>
+        <w:t xml:space="preserve">    </w:t>
+      </w:r>
+      <w:r>
+        <w:rPr>
+          <w:rFonts w:ascii="Courier New" w:eastAsia="Times New Roman" w:hAnsi="Courier New" w:cs="Courier New"/>
+          <w:color w:val="569CD6"/>
+          <w:sz w:val="24"/>
+          <w:szCs w:val="24"/>
+          <w:lang w:val="en-US" w:eastAsia="ru-RU"/>
+        </w:rPr>
+        <w:t xml:space="preserve">int </w:t>
+      </w:r>
+      <w:proofErr w:type="spellStart"/>
+      <w:r>
+        <w:rPr>
+          <w:rFonts w:ascii="Courier New" w:eastAsia="Times New Roman" w:hAnsi="Courier New" w:cs="Courier New"/>
+          <w:color w:val="DCDCDC"/>
+          <w:sz w:val="24"/>
+          <w:szCs w:val="24"/>
+          <w:lang w:val="en-US" w:eastAsia="ru-RU"/>
+        </w:rPr>
+        <w:t>max_count</w:t>
+      </w:r>
+      <w:proofErr w:type="spellEnd"/>
+      <w:r>
+        <w:rPr>
+          <w:rFonts w:ascii="Courier New" w:eastAsia="Times New Roman" w:hAnsi="Courier New" w:cs="Courier New"/>
+          <w:color w:val="DCDCDC"/>
+          <w:sz w:val="24"/>
+          <w:szCs w:val="24"/>
+          <w:lang w:val="en-US" w:eastAsia="ru-RU"/>
+        </w:rPr>
+        <w:t xml:space="preserve"> = </w:t>
+      </w:r>
+      <w:r>
+        <w:rPr>
+          <w:rFonts w:ascii="Courier New" w:eastAsia="Times New Roman" w:hAnsi="Courier New" w:cs="Courier New"/>
+          <w:color w:val="B5CEA8"/>
+          <w:sz w:val="24"/>
+          <w:szCs w:val="24"/>
+          <w:lang w:val="en-US" w:eastAsia="ru-RU"/>
+        </w:rPr>
+        <w:t>0</w:t>
+      </w:r>
+      <w:r>
+        <w:rPr>
+          <w:rFonts w:ascii="Courier New" w:eastAsia="Times New Roman" w:hAnsi="Courier New" w:cs="Courier New"/>
+          <w:color w:val="DCDCDC"/>
+          <w:sz w:val="24"/>
+          <w:szCs w:val="24"/>
+          <w:lang w:val="en-US" w:eastAsia="ru-RU"/>
+        </w:rPr>
+        <w:t>;</w:t>
+      </w:r>
+      <w:r>
+        <w:rPr>
+          <w:rFonts w:ascii="Courier New" w:eastAsia="Times New Roman" w:hAnsi="Courier New" w:cs="Courier New"/>
+          <w:color w:val="DCDCDC"/>
+          <w:sz w:val="24"/>
+          <w:szCs w:val="24"/>
+          <w:lang w:val="en-US" w:eastAsia="ru-RU"/>
+        </w:rPr>
+        <w:br/>
+        <w:t xml:space="preserve">    string </w:t>
+      </w:r>
+      <w:proofErr w:type="spellStart"/>
+      <w:r>
+        <w:rPr>
+          <w:rFonts w:ascii="Courier New" w:eastAsia="Times New Roman" w:hAnsi="Courier New" w:cs="Courier New"/>
+          <w:color w:val="DCDCDC"/>
+          <w:sz w:val="24"/>
+          <w:szCs w:val="24"/>
+          <w:lang w:val="en-US" w:eastAsia="ru-RU"/>
+        </w:rPr>
+        <w:t>vowel_chars</w:t>
+      </w:r>
+      <w:proofErr w:type="spellEnd"/>
+      <w:r>
+        <w:rPr>
+          <w:rFonts w:ascii="Courier New" w:eastAsia="Times New Roman" w:hAnsi="Courier New" w:cs="Courier New"/>
+          <w:color w:val="DCDCDC"/>
+          <w:sz w:val="24"/>
+          <w:szCs w:val="24"/>
+          <w:lang w:val="en-US" w:eastAsia="ru-RU"/>
+        </w:rPr>
+        <w:t xml:space="preserve"> = </w:t>
+      </w:r>
+      <w:r>
+        <w:rPr>
+          <w:rFonts w:ascii="Courier New" w:eastAsia="Times New Roman" w:hAnsi="Courier New" w:cs="Courier New"/>
+          <w:color w:val="D69D85"/>
+          <w:sz w:val="24"/>
+          <w:szCs w:val="24"/>
+          <w:lang w:val="en-US" w:eastAsia="ru-RU"/>
+        </w:rPr>
+        <w:t>"</w:t>
+      </w:r>
+      <w:proofErr w:type="spellStart"/>
+      <w:r>
+        <w:rPr>
+          <w:rFonts w:ascii="Courier New" w:eastAsia="Times New Roman" w:hAnsi="Courier New" w:cs="Courier New"/>
+          <w:color w:val="D69D85"/>
+          <w:sz w:val="24"/>
+          <w:szCs w:val="24"/>
+          <w:lang w:val="en-US" w:eastAsia="ru-RU"/>
+        </w:rPr>
+        <w:t>aeiouyAEIOUY</w:t>
+      </w:r>
+      <w:proofErr w:type="spellEnd"/>
+      <w:r>
+        <w:rPr>
+          <w:rFonts w:ascii="Courier New" w:eastAsia="Times New Roman" w:hAnsi="Courier New" w:cs="Courier New"/>
+          <w:color w:val="D69D85"/>
+          <w:sz w:val="24"/>
+          <w:szCs w:val="24"/>
+          <w:lang w:val="en-US" w:eastAsia="ru-RU"/>
+        </w:rPr>
+        <w:t>"</w:t>
+      </w:r>
+      <w:r>
+        <w:rPr>
+          <w:rFonts w:ascii="Courier New" w:eastAsia="Times New Roman" w:hAnsi="Courier New" w:cs="Courier New"/>
+          <w:color w:val="DCDCDC"/>
+          <w:sz w:val="24"/>
+          <w:szCs w:val="24"/>
+          <w:lang w:val="en-US" w:eastAsia="ru-RU"/>
+        </w:rPr>
+        <w:t>;</w:t>
+      </w:r>
+      <w:r>
+        <w:rPr>
+          <w:rFonts w:ascii="Courier New" w:eastAsia="Times New Roman" w:hAnsi="Courier New" w:cs="Courier New"/>
+          <w:color w:val="DCDCDC"/>
+          <w:sz w:val="24"/>
+          <w:szCs w:val="24"/>
+          <w:lang w:val="en-US" w:eastAsia="ru-RU"/>
+        </w:rPr>
+        <w:br/>
+        <w:t xml:space="preserve">    </w:t>
+      </w:r>
+      <w:r>
+        <w:rPr>
+          <w:rFonts w:ascii="Courier New" w:eastAsia="Times New Roman" w:hAnsi="Courier New" w:cs="Courier New"/>
+          <w:color w:val="D8A0DF"/>
+          <w:sz w:val="24"/>
+          <w:szCs w:val="24"/>
+          <w:lang w:val="en-US" w:eastAsia="ru-RU"/>
+        </w:rPr>
+        <w:t xml:space="preserve">for </w:t>
+      </w:r>
+      <w:r>
+        <w:rPr>
+          <w:rFonts w:ascii="Courier New" w:eastAsia="Times New Roman" w:hAnsi="Courier New" w:cs="Courier New"/>
+          <w:color w:val="DCDCDC"/>
+          <w:sz w:val="24"/>
+          <w:szCs w:val="24"/>
+          <w:lang w:val="en-US" w:eastAsia="ru-RU"/>
+        </w:rPr>
+        <w:t>(</w:t>
+      </w:r>
+      <w:r>
+        <w:rPr>
+          <w:rFonts w:ascii="Courier New" w:eastAsia="Times New Roman" w:hAnsi="Courier New" w:cs="Courier New"/>
+          <w:color w:val="569CD6"/>
+          <w:sz w:val="24"/>
+          <w:szCs w:val="24"/>
+          <w:lang w:val="en-US" w:eastAsia="ru-RU"/>
+        </w:rPr>
+        <w:t xml:space="preserve">char </w:t>
+      </w:r>
+      <w:r>
+        <w:rPr>
+          <w:rFonts w:ascii="Courier New" w:eastAsia="Times New Roman" w:hAnsi="Courier New" w:cs="Courier New"/>
+          <w:color w:val="DCDCDC"/>
+          <w:sz w:val="24"/>
+          <w:szCs w:val="24"/>
+          <w:lang w:val="en-US" w:eastAsia="ru-RU"/>
+        </w:rPr>
+        <w:t>c : input) {</w:t>
+      </w:r>
+      <w:r>
+        <w:rPr>
+          <w:rFonts w:ascii="Courier New" w:eastAsia="Times New Roman" w:hAnsi="Courier New" w:cs="Courier New"/>
+          <w:color w:val="DCDCDC"/>
+          <w:sz w:val="24"/>
+          <w:szCs w:val="24"/>
+          <w:lang w:val="en-US" w:eastAsia="ru-RU"/>
+        </w:rPr>
+        <w:br/>
+        <w:t xml:space="preserve">        </w:t>
+      </w:r>
+      <w:r>
+        <w:rPr>
+          <w:rFonts w:ascii="Courier New" w:eastAsia="Times New Roman" w:hAnsi="Courier New" w:cs="Courier New"/>
+          <w:color w:val="D8A0DF"/>
+          <w:sz w:val="24"/>
+          <w:szCs w:val="24"/>
+          <w:lang w:val="en-US" w:eastAsia="ru-RU"/>
+        </w:rPr>
+        <w:t xml:space="preserve">if </w:t>
+      </w:r>
+      <w:r>
+        <w:rPr>
+          <w:rFonts w:ascii="Courier New" w:eastAsia="Times New Roman" w:hAnsi="Courier New" w:cs="Courier New"/>
+          <w:color w:val="DCDCDC"/>
+          <w:sz w:val="24"/>
+          <w:szCs w:val="24"/>
+          <w:lang w:val="en-US" w:eastAsia="ru-RU"/>
+        </w:rPr>
+        <w:t>(</w:t>
+      </w:r>
+      <w:proofErr w:type="spellStart"/>
+      <w:r>
+        <w:rPr>
+          <w:rFonts w:ascii="Courier New" w:eastAsia="Times New Roman" w:hAnsi="Courier New" w:cs="Courier New"/>
+          <w:color w:val="DCDCDC"/>
+          <w:sz w:val="24"/>
+          <w:szCs w:val="24"/>
+          <w:lang w:val="en-US" w:eastAsia="ru-RU"/>
+        </w:rPr>
+        <w:t>isalpha</w:t>
+      </w:r>
+      <w:proofErr w:type="spellEnd"/>
+      <w:r>
+        <w:rPr>
+          <w:rFonts w:ascii="Courier New" w:eastAsia="Times New Roman" w:hAnsi="Courier New" w:cs="Courier New"/>
+          <w:color w:val="DCDCDC"/>
+          <w:sz w:val="24"/>
+          <w:szCs w:val="24"/>
+          <w:lang w:val="en-US" w:eastAsia="ru-RU"/>
+        </w:rPr>
+        <w:t>(c)) {</w:t>
+      </w:r>
+      <w:r>
+        <w:rPr>
+          <w:rFonts w:ascii="Courier New" w:eastAsia="Times New Roman" w:hAnsi="Courier New" w:cs="Courier New"/>
+          <w:color w:val="DCDCDC"/>
+          <w:sz w:val="24"/>
+          <w:szCs w:val="24"/>
+          <w:lang w:val="en-US" w:eastAsia="ru-RU"/>
+        </w:rPr>
+        <w:br/>
+        <w:t xml:space="preserve">            </w:t>
+      </w:r>
+      <w:r>
+        <w:rPr>
+          <w:rFonts w:ascii="Courier New" w:eastAsia="Times New Roman" w:hAnsi="Courier New" w:cs="Courier New"/>
+          <w:color w:val="D8A0DF"/>
+          <w:sz w:val="24"/>
+          <w:szCs w:val="24"/>
+          <w:lang w:val="en-US" w:eastAsia="ru-RU"/>
+        </w:rPr>
+        <w:t xml:space="preserve">if </w:t>
+      </w:r>
+      <w:r>
+        <w:rPr>
+          <w:rFonts w:ascii="Courier New" w:eastAsia="Times New Roman" w:hAnsi="Courier New" w:cs="Courier New"/>
+          <w:color w:val="DCDCDC"/>
+          <w:sz w:val="24"/>
+          <w:szCs w:val="24"/>
+          <w:lang w:val="en-US" w:eastAsia="ru-RU"/>
+        </w:rPr>
+        <w:t>(</w:t>
+      </w:r>
+      <w:proofErr w:type="spellStart"/>
+      <w:r>
+        <w:rPr>
+          <w:rFonts w:ascii="Courier New" w:eastAsia="Times New Roman" w:hAnsi="Courier New" w:cs="Courier New"/>
+          <w:color w:val="DCDCDC"/>
+          <w:sz w:val="24"/>
+          <w:szCs w:val="24"/>
+          <w:lang w:val="en-US" w:eastAsia="ru-RU"/>
+        </w:rPr>
+        <w:t>vowel_chars.find</w:t>
+      </w:r>
+      <w:proofErr w:type="spellEnd"/>
+      <w:r>
+        <w:rPr>
+          <w:rFonts w:ascii="Courier New" w:eastAsia="Times New Roman" w:hAnsi="Courier New" w:cs="Courier New"/>
+          <w:color w:val="DCDCDC"/>
+          <w:sz w:val="24"/>
+          <w:szCs w:val="24"/>
+          <w:lang w:val="en-US" w:eastAsia="ru-RU"/>
+        </w:rPr>
+        <w:t>(c) != string::</w:t>
+      </w:r>
+      <w:proofErr w:type="spellStart"/>
+      <w:r>
+        <w:rPr>
+          <w:rFonts w:ascii="Courier New" w:eastAsia="Times New Roman" w:hAnsi="Courier New" w:cs="Courier New"/>
+          <w:color w:val="DCDCDC"/>
+          <w:sz w:val="24"/>
+          <w:szCs w:val="24"/>
+          <w:lang w:val="en-US" w:eastAsia="ru-RU"/>
+        </w:rPr>
+        <w:t>npos</w:t>
+      </w:r>
+      <w:proofErr w:type="spellEnd"/>
+      <w:r>
+        <w:rPr>
+          <w:rFonts w:ascii="Courier New" w:eastAsia="Times New Roman" w:hAnsi="Courier New" w:cs="Courier New"/>
+          <w:color w:val="DCDCDC"/>
+          <w:sz w:val="24"/>
+          <w:szCs w:val="24"/>
+          <w:lang w:val="en-US" w:eastAsia="ru-RU"/>
+        </w:rPr>
+        <w:t>) {</w:t>
+      </w:r>
+      <w:r>
+        <w:rPr>
+          <w:rFonts w:ascii="Courier New" w:eastAsia="Times New Roman" w:hAnsi="Courier New" w:cs="Courier New"/>
+          <w:color w:val="DCDCDC"/>
+          <w:sz w:val="24"/>
+          <w:szCs w:val="24"/>
+          <w:lang w:val="en-US" w:eastAsia="ru-RU"/>
+        </w:rPr>
+        <w:br/>
+        <w:t xml:space="preserve">                vowels++;</w:t>
+      </w:r>
+      <w:r>
+        <w:rPr>
+          <w:rFonts w:ascii="Courier New" w:eastAsia="Times New Roman" w:hAnsi="Courier New" w:cs="Courier New"/>
+          <w:color w:val="DCDCDC"/>
+          <w:sz w:val="24"/>
+          <w:szCs w:val="24"/>
+          <w:lang w:val="en-US" w:eastAsia="ru-RU"/>
+        </w:rPr>
+        <w:br/>
+        <w:t xml:space="preserve">            }</w:t>
+      </w:r>
+      <w:r>
+        <w:rPr>
+          <w:rFonts w:ascii="Courier New" w:eastAsia="Times New Roman" w:hAnsi="Courier New" w:cs="Courier New"/>
+          <w:color w:val="DCDCDC"/>
+          <w:sz w:val="24"/>
+          <w:szCs w:val="24"/>
+          <w:lang w:val="en-US" w:eastAsia="ru-RU"/>
+        </w:rPr>
+        <w:br/>
+        <w:t xml:space="preserve">            </w:t>
+      </w:r>
+      <w:r>
+        <w:rPr>
+          <w:rFonts w:ascii="Courier New" w:eastAsia="Times New Roman" w:hAnsi="Courier New" w:cs="Courier New"/>
+          <w:color w:val="569CD6"/>
+          <w:sz w:val="24"/>
+          <w:szCs w:val="24"/>
+          <w:lang w:val="en-US" w:eastAsia="ru-RU"/>
+        </w:rPr>
+        <w:t xml:space="preserve">char </w:t>
+      </w:r>
+      <w:r>
+        <w:rPr>
+          <w:rFonts w:ascii="Courier New" w:eastAsia="Times New Roman" w:hAnsi="Courier New" w:cs="Courier New"/>
+          <w:color w:val="DCDCDC"/>
+          <w:sz w:val="24"/>
+          <w:szCs w:val="24"/>
+          <w:lang w:val="en-US" w:eastAsia="ru-RU"/>
+        </w:rPr>
+        <w:t xml:space="preserve">lower = </w:t>
+      </w:r>
+      <w:proofErr w:type="spellStart"/>
+      <w:r>
+        <w:rPr>
+          <w:rFonts w:ascii="Courier New" w:eastAsia="Times New Roman" w:hAnsi="Courier New" w:cs="Courier New"/>
+          <w:color w:val="DCDCDC"/>
+          <w:sz w:val="24"/>
+          <w:szCs w:val="24"/>
+          <w:lang w:val="en-US" w:eastAsia="ru-RU"/>
+        </w:rPr>
+        <w:t>tolower</w:t>
+      </w:r>
+      <w:proofErr w:type="spellEnd"/>
+      <w:r>
+        <w:rPr>
+          <w:rFonts w:ascii="Courier New" w:eastAsia="Times New Roman" w:hAnsi="Courier New" w:cs="Courier New"/>
+          <w:color w:val="DCDCDC"/>
+          <w:sz w:val="24"/>
+          <w:szCs w:val="24"/>
+          <w:lang w:val="en-US" w:eastAsia="ru-RU"/>
+        </w:rPr>
+        <w:t>(c);</w:t>
+      </w:r>
+      <w:r>
+        <w:rPr>
+          <w:rFonts w:ascii="Courier New" w:eastAsia="Times New Roman" w:hAnsi="Courier New" w:cs="Courier New"/>
+          <w:color w:val="DCDCDC"/>
+          <w:sz w:val="24"/>
+          <w:szCs w:val="24"/>
+          <w:lang w:val="en-US" w:eastAsia="ru-RU"/>
+        </w:rPr>
+        <w:br/>
+        <w:t xml:space="preserve">            </w:t>
+      </w:r>
+      <w:r>
+        <w:rPr>
+          <w:rFonts w:ascii="Courier New" w:eastAsia="Times New Roman" w:hAnsi="Courier New" w:cs="Courier New"/>
+          <w:color w:val="569CD6"/>
+          <w:sz w:val="24"/>
+          <w:szCs w:val="24"/>
+          <w:lang w:val="en-US" w:eastAsia="ru-RU"/>
+        </w:rPr>
+        <w:t xml:space="preserve">int </w:t>
+      </w:r>
+      <w:r>
+        <w:rPr>
+          <w:rFonts w:ascii="Courier New" w:eastAsia="Times New Roman" w:hAnsi="Courier New" w:cs="Courier New"/>
+          <w:color w:val="DCDCDC"/>
+          <w:sz w:val="24"/>
+          <w:szCs w:val="24"/>
+          <w:lang w:val="en-US" w:eastAsia="ru-RU"/>
+        </w:rPr>
+        <w:t xml:space="preserve">index = lower - </w:t>
+      </w:r>
+      <w:r>
+        <w:rPr>
+          <w:rFonts w:ascii="Courier New" w:eastAsia="Times New Roman" w:hAnsi="Courier New" w:cs="Courier New"/>
+          <w:color w:val="D69D85"/>
+          <w:sz w:val="24"/>
+          <w:szCs w:val="24"/>
+          <w:lang w:val="en-US" w:eastAsia="ru-RU"/>
+        </w:rPr>
+        <w:t>'a'</w:t>
+      </w:r>
+      <w:r>
+        <w:rPr>
+          <w:rFonts w:ascii="Courier New" w:eastAsia="Times New Roman" w:hAnsi="Courier New" w:cs="Courier New"/>
+          <w:color w:val="DCDCDC"/>
+          <w:sz w:val="24"/>
+          <w:szCs w:val="24"/>
+          <w:lang w:val="en-US" w:eastAsia="ru-RU"/>
+        </w:rPr>
+        <w:t>;</w:t>
+      </w:r>
+      <w:r>
+        <w:rPr>
+          <w:rFonts w:ascii="Courier New" w:eastAsia="Times New Roman" w:hAnsi="Courier New" w:cs="Courier New"/>
+          <w:color w:val="DCDCDC"/>
+          <w:sz w:val="24"/>
+          <w:szCs w:val="24"/>
+          <w:lang w:val="en-US" w:eastAsia="ru-RU"/>
+        </w:rPr>
+        <w:br/>
+        <w:t xml:space="preserve">            </w:t>
+      </w:r>
+      <w:proofErr w:type="spellStart"/>
+      <w:r>
+        <w:rPr>
+          <w:rFonts w:ascii="Courier New" w:eastAsia="Times New Roman" w:hAnsi="Courier New" w:cs="Courier New"/>
+          <w:color w:val="DCDCDC"/>
+          <w:sz w:val="24"/>
+          <w:szCs w:val="24"/>
+          <w:lang w:val="en-US" w:eastAsia="ru-RU"/>
+        </w:rPr>
+        <w:t>freq</w:t>
+      </w:r>
+      <w:proofErr w:type="spellEnd"/>
+      <w:r>
+        <w:rPr>
+          <w:rFonts w:ascii="Courier New" w:eastAsia="Times New Roman" w:hAnsi="Courier New" w:cs="Courier New"/>
+          <w:color w:val="DCDCDC"/>
+          <w:sz w:val="24"/>
+          <w:szCs w:val="24"/>
+          <w:lang w:val="en-US" w:eastAsia="ru-RU"/>
+        </w:rPr>
+        <w:t>[index]++;</w:t>
+      </w:r>
+      <w:r>
+        <w:rPr>
+          <w:rFonts w:ascii="Courier New" w:eastAsia="Times New Roman" w:hAnsi="Courier New" w:cs="Courier New"/>
+          <w:color w:val="DCDCDC"/>
+          <w:sz w:val="24"/>
+          <w:szCs w:val="24"/>
+          <w:lang w:val="en-US" w:eastAsia="ru-RU"/>
+        </w:rPr>
+        <w:br/>
+        <w:t xml:space="preserve">            </w:t>
+      </w:r>
+      <w:r>
+        <w:rPr>
+          <w:rFonts w:ascii="Courier New" w:eastAsia="Times New Roman" w:hAnsi="Courier New" w:cs="Courier New"/>
+          <w:color w:val="D8A0DF"/>
+          <w:sz w:val="24"/>
+          <w:szCs w:val="24"/>
+          <w:lang w:val="en-US" w:eastAsia="ru-RU"/>
+        </w:rPr>
+        <w:t xml:space="preserve">if </w:t>
+      </w:r>
+      <w:r>
+        <w:rPr>
+          <w:rFonts w:ascii="Courier New" w:eastAsia="Times New Roman" w:hAnsi="Courier New" w:cs="Courier New"/>
+          <w:color w:val="DCDCDC"/>
+          <w:sz w:val="24"/>
+          <w:szCs w:val="24"/>
+          <w:lang w:val="en-US" w:eastAsia="ru-RU"/>
+        </w:rPr>
+        <w:t>(</w:t>
+      </w:r>
+      <w:proofErr w:type="spellStart"/>
+      <w:r>
+        <w:rPr>
+          <w:rFonts w:ascii="Courier New" w:eastAsia="Times New Roman" w:hAnsi="Courier New" w:cs="Courier New"/>
+          <w:color w:val="DCDCDC"/>
+          <w:sz w:val="24"/>
+          <w:szCs w:val="24"/>
+          <w:lang w:val="en-US" w:eastAsia="ru-RU"/>
+        </w:rPr>
+        <w:t>freq</w:t>
+      </w:r>
+      <w:proofErr w:type="spellEnd"/>
+      <w:r>
+        <w:rPr>
+          <w:rFonts w:ascii="Courier New" w:eastAsia="Times New Roman" w:hAnsi="Courier New" w:cs="Courier New"/>
+          <w:color w:val="DCDCDC"/>
+          <w:sz w:val="24"/>
+          <w:szCs w:val="24"/>
+          <w:lang w:val="en-US" w:eastAsia="ru-RU"/>
+        </w:rPr>
+        <w:t xml:space="preserve">[index] &gt; </w:t>
+      </w:r>
+      <w:proofErr w:type="spellStart"/>
+      <w:r>
+        <w:rPr>
+          <w:rFonts w:ascii="Courier New" w:eastAsia="Times New Roman" w:hAnsi="Courier New" w:cs="Courier New"/>
+          <w:color w:val="DCDCDC"/>
+          <w:sz w:val="24"/>
+          <w:szCs w:val="24"/>
+          <w:lang w:val="en-US" w:eastAsia="ru-RU"/>
+        </w:rPr>
+        <w:t>max_count</w:t>
+      </w:r>
+      <w:proofErr w:type="spellEnd"/>
+      <w:r>
+        <w:rPr>
+          <w:rFonts w:ascii="Courier New" w:eastAsia="Times New Roman" w:hAnsi="Courier New" w:cs="Courier New"/>
+          <w:color w:val="DCDCDC"/>
+          <w:sz w:val="24"/>
+          <w:szCs w:val="24"/>
+          <w:lang w:val="en-US" w:eastAsia="ru-RU"/>
+        </w:rPr>
+        <w:t>) {</w:t>
+      </w:r>
+      <w:r>
+        <w:rPr>
+          <w:rFonts w:ascii="Courier New" w:eastAsia="Times New Roman" w:hAnsi="Courier New" w:cs="Courier New"/>
+          <w:color w:val="DCDCDC"/>
+          <w:sz w:val="24"/>
+          <w:szCs w:val="24"/>
+          <w:lang w:val="en-US" w:eastAsia="ru-RU"/>
+        </w:rPr>
+        <w:br/>
+        <w:t xml:space="preserve">                </w:t>
+      </w:r>
+      <w:proofErr w:type="spellStart"/>
+      <w:r>
+        <w:rPr>
+          <w:rFonts w:ascii="Courier New" w:eastAsia="Times New Roman" w:hAnsi="Courier New" w:cs="Courier New"/>
+          <w:color w:val="DCDCDC"/>
+          <w:sz w:val="24"/>
+          <w:szCs w:val="24"/>
+          <w:lang w:val="en-US" w:eastAsia="ru-RU"/>
+        </w:rPr>
+        <w:t>max_count</w:t>
+      </w:r>
+      <w:proofErr w:type="spellEnd"/>
+      <w:r>
+        <w:rPr>
+          <w:rFonts w:ascii="Courier New" w:eastAsia="Times New Roman" w:hAnsi="Courier New" w:cs="Courier New"/>
+          <w:color w:val="DCDCDC"/>
+          <w:sz w:val="24"/>
+          <w:szCs w:val="24"/>
+          <w:lang w:val="en-US" w:eastAsia="ru-RU"/>
+        </w:rPr>
+        <w:t xml:space="preserve"> = </w:t>
+      </w:r>
+      <w:proofErr w:type="spellStart"/>
+      <w:r>
+        <w:rPr>
+          <w:rFonts w:ascii="Courier New" w:eastAsia="Times New Roman" w:hAnsi="Courier New" w:cs="Courier New"/>
+          <w:color w:val="DCDCDC"/>
+          <w:sz w:val="24"/>
+          <w:szCs w:val="24"/>
+          <w:lang w:val="en-US" w:eastAsia="ru-RU"/>
+        </w:rPr>
+        <w:t>freq</w:t>
+      </w:r>
+      <w:proofErr w:type="spellEnd"/>
+      <w:r>
+        <w:rPr>
+          <w:rFonts w:ascii="Courier New" w:eastAsia="Times New Roman" w:hAnsi="Courier New" w:cs="Courier New"/>
+          <w:color w:val="DCDCDC"/>
+          <w:sz w:val="24"/>
+          <w:szCs w:val="24"/>
+          <w:lang w:val="en-US" w:eastAsia="ru-RU"/>
+        </w:rPr>
+        <w:t>[index];</w:t>
+      </w:r>
+      <w:r>
+        <w:rPr>
+          <w:rFonts w:ascii="Courier New" w:eastAsia="Times New Roman" w:hAnsi="Courier New" w:cs="Courier New"/>
+          <w:color w:val="DCDCDC"/>
+          <w:sz w:val="24"/>
+          <w:szCs w:val="24"/>
+          <w:lang w:val="en-US" w:eastAsia="ru-RU"/>
+        </w:rPr>
+        <w:br/>
+        <w:t xml:space="preserve">                </w:t>
+      </w:r>
+      <w:proofErr w:type="spellStart"/>
+      <w:r>
+        <w:rPr>
+          <w:rFonts w:ascii="Courier New" w:eastAsia="Times New Roman" w:hAnsi="Courier New" w:cs="Courier New"/>
+          <w:color w:val="DCDCDC"/>
+          <w:sz w:val="24"/>
+          <w:szCs w:val="24"/>
+          <w:lang w:val="en-US" w:eastAsia="ru-RU"/>
+        </w:rPr>
+        <w:t>most_common</w:t>
+      </w:r>
+      <w:proofErr w:type="spellEnd"/>
+      <w:r>
+        <w:rPr>
+          <w:rFonts w:ascii="Courier New" w:eastAsia="Times New Roman" w:hAnsi="Courier New" w:cs="Courier New"/>
+          <w:color w:val="DCDCDC"/>
+          <w:sz w:val="24"/>
+          <w:szCs w:val="24"/>
+          <w:lang w:val="en-US" w:eastAsia="ru-RU"/>
+        </w:rPr>
+        <w:t xml:space="preserve"> = lower;</w:t>
+      </w:r>
+      <w:r>
+        <w:rPr>
+          <w:rFonts w:ascii="Courier New" w:eastAsia="Times New Roman" w:hAnsi="Courier New" w:cs="Courier New"/>
+          <w:color w:val="DCDCDC"/>
+          <w:sz w:val="24"/>
+          <w:szCs w:val="24"/>
+          <w:lang w:val="en-US" w:eastAsia="ru-RU"/>
+        </w:rPr>
+        <w:br/>
+        <w:t xml:space="preserve">            }</w:t>
+      </w:r>
+      <w:r>
+        <w:rPr>
+          <w:rFonts w:ascii="Courier New" w:eastAsia="Times New Roman" w:hAnsi="Courier New" w:cs="Courier New"/>
+          <w:color w:val="DCDCDC"/>
+          <w:sz w:val="24"/>
+          <w:szCs w:val="24"/>
+          <w:lang w:val="en-US" w:eastAsia="ru-RU"/>
+        </w:rPr>
+        <w:br/>
+        <w:t xml:space="preserve">        }</w:t>
+      </w:r>
+      <w:r>
+        <w:rPr>
+          <w:rFonts w:ascii="Courier New" w:eastAsia="Times New Roman" w:hAnsi="Courier New" w:cs="Courier New"/>
+          <w:color w:val="DCDCDC"/>
+          <w:sz w:val="24"/>
+          <w:szCs w:val="24"/>
+          <w:lang w:val="en-US" w:eastAsia="ru-RU"/>
+        </w:rPr>
+        <w:br/>
+        <w:t xml:space="preserve">    }</w:t>
+      </w:r>
+      <w:r>
+        <w:rPr>
+          <w:rFonts w:ascii="Courier New" w:eastAsia="Times New Roman" w:hAnsi="Courier New" w:cs="Courier New"/>
+          <w:color w:val="DCDCDC"/>
+          <w:sz w:val="24"/>
+          <w:szCs w:val="24"/>
+          <w:lang w:val="en-US" w:eastAsia="ru-RU"/>
+        </w:rPr>
+        <w:br/>
+        <w:t xml:space="preserve">    </w:t>
+      </w:r>
+      <w:proofErr w:type="spellStart"/>
+      <w:r>
+        <w:rPr>
+          <w:rFonts w:ascii="Courier New" w:eastAsia="Times New Roman" w:hAnsi="Courier New" w:cs="Courier New"/>
+          <w:color w:val="DCDCDC"/>
+          <w:sz w:val="24"/>
+          <w:szCs w:val="24"/>
+          <w:lang w:val="en-US" w:eastAsia="ru-RU"/>
+        </w:rPr>
+        <w:t>cout</w:t>
+      </w:r>
+      <w:proofErr w:type="spellEnd"/>
+      <w:r>
+        <w:rPr>
+          <w:rFonts w:ascii="Courier New" w:eastAsia="Times New Roman" w:hAnsi="Courier New" w:cs="Courier New"/>
+          <w:color w:val="DCDCDC"/>
+          <w:sz w:val="24"/>
+          <w:szCs w:val="24"/>
+          <w:lang w:val="en-US" w:eastAsia="ru-RU"/>
+        </w:rPr>
+        <w:t xml:space="preserve"> &lt;&lt; </w:t>
+      </w:r>
+      <w:r>
+        <w:rPr>
+          <w:rFonts w:ascii="Courier New" w:eastAsia="Times New Roman" w:hAnsi="Courier New" w:cs="Courier New"/>
+          <w:color w:val="D69D85"/>
+          <w:sz w:val="24"/>
+          <w:szCs w:val="24"/>
+          <w:lang w:val="en-US" w:eastAsia="ru-RU"/>
+        </w:rPr>
+        <w:t xml:space="preserve">"String length: " </w:t>
+      </w:r>
+      <w:r>
+        <w:rPr>
+          <w:rFonts w:ascii="Courier New" w:eastAsia="Times New Roman" w:hAnsi="Courier New" w:cs="Courier New"/>
+          <w:color w:val="DCDCDC"/>
+          <w:sz w:val="24"/>
+          <w:szCs w:val="24"/>
+          <w:lang w:val="en-US" w:eastAsia="ru-RU"/>
+        </w:rPr>
+        <w:t xml:space="preserve">&lt;&lt; length &lt;&lt; </w:t>
+      </w:r>
+      <w:r>
+        <w:rPr>
+          <w:rFonts w:ascii="Courier New" w:eastAsia="Times New Roman" w:hAnsi="Courier New" w:cs="Courier New"/>
+          <w:color w:val="D69D85"/>
+          <w:sz w:val="24"/>
+          <w:szCs w:val="24"/>
+          <w:lang w:val="en-US" w:eastAsia="ru-RU"/>
+        </w:rPr>
+        <w:t>'</w:t>
+      </w:r>
+      <w:r>
+        <w:rPr>
+          <w:rFonts w:ascii="Courier New" w:eastAsia="Times New Roman" w:hAnsi="Courier New" w:cs="Courier New"/>
+          <w:color w:val="E07A00"/>
+          <w:sz w:val="24"/>
+          <w:szCs w:val="24"/>
+          <w:lang w:val="en-US" w:eastAsia="ru-RU"/>
+        </w:rPr>
+        <w:t>\n</w:t>
+      </w:r>
+      <w:r>
+        <w:rPr>
+          <w:rFonts w:ascii="Courier New" w:eastAsia="Times New Roman" w:hAnsi="Courier New" w:cs="Courier New"/>
+          <w:color w:val="D69D85"/>
+          <w:sz w:val="24"/>
+          <w:szCs w:val="24"/>
+          <w:lang w:val="en-US" w:eastAsia="ru-RU"/>
+        </w:rPr>
+        <w:t>'</w:t>
+      </w:r>
+      <w:r>
+        <w:rPr>
+          <w:rFonts w:ascii="Courier New" w:eastAsia="Times New Roman" w:hAnsi="Courier New" w:cs="Courier New"/>
+          <w:color w:val="DCDCDC"/>
+          <w:sz w:val="24"/>
+          <w:szCs w:val="24"/>
+          <w:lang w:val="en-US" w:eastAsia="ru-RU"/>
+        </w:rPr>
+        <w:t>;</w:t>
+      </w:r>
+      <w:r>
+        <w:rPr>
+          <w:rFonts w:ascii="Courier New" w:eastAsia="Times New Roman" w:hAnsi="Courier New" w:cs="Courier New"/>
+          <w:color w:val="DCDCDC"/>
+          <w:sz w:val="24"/>
+          <w:szCs w:val="24"/>
+          <w:lang w:val="en-US" w:eastAsia="ru-RU"/>
+        </w:rPr>
+        <w:br/>
+        <w:t xml:space="preserve">    </w:t>
+      </w:r>
+      <w:proofErr w:type="spellStart"/>
+      <w:r>
+        <w:rPr>
+          <w:rFonts w:ascii="Courier New" w:eastAsia="Times New Roman" w:hAnsi="Courier New" w:cs="Courier New"/>
+          <w:color w:val="DCDCDC"/>
+          <w:sz w:val="24"/>
+          <w:szCs w:val="24"/>
+          <w:lang w:val="en-US" w:eastAsia="ru-RU"/>
+        </w:rPr>
+        <w:t>cout</w:t>
+      </w:r>
+      <w:proofErr w:type="spellEnd"/>
+      <w:r>
+        <w:rPr>
+          <w:rFonts w:ascii="Courier New" w:eastAsia="Times New Roman" w:hAnsi="Courier New" w:cs="Courier New"/>
+          <w:color w:val="DCDCDC"/>
+          <w:sz w:val="24"/>
+          <w:szCs w:val="24"/>
+          <w:lang w:val="en-US" w:eastAsia="ru-RU"/>
+        </w:rPr>
+        <w:t xml:space="preserve"> &lt;&lt; </w:t>
+      </w:r>
+      <w:r>
+        <w:rPr>
+          <w:rFonts w:ascii="Courier New" w:eastAsia="Times New Roman" w:hAnsi="Courier New" w:cs="Courier New"/>
+          <w:color w:val="D69D85"/>
+          <w:sz w:val="24"/>
+          <w:szCs w:val="24"/>
+          <w:lang w:val="en-US" w:eastAsia="ru-RU"/>
+        </w:rPr>
+        <w:t xml:space="preserve">"Number of vowels: " </w:t>
+      </w:r>
+      <w:r>
+        <w:rPr>
+          <w:rFonts w:ascii="Courier New" w:eastAsia="Times New Roman" w:hAnsi="Courier New" w:cs="Courier New"/>
+          <w:color w:val="DCDCDC"/>
+          <w:sz w:val="24"/>
+          <w:szCs w:val="24"/>
+          <w:lang w:val="en-US" w:eastAsia="ru-RU"/>
+        </w:rPr>
+        <w:t xml:space="preserve">&lt;&lt; vowels &lt;&lt; </w:t>
+      </w:r>
+      <w:r>
+        <w:rPr>
+          <w:rFonts w:ascii="Courier New" w:eastAsia="Times New Roman" w:hAnsi="Courier New" w:cs="Courier New"/>
+          <w:color w:val="D69D85"/>
+          <w:sz w:val="24"/>
+          <w:szCs w:val="24"/>
+          <w:lang w:val="en-US" w:eastAsia="ru-RU"/>
+        </w:rPr>
+        <w:t>'</w:t>
+      </w:r>
+      <w:r>
+        <w:rPr>
+          <w:rFonts w:ascii="Courier New" w:eastAsia="Times New Roman" w:hAnsi="Courier New" w:cs="Courier New"/>
+          <w:color w:val="E07A00"/>
+          <w:sz w:val="24"/>
+          <w:szCs w:val="24"/>
+          <w:lang w:val="en-US" w:eastAsia="ru-RU"/>
+        </w:rPr>
+        <w:t>\n</w:t>
+      </w:r>
+      <w:r>
+        <w:rPr>
+          <w:rFonts w:ascii="Courier New" w:eastAsia="Times New Roman" w:hAnsi="Courier New" w:cs="Courier New"/>
+          <w:color w:val="D69D85"/>
+          <w:sz w:val="24"/>
+          <w:szCs w:val="24"/>
+          <w:lang w:val="en-US" w:eastAsia="ru-RU"/>
+        </w:rPr>
+        <w:t>'</w:t>
+      </w:r>
+      <w:r>
+        <w:rPr>
+          <w:rFonts w:ascii="Courier New" w:eastAsia="Times New Roman" w:hAnsi="Courier New" w:cs="Courier New"/>
+          <w:color w:val="DCDCDC"/>
+          <w:sz w:val="24"/>
+          <w:szCs w:val="24"/>
+          <w:lang w:val="en-US" w:eastAsia="ru-RU"/>
+        </w:rPr>
+        <w:t>;</w:t>
+      </w:r>
+      <w:r>
+        <w:rPr>
+          <w:rFonts w:ascii="Courier New" w:eastAsia="Times New Roman" w:hAnsi="Courier New" w:cs="Courier New"/>
+          <w:color w:val="DCDCDC"/>
+          <w:sz w:val="24"/>
+          <w:szCs w:val="24"/>
+          <w:lang w:val="en-US" w:eastAsia="ru-RU"/>
+        </w:rPr>
+        <w:br/>
+        <w:t xml:space="preserve">    </w:t>
+      </w:r>
+      <w:r>
+        <w:rPr>
+          <w:rFonts w:ascii="Courier New" w:eastAsia="Times New Roman" w:hAnsi="Courier New" w:cs="Courier New"/>
+          <w:color w:val="D8A0DF"/>
+          <w:sz w:val="24"/>
+          <w:szCs w:val="24"/>
+          <w:lang w:val="en-US" w:eastAsia="ru-RU"/>
+        </w:rPr>
+        <w:t xml:space="preserve">if </w:t>
+      </w:r>
+      <w:r>
+        <w:rPr>
+          <w:rFonts w:ascii="Courier New" w:eastAsia="Times New Roman" w:hAnsi="Courier New" w:cs="Courier New"/>
+          <w:color w:val="DCDCDC"/>
+          <w:sz w:val="24"/>
+          <w:szCs w:val="24"/>
+          <w:lang w:val="en-US" w:eastAsia="ru-RU"/>
+        </w:rPr>
+        <w:t>(</w:t>
+      </w:r>
+      <w:proofErr w:type="spellStart"/>
+      <w:r>
+        <w:rPr>
+          <w:rFonts w:ascii="Courier New" w:eastAsia="Times New Roman" w:hAnsi="Courier New" w:cs="Courier New"/>
+          <w:color w:val="DCDCDC"/>
+          <w:sz w:val="24"/>
+          <w:szCs w:val="24"/>
+          <w:lang w:val="en-US" w:eastAsia="ru-RU"/>
+        </w:rPr>
+        <w:t>max_count</w:t>
+      </w:r>
+      <w:proofErr w:type="spellEnd"/>
+      <w:r>
+        <w:rPr>
+          <w:rFonts w:ascii="Courier New" w:eastAsia="Times New Roman" w:hAnsi="Courier New" w:cs="Courier New"/>
+          <w:color w:val="DCDCDC"/>
+          <w:sz w:val="24"/>
+          <w:szCs w:val="24"/>
+          <w:lang w:val="en-US" w:eastAsia="ru-RU"/>
+        </w:rPr>
+        <w:t xml:space="preserve"> &gt; </w:t>
+      </w:r>
+      <w:r>
+        <w:rPr>
+          <w:rFonts w:ascii="Courier New" w:eastAsia="Times New Roman" w:hAnsi="Courier New" w:cs="Courier New"/>
+          <w:color w:val="B5CEA8"/>
+          <w:sz w:val="24"/>
+          <w:szCs w:val="24"/>
+          <w:lang w:val="en-US" w:eastAsia="ru-RU"/>
+        </w:rPr>
+        <w:t>0</w:t>
+      </w:r>
+      <w:r>
+        <w:rPr>
+          <w:rFonts w:ascii="Courier New" w:eastAsia="Times New Roman" w:hAnsi="Courier New" w:cs="Courier New"/>
+          <w:color w:val="DCDCDC"/>
+          <w:sz w:val="24"/>
+          <w:szCs w:val="24"/>
+          <w:lang w:val="en-US" w:eastAsia="ru-RU"/>
+        </w:rPr>
+        <w:t>) {</w:t>
+      </w:r>
+      <w:r>
+        <w:rPr>
+          <w:rFonts w:ascii="Courier New" w:eastAsia="Times New Roman" w:hAnsi="Courier New" w:cs="Courier New"/>
+          <w:color w:val="DCDCDC"/>
+          <w:sz w:val="24"/>
+          <w:szCs w:val="24"/>
+          <w:lang w:val="en-US" w:eastAsia="ru-RU"/>
+        </w:rPr>
+        <w:br/>
+        <w:t xml:space="preserve">        </w:t>
+      </w:r>
+      <w:proofErr w:type="spellStart"/>
+      <w:r>
+        <w:rPr>
+          <w:rFonts w:ascii="Courier New" w:eastAsia="Times New Roman" w:hAnsi="Courier New" w:cs="Courier New"/>
+          <w:color w:val="DCDCDC"/>
+          <w:sz w:val="24"/>
+          <w:szCs w:val="24"/>
+          <w:lang w:val="en-US" w:eastAsia="ru-RU"/>
+        </w:rPr>
+        <w:t>cout</w:t>
+      </w:r>
+      <w:proofErr w:type="spellEnd"/>
+      <w:r>
+        <w:rPr>
+          <w:rFonts w:ascii="Courier New" w:eastAsia="Times New Roman" w:hAnsi="Courier New" w:cs="Courier New"/>
+          <w:color w:val="DCDCDC"/>
+          <w:sz w:val="24"/>
+          <w:szCs w:val="24"/>
+          <w:lang w:val="en-US" w:eastAsia="ru-RU"/>
+        </w:rPr>
+        <w:t xml:space="preserve"> &lt;&lt; </w:t>
+      </w:r>
+      <w:r>
+        <w:rPr>
+          <w:rFonts w:ascii="Courier New" w:eastAsia="Times New Roman" w:hAnsi="Courier New" w:cs="Courier New"/>
+          <w:color w:val="D69D85"/>
+          <w:sz w:val="24"/>
+          <w:szCs w:val="24"/>
+          <w:lang w:val="en-US" w:eastAsia="ru-RU"/>
+        </w:rPr>
+        <w:t xml:space="preserve">"Most frequent letter: '" </w:t>
+      </w:r>
+      <w:r>
+        <w:rPr>
+          <w:rFonts w:ascii="Courier New" w:eastAsia="Times New Roman" w:hAnsi="Courier New" w:cs="Courier New"/>
+          <w:color w:val="DCDCDC"/>
+          <w:sz w:val="24"/>
+          <w:szCs w:val="24"/>
+          <w:lang w:val="en-US" w:eastAsia="ru-RU"/>
+        </w:rPr>
+        <w:t xml:space="preserve">&lt;&lt; </w:t>
+      </w:r>
+      <w:proofErr w:type="spellStart"/>
+      <w:r>
+        <w:rPr>
+          <w:rFonts w:ascii="Courier New" w:eastAsia="Times New Roman" w:hAnsi="Courier New" w:cs="Courier New"/>
+          <w:color w:val="DCDCDC"/>
+          <w:sz w:val="24"/>
+          <w:szCs w:val="24"/>
+          <w:lang w:val="en-US" w:eastAsia="ru-RU"/>
+        </w:rPr>
+        <w:t>most_common</w:t>
+      </w:r>
+      <w:proofErr w:type="spellEnd"/>
+      <w:r>
+        <w:rPr>
+          <w:rFonts w:ascii="Courier New" w:eastAsia="Times New Roman" w:hAnsi="Courier New" w:cs="Courier New"/>
+          <w:color w:val="DCDCDC"/>
+          <w:sz w:val="24"/>
+          <w:szCs w:val="24"/>
+          <w:lang w:val="en-US" w:eastAsia="ru-RU"/>
+        </w:rPr>
+        <w:t xml:space="preserve"> </w:t>
+      </w:r>
+      <w:r>
+        <w:rPr>
+          <w:rFonts w:ascii="Courier New" w:eastAsia="Times New Roman" w:hAnsi="Courier New" w:cs="Courier New"/>
+          <w:color w:val="DCDCDC"/>
+          <w:sz w:val="24"/>
+          <w:szCs w:val="24"/>
+          <w:lang w:val="en-US" w:eastAsia="ru-RU"/>
+        </w:rPr>
+        <w:br/>
+        <w:t xml:space="preserve">             &lt;&lt; </w:t>
+      </w:r>
+      <w:r>
+        <w:rPr>
+          <w:rFonts w:ascii="Courier New" w:eastAsia="Times New Roman" w:hAnsi="Courier New" w:cs="Courier New"/>
+          <w:color w:val="D69D85"/>
+          <w:sz w:val="24"/>
+          <w:szCs w:val="24"/>
+          <w:lang w:val="en-US" w:eastAsia="ru-RU"/>
+        </w:rPr>
+        <w:t xml:space="preserve">"' (appears " </w:t>
+      </w:r>
+      <w:r>
+        <w:rPr>
+          <w:rFonts w:ascii="Courier New" w:eastAsia="Times New Roman" w:hAnsi="Courier New" w:cs="Courier New"/>
+          <w:color w:val="DCDCDC"/>
+          <w:sz w:val="24"/>
+          <w:szCs w:val="24"/>
+          <w:lang w:val="en-US" w:eastAsia="ru-RU"/>
+        </w:rPr>
+        <w:t xml:space="preserve">&lt;&lt; </w:t>
+      </w:r>
+      <w:proofErr w:type="spellStart"/>
+      <w:r>
+        <w:rPr>
+          <w:rFonts w:ascii="Courier New" w:eastAsia="Times New Roman" w:hAnsi="Courier New" w:cs="Courier New"/>
+          <w:color w:val="DCDCDC"/>
+          <w:sz w:val="24"/>
+          <w:szCs w:val="24"/>
+          <w:lang w:val="en-US" w:eastAsia="ru-RU"/>
+        </w:rPr>
+        <w:t>max_count</w:t>
+      </w:r>
+      <w:proofErr w:type="spellEnd"/>
+      <w:r>
+        <w:rPr>
+          <w:rFonts w:ascii="Courier New" w:eastAsia="Times New Roman" w:hAnsi="Courier New" w:cs="Courier New"/>
+          <w:color w:val="DCDCDC"/>
+          <w:sz w:val="24"/>
+          <w:szCs w:val="24"/>
+          <w:lang w:val="en-US" w:eastAsia="ru-RU"/>
+        </w:rPr>
+        <w:t xml:space="preserve"> &lt;&lt; </w:t>
+      </w:r>
+      <w:r>
+        <w:rPr>
+          <w:rFonts w:ascii="Courier New" w:eastAsia="Times New Roman" w:hAnsi="Courier New" w:cs="Courier New"/>
+          <w:color w:val="D69D85"/>
+          <w:sz w:val="24"/>
+          <w:szCs w:val="24"/>
+          <w:lang w:val="en-US" w:eastAsia="ru-RU"/>
+        </w:rPr>
+        <w:t>" time"</w:t>
+      </w:r>
+      <w:r>
+        <w:rPr>
+          <w:rFonts w:ascii="Courier New" w:eastAsia="Times New Roman" w:hAnsi="Courier New" w:cs="Courier New"/>
+          <w:color w:val="DCDCDC"/>
+          <w:sz w:val="24"/>
+          <w:szCs w:val="24"/>
+          <w:lang w:val="en-US" w:eastAsia="ru-RU"/>
+        </w:rPr>
+        <w:t>;</w:t>
+      </w:r>
+      <w:r>
+        <w:rPr>
+          <w:rFonts w:ascii="Courier New" w:eastAsia="Times New Roman" w:hAnsi="Courier New" w:cs="Courier New"/>
+          <w:color w:val="DCDCDC"/>
+          <w:sz w:val="24"/>
+          <w:szCs w:val="24"/>
+          <w:lang w:val="en-US" w:eastAsia="ru-RU"/>
+        </w:rPr>
+        <w:br/>
+        <w:t xml:space="preserve">        </w:t>
+      </w:r>
+      <w:r>
+        <w:rPr>
+          <w:rFonts w:ascii="Courier New" w:eastAsia="Times New Roman" w:hAnsi="Courier New" w:cs="Courier New"/>
+          <w:color w:val="D8A0DF"/>
+          <w:sz w:val="24"/>
+          <w:szCs w:val="24"/>
+          <w:lang w:val="en-US" w:eastAsia="ru-RU"/>
+        </w:rPr>
+        <w:t xml:space="preserve">if </w:t>
+      </w:r>
+      <w:r>
+        <w:rPr>
+          <w:rFonts w:ascii="Courier New" w:eastAsia="Times New Roman" w:hAnsi="Courier New" w:cs="Courier New"/>
+          <w:color w:val="DCDCDC"/>
+          <w:sz w:val="24"/>
+          <w:szCs w:val="24"/>
+          <w:lang w:val="en-US" w:eastAsia="ru-RU"/>
+        </w:rPr>
+        <w:t>(</w:t>
+      </w:r>
+      <w:proofErr w:type="spellStart"/>
+      <w:r>
+        <w:rPr>
+          <w:rFonts w:ascii="Courier New" w:eastAsia="Times New Roman" w:hAnsi="Courier New" w:cs="Courier New"/>
+          <w:color w:val="DCDCDC"/>
+          <w:sz w:val="24"/>
+          <w:szCs w:val="24"/>
+          <w:lang w:val="en-US" w:eastAsia="ru-RU"/>
+        </w:rPr>
+        <w:t>max_count</w:t>
+      </w:r>
+      <w:proofErr w:type="spellEnd"/>
+      <w:r>
+        <w:rPr>
+          <w:rFonts w:ascii="Courier New" w:eastAsia="Times New Roman" w:hAnsi="Courier New" w:cs="Courier New"/>
+          <w:color w:val="DCDCDC"/>
+          <w:sz w:val="24"/>
+          <w:szCs w:val="24"/>
+          <w:lang w:val="en-US" w:eastAsia="ru-RU"/>
+        </w:rPr>
+        <w:t xml:space="preserve"> &gt; </w:t>
+      </w:r>
+      <w:r>
+        <w:rPr>
+          <w:rFonts w:ascii="Courier New" w:eastAsia="Times New Roman" w:hAnsi="Courier New" w:cs="Courier New"/>
+          <w:color w:val="B5CEA8"/>
+          <w:sz w:val="24"/>
+          <w:szCs w:val="24"/>
+          <w:lang w:val="en-US" w:eastAsia="ru-RU"/>
+        </w:rPr>
+        <w:t>1</w:t>
+      </w:r>
+      <w:r>
+        <w:rPr>
+          <w:rFonts w:ascii="Courier New" w:eastAsia="Times New Roman" w:hAnsi="Courier New" w:cs="Courier New"/>
+          <w:color w:val="DCDCDC"/>
+          <w:sz w:val="24"/>
+          <w:szCs w:val="24"/>
+          <w:lang w:val="en-US" w:eastAsia="ru-RU"/>
+        </w:rPr>
+        <w:t xml:space="preserve">) </w:t>
+      </w:r>
+      <w:proofErr w:type="spellStart"/>
+      <w:r>
+        <w:rPr>
+          <w:rFonts w:ascii="Courier New" w:eastAsia="Times New Roman" w:hAnsi="Courier New" w:cs="Courier New"/>
+          <w:color w:val="DCDCDC"/>
+          <w:sz w:val="24"/>
+          <w:szCs w:val="24"/>
+          <w:lang w:val="en-US" w:eastAsia="ru-RU"/>
+        </w:rPr>
+        <w:t>cout</w:t>
+      </w:r>
+      <w:proofErr w:type="spellEnd"/>
+      <w:r>
+        <w:rPr>
+          <w:rFonts w:ascii="Courier New" w:eastAsia="Times New Roman" w:hAnsi="Courier New" w:cs="Courier New"/>
+          <w:color w:val="DCDCDC"/>
+          <w:sz w:val="24"/>
+          <w:szCs w:val="24"/>
+          <w:lang w:val="en-US" w:eastAsia="ru-RU"/>
+        </w:rPr>
+        <w:t xml:space="preserve"> &lt;&lt; </w:t>
+      </w:r>
+      <w:r>
+        <w:rPr>
+          <w:rFonts w:ascii="Courier New" w:eastAsia="Times New Roman" w:hAnsi="Courier New" w:cs="Courier New"/>
+          <w:color w:val="D69D85"/>
+          <w:sz w:val="24"/>
+          <w:szCs w:val="24"/>
+          <w:lang w:val="en-US" w:eastAsia="ru-RU"/>
+        </w:rPr>
+        <w:t>"s"</w:t>
+      </w:r>
+      <w:r>
+        <w:rPr>
+          <w:rFonts w:ascii="Courier New" w:eastAsia="Times New Roman" w:hAnsi="Courier New" w:cs="Courier New"/>
+          <w:color w:val="DCDCDC"/>
+          <w:sz w:val="24"/>
+          <w:szCs w:val="24"/>
+          <w:lang w:val="en-US" w:eastAsia="ru-RU"/>
+        </w:rPr>
+        <w:t>;</w:t>
+      </w:r>
+      <w:r>
+        <w:rPr>
+          <w:rFonts w:ascii="Courier New" w:eastAsia="Times New Roman" w:hAnsi="Courier New" w:cs="Courier New"/>
+          <w:color w:val="DCDCDC"/>
+          <w:sz w:val="24"/>
+          <w:szCs w:val="24"/>
+          <w:lang w:val="en-US" w:eastAsia="ru-RU"/>
+        </w:rPr>
+        <w:br/>
+        <w:t xml:space="preserve">        </w:t>
+      </w:r>
+      <w:proofErr w:type="spellStart"/>
+      <w:r>
+        <w:rPr>
+          <w:rFonts w:ascii="Courier New" w:eastAsia="Times New Roman" w:hAnsi="Courier New" w:cs="Courier New"/>
+          <w:color w:val="DCDCDC"/>
+          <w:sz w:val="24"/>
+          <w:szCs w:val="24"/>
+          <w:lang w:val="en-US" w:eastAsia="ru-RU"/>
+        </w:rPr>
+        <w:t>cout</w:t>
+      </w:r>
+      <w:proofErr w:type="spellEnd"/>
+      <w:r>
+        <w:rPr>
+          <w:rFonts w:ascii="Courier New" w:eastAsia="Times New Roman" w:hAnsi="Courier New" w:cs="Courier New"/>
+          <w:color w:val="DCDCDC"/>
+          <w:sz w:val="24"/>
+          <w:szCs w:val="24"/>
+          <w:lang w:val="en-US" w:eastAsia="ru-RU"/>
+        </w:rPr>
+        <w:t xml:space="preserve"> &lt;&lt; </w:t>
+      </w:r>
+      <w:r>
+        <w:rPr>
+          <w:rFonts w:ascii="Courier New" w:eastAsia="Times New Roman" w:hAnsi="Courier New" w:cs="Courier New"/>
+          <w:color w:val="D69D85"/>
+          <w:sz w:val="24"/>
+          <w:szCs w:val="24"/>
+          <w:lang w:val="en-US" w:eastAsia="ru-RU"/>
+        </w:rPr>
+        <w:t xml:space="preserve">")" </w:t>
+      </w:r>
+      <w:r>
+        <w:rPr>
+          <w:rFonts w:ascii="Courier New" w:eastAsia="Times New Roman" w:hAnsi="Courier New" w:cs="Courier New"/>
+          <w:color w:val="DCDCDC"/>
+          <w:sz w:val="24"/>
+          <w:szCs w:val="24"/>
+          <w:lang w:val="en-US" w:eastAsia="ru-RU"/>
+        </w:rPr>
+        <w:t xml:space="preserve">&lt;&lt; </w:t>
+      </w:r>
+      <w:r>
+        <w:rPr>
+          <w:rFonts w:ascii="Courier New" w:eastAsia="Times New Roman" w:hAnsi="Courier New" w:cs="Courier New"/>
+          <w:color w:val="D69D85"/>
+          <w:sz w:val="24"/>
+          <w:szCs w:val="24"/>
+          <w:lang w:val="en-US" w:eastAsia="ru-RU"/>
+        </w:rPr>
+        <w:t>'</w:t>
+      </w:r>
+      <w:r>
+        <w:rPr>
+          <w:rFonts w:ascii="Courier New" w:eastAsia="Times New Roman" w:hAnsi="Courier New" w:cs="Courier New"/>
+          <w:color w:val="E07A00"/>
+          <w:sz w:val="24"/>
+          <w:szCs w:val="24"/>
+          <w:lang w:val="en-US" w:eastAsia="ru-RU"/>
+        </w:rPr>
+        <w:t>\n</w:t>
+      </w:r>
+      <w:r>
+        <w:rPr>
+          <w:rFonts w:ascii="Courier New" w:eastAsia="Times New Roman" w:hAnsi="Courier New" w:cs="Courier New"/>
+          <w:color w:val="D69D85"/>
+          <w:sz w:val="24"/>
+          <w:szCs w:val="24"/>
+          <w:lang w:val="en-US" w:eastAsia="ru-RU"/>
+        </w:rPr>
+        <w:t>'</w:t>
+      </w:r>
+      <w:r>
+        <w:rPr>
+          <w:rFonts w:ascii="Courier New" w:eastAsia="Times New Roman" w:hAnsi="Courier New" w:cs="Courier New"/>
+          <w:color w:val="DCDCDC"/>
+          <w:sz w:val="24"/>
+          <w:szCs w:val="24"/>
+          <w:lang w:val="en-US" w:eastAsia="ru-RU"/>
+        </w:rPr>
+        <w:t>;</w:t>
+      </w:r>
+      <w:r>
+        <w:rPr>
+          <w:rFonts w:ascii="Courier New" w:eastAsia="Times New Roman" w:hAnsi="Courier New" w:cs="Courier New"/>
+          <w:color w:val="DCDCDC"/>
+          <w:sz w:val="24"/>
+          <w:szCs w:val="24"/>
+          <w:lang w:val="en-US" w:eastAsia="ru-RU"/>
+        </w:rPr>
+        <w:br/>
+        <w:t xml:space="preserve">    } </w:t>
+      </w:r>
+      <w:r>
+        <w:rPr>
+          <w:rFonts w:ascii="Courier New" w:eastAsia="Times New Roman" w:hAnsi="Courier New" w:cs="Courier New"/>
+          <w:color w:val="D8A0DF"/>
+          <w:sz w:val="24"/>
+          <w:szCs w:val="24"/>
+          <w:lang w:val="en-US" w:eastAsia="ru-RU"/>
+        </w:rPr>
+        <w:t xml:space="preserve">else </w:t>
+      </w:r>
+      <w:r>
+        <w:rPr>
+          <w:rFonts w:ascii="Courier New" w:eastAsia="Times New Roman" w:hAnsi="Courier New" w:cs="Courier New"/>
+          <w:color w:val="DCDCDC"/>
+          <w:sz w:val="24"/>
+          <w:szCs w:val="24"/>
+          <w:lang w:val="en-US" w:eastAsia="ru-RU"/>
+        </w:rPr>
+        <w:t>{</w:t>
+      </w:r>
+      <w:r>
+        <w:rPr>
+          <w:rFonts w:ascii="Courier New" w:eastAsia="Times New Roman" w:hAnsi="Courier New" w:cs="Courier New"/>
+          <w:color w:val="DCDCDC"/>
+          <w:sz w:val="24"/>
+          <w:szCs w:val="24"/>
+          <w:lang w:val="en-US" w:eastAsia="ru-RU"/>
+        </w:rPr>
+        <w:br/>
+        <w:t xml:space="preserve">        </w:t>
+      </w:r>
+      <w:proofErr w:type="spellStart"/>
+      <w:r>
+        <w:rPr>
+          <w:rFonts w:ascii="Courier New" w:eastAsia="Times New Roman" w:hAnsi="Courier New" w:cs="Courier New"/>
+          <w:color w:val="DCDCDC"/>
+          <w:sz w:val="24"/>
+          <w:szCs w:val="24"/>
+          <w:lang w:val="en-US" w:eastAsia="ru-RU"/>
+        </w:rPr>
+        <w:t>cout</w:t>
+      </w:r>
+      <w:proofErr w:type="spellEnd"/>
+      <w:r>
+        <w:rPr>
+          <w:rFonts w:ascii="Courier New" w:eastAsia="Times New Roman" w:hAnsi="Courier New" w:cs="Courier New"/>
+          <w:color w:val="DCDCDC"/>
+          <w:sz w:val="24"/>
+          <w:szCs w:val="24"/>
+          <w:lang w:val="en-US" w:eastAsia="ru-RU"/>
+        </w:rPr>
+        <w:t xml:space="preserve"> &lt;&lt; </w:t>
+      </w:r>
+      <w:r>
+        <w:rPr>
+          <w:rFonts w:ascii="Courier New" w:eastAsia="Times New Roman" w:hAnsi="Courier New" w:cs="Courier New"/>
+          <w:color w:val="D69D85"/>
+          <w:sz w:val="24"/>
+          <w:szCs w:val="24"/>
+          <w:lang w:val="en-US" w:eastAsia="ru-RU"/>
+        </w:rPr>
+        <w:t xml:space="preserve">"Most frequent letter: (no letters)" </w:t>
+      </w:r>
+      <w:r>
+        <w:rPr>
+          <w:rFonts w:ascii="Courier New" w:eastAsia="Times New Roman" w:hAnsi="Courier New" w:cs="Courier New"/>
+          <w:color w:val="DCDCDC"/>
+          <w:sz w:val="24"/>
+          <w:szCs w:val="24"/>
+          <w:lang w:val="en-US" w:eastAsia="ru-RU"/>
+        </w:rPr>
+        <w:t xml:space="preserve">&lt;&lt; </w:t>
+      </w:r>
+      <w:r>
+        <w:rPr>
+          <w:rFonts w:ascii="Courier New" w:eastAsia="Times New Roman" w:hAnsi="Courier New" w:cs="Courier New"/>
+          <w:color w:val="D69D85"/>
+          <w:sz w:val="24"/>
+          <w:szCs w:val="24"/>
+          <w:lang w:val="en-US" w:eastAsia="ru-RU"/>
+        </w:rPr>
+        <w:t>'</w:t>
+      </w:r>
+      <w:r>
+        <w:rPr>
+          <w:rFonts w:ascii="Courier New" w:eastAsia="Times New Roman" w:hAnsi="Courier New" w:cs="Courier New"/>
+          <w:color w:val="E07A00"/>
+          <w:sz w:val="24"/>
+          <w:szCs w:val="24"/>
+          <w:lang w:val="en-US" w:eastAsia="ru-RU"/>
+        </w:rPr>
+        <w:t>\n</w:t>
+      </w:r>
+      <w:r>
+        <w:rPr>
+          <w:rFonts w:ascii="Courier New" w:eastAsia="Times New Roman" w:hAnsi="Courier New" w:cs="Courier New"/>
+          <w:color w:val="D69D85"/>
+          <w:sz w:val="24"/>
+          <w:szCs w:val="24"/>
+          <w:lang w:val="en-US" w:eastAsia="ru-RU"/>
+        </w:rPr>
+        <w:t>'</w:t>
+      </w:r>
+      <w:r>
+        <w:rPr>
+          <w:rFonts w:ascii="Courier New" w:eastAsia="Times New Roman" w:hAnsi="Courier New" w:cs="Courier New"/>
+          <w:color w:val="DCDCDC"/>
+          <w:sz w:val="24"/>
+          <w:szCs w:val="24"/>
+          <w:lang w:val="en-US" w:eastAsia="ru-RU"/>
+        </w:rPr>
+        <w:t>;</w:t>
+      </w:r>
+      <w:r>
+        <w:rPr>
+          <w:rFonts w:ascii="Courier New" w:eastAsia="Times New Roman" w:hAnsi="Courier New" w:cs="Courier New"/>
+          <w:color w:val="DCDCDC"/>
+          <w:sz w:val="24"/>
+          <w:szCs w:val="24"/>
+          <w:lang w:val="en-US" w:eastAsia="ru-RU"/>
+        </w:rPr>
+        <w:br/>
+        <w:t xml:space="preserve">    }</w:t>
+      </w:r>
+      <w:r>
+        <w:rPr>
+          <w:rFonts w:ascii="Courier New" w:eastAsia="Times New Roman" w:hAnsi="Courier New" w:cs="Courier New"/>
+          <w:color w:val="DCDCDC"/>
+          <w:sz w:val="24"/>
+          <w:szCs w:val="24"/>
+          <w:lang w:val="en-US" w:eastAsia="ru-RU"/>
+        </w:rPr>
+        <w:br/>
+        <w:t xml:space="preserve">    </w:t>
+      </w:r>
+      <w:proofErr w:type="spellStart"/>
+      <w:r>
+        <w:rPr>
+          <w:rFonts w:ascii="Courier New" w:eastAsia="Times New Roman" w:hAnsi="Courier New" w:cs="Courier New"/>
+          <w:color w:val="DCDCDC"/>
+          <w:sz w:val="24"/>
+          <w:szCs w:val="24"/>
+          <w:lang w:val="en-US" w:eastAsia="ru-RU"/>
+        </w:rPr>
+        <w:t>cout</w:t>
+      </w:r>
+      <w:proofErr w:type="spellEnd"/>
+      <w:r>
+        <w:rPr>
+          <w:rFonts w:ascii="Courier New" w:eastAsia="Times New Roman" w:hAnsi="Courier New" w:cs="Courier New"/>
+          <w:color w:val="DCDCDC"/>
+          <w:sz w:val="24"/>
+          <w:szCs w:val="24"/>
+          <w:lang w:val="en-US" w:eastAsia="ru-RU"/>
+        </w:rPr>
+        <w:t xml:space="preserve"> &lt;&lt; </w:t>
+      </w:r>
+      <w:r>
+        <w:rPr>
+          <w:rFonts w:ascii="Courier New" w:eastAsia="Times New Roman" w:hAnsi="Courier New" w:cs="Courier New"/>
+          <w:color w:val="D69D85"/>
+          <w:sz w:val="24"/>
+          <w:szCs w:val="24"/>
+          <w:lang w:val="en-US" w:eastAsia="ru-RU"/>
+        </w:rPr>
+        <w:t>"</w:t>
+      </w:r>
+      <w:r>
+        <w:rPr>
+          <w:rFonts w:ascii="Courier New" w:eastAsia="Times New Roman" w:hAnsi="Courier New" w:cs="Courier New"/>
+          <w:color w:val="E07A00"/>
+          <w:sz w:val="24"/>
+          <w:szCs w:val="24"/>
+          <w:lang w:val="en-US" w:eastAsia="ru-RU"/>
+        </w:rPr>
+        <w:t>\</w:t>
+      </w:r>
+      <w:proofErr w:type="spellStart"/>
+      <w:r>
+        <w:rPr>
+          <w:rFonts w:ascii="Courier New" w:eastAsia="Times New Roman" w:hAnsi="Courier New" w:cs="Courier New"/>
+          <w:color w:val="E07A00"/>
+          <w:sz w:val="24"/>
+          <w:szCs w:val="24"/>
+          <w:lang w:val="en-US" w:eastAsia="ru-RU"/>
+        </w:rPr>
+        <w:t>n</w:t>
+      </w:r>
+      <w:r>
+        <w:rPr>
+          <w:rFonts w:ascii="Courier New" w:eastAsia="Times New Roman" w:hAnsi="Courier New" w:cs="Courier New"/>
+          <w:color w:val="D69D85"/>
+          <w:sz w:val="24"/>
+          <w:szCs w:val="24"/>
+          <w:lang w:val="en-US" w:eastAsia="ru-RU"/>
+        </w:rPr>
+        <w:t>Press</w:t>
+      </w:r>
+      <w:proofErr w:type="spellEnd"/>
+      <w:r>
+        <w:rPr>
+          <w:rFonts w:ascii="Courier New" w:eastAsia="Times New Roman" w:hAnsi="Courier New" w:cs="Courier New"/>
+          <w:color w:val="D69D85"/>
+          <w:sz w:val="24"/>
+          <w:szCs w:val="24"/>
+          <w:lang w:val="en-US" w:eastAsia="ru-RU"/>
+        </w:rPr>
+        <w:t xml:space="preserve"> Enter to exit..."</w:t>
+      </w:r>
+      <w:r>
+        <w:rPr>
+          <w:rFonts w:ascii="Courier New" w:eastAsia="Times New Roman" w:hAnsi="Courier New" w:cs="Courier New"/>
+          <w:color w:val="DCDCDC"/>
+          <w:sz w:val="24"/>
+          <w:szCs w:val="24"/>
+          <w:lang w:val="en-US" w:eastAsia="ru-RU"/>
+        </w:rPr>
+        <w:t>;</w:t>
+      </w:r>
+      <w:r>
+        <w:rPr>
+          <w:rFonts w:ascii="Courier New" w:eastAsia="Times New Roman" w:hAnsi="Courier New" w:cs="Courier New"/>
+          <w:color w:val="DCDCDC"/>
+          <w:sz w:val="24"/>
+          <w:szCs w:val="24"/>
+          <w:lang w:val="en-US" w:eastAsia="ru-RU"/>
+        </w:rPr>
+        <w:br/>
+        <w:t xml:space="preserve">    </w:t>
+      </w:r>
+      <w:proofErr w:type="spellStart"/>
+      <w:r>
+        <w:rPr>
+          <w:rFonts w:ascii="Courier New" w:eastAsia="Times New Roman" w:hAnsi="Courier New" w:cs="Courier New"/>
+          <w:color w:val="DCDCDC"/>
+          <w:sz w:val="24"/>
+          <w:szCs w:val="24"/>
+          <w:lang w:val="en-US" w:eastAsia="ru-RU"/>
+        </w:rPr>
+        <w:t>cin.get</w:t>
+      </w:r>
+      <w:proofErr w:type="spellEnd"/>
+      <w:r>
+        <w:rPr>
+          <w:rFonts w:ascii="Courier New" w:eastAsia="Times New Roman" w:hAnsi="Courier New" w:cs="Courier New"/>
+          <w:color w:val="DCDCDC"/>
+          <w:sz w:val="24"/>
+          <w:szCs w:val="24"/>
+          <w:lang w:val="en-US" w:eastAsia="ru-RU"/>
+        </w:rPr>
+        <w:t>();</w:t>
+      </w:r>
+      <w:r>
+        <w:rPr>
+          <w:rFonts w:ascii="Courier New" w:eastAsia="Times New Roman" w:hAnsi="Courier New" w:cs="Courier New"/>
+          <w:color w:val="DCDCDC"/>
+          <w:sz w:val="24"/>
+          <w:szCs w:val="24"/>
+          <w:lang w:val="en-US" w:eastAsia="ru-RU"/>
+        </w:rPr>
+        <w:br/>
+        <w:t xml:space="preserve">    </w:t>
+      </w:r>
+      <w:r>
+        <w:rPr>
+          <w:rFonts w:ascii="Courier New" w:eastAsia="Times New Roman" w:hAnsi="Courier New" w:cs="Courier New"/>
+          <w:color w:val="D8A0DF"/>
+          <w:sz w:val="24"/>
+          <w:szCs w:val="24"/>
+          <w:lang w:val="en-US" w:eastAsia="ru-RU"/>
+        </w:rPr>
+        <w:t xml:space="preserve">return </w:t>
+      </w:r>
+      <w:r>
+        <w:rPr>
+          <w:rFonts w:ascii="Courier New" w:eastAsia="Times New Roman" w:hAnsi="Courier New" w:cs="Courier New"/>
+          <w:color w:val="B5CEA8"/>
+          <w:sz w:val="24"/>
+          <w:szCs w:val="24"/>
+          <w:lang w:val="en-US" w:eastAsia="ru-RU"/>
+        </w:rPr>
+        <w:t>0</w:t>
+      </w:r>
+      <w:r>
+        <w:rPr>
+          <w:rFonts w:ascii="Courier New" w:eastAsia="Times New Roman" w:hAnsi="Courier New" w:cs="Courier New"/>
+          <w:color w:val="DCDCDC"/>
+          <w:sz w:val="24"/>
+          <w:szCs w:val="24"/>
+          <w:lang w:val="en-US" w:eastAsia="ru-RU"/>
+        </w:rPr>
+        <w:t>;</w:t>
+      </w:r>
+      <w:r>
+        <w:rPr>
+          <w:rFonts w:ascii="Courier New" w:eastAsia="Times New Roman" w:hAnsi="Courier New" w:cs="Courier New"/>
+          <w:color w:val="DCDCDC"/>
+          <w:sz w:val="24"/>
+          <w:szCs w:val="24"/>
+          <w:lang w:val="en-US" w:eastAsia="ru-RU"/>
+        </w:rPr>
+        <w:br/>
+        <w:t>}</w:t>
+      </w:r>
+    </w:p>
+    <w:p>
+      <w:pPr>
+        <w:spacing w:after="0" w:line="360" w:lineRule="auto"/>
         <w:ind w:firstLine="567"/>
         <w:jc w:val="both"/>
         <w:rPr>
           <w:rFonts w:ascii="Times New Roman" w:hAnsi="Times New Roman" w:cs="Times New Roman"/>
           <w:sz w:val="28"/>
           <w:szCs w:val="28"/>
+          <w:lang w:val="en-US"/>
         </w:rPr>
       </w:pPr>
-      <w:r>
-        <w:rPr>
-          <w:rFonts w:ascii="Times New Roman" w:hAnsi="Times New Roman" w:cs="Times New Roman"/>
-          <w:sz w:val="28"/>
-          <w:szCs w:val="28"/>
-        </w:rPr>
-        <w:t>Граф потока управления и цикломатическая сложность (Мера M1):</w:t>
-      </w:r>
     </w:p>
     <w:sectPr>
       <w:pgSz w:w="11906" w:h="16838"/>
@@ -8902,7 +13281,6 @@
   <w:style w:type="character" w:default="1" w:styleId="a0">
     <w:name w:val="Default Paragraph Font"/>
     <w:uiPriority w:val="1"/>
-    <w:semiHidden/>
     <w:unhideWhenUsed/>
   </w:style>
   <w:style w:type="table" w:default="1" w:styleId="a1">

</xml_diff>